<commit_message>
Added Gradient, exponential function to landscape, and piece wise function
</commit_message>
<xml_diff>
--- a/src/FinalProject/FinalProject.docx
+++ b/src/FinalProject/FinalProject.docx
@@ -1,13 +1,13 @@
 
 <file path=word/document.xml><?xml version="1.0" encoding="utf-8"?>
-<w:document xmlns:r="http://schemas.openxmlformats.org/officeDocument/2006/relationships" xmlns:wp="http://schemas.openxmlformats.org/drawingml/2006/wordprocessingDrawing" xmlns:w="http://schemas.openxmlformats.org/wordprocessingml/2006/main" xmlns:w10="urn:schemas-microsoft-com:office:word" xmlns:w14="http://schemas.microsoft.com/office/word/2010/wordml" xmlns:wps="http://schemas.microsoft.com/office/word/2010/wordprocessingShape" xmlns:wpg="http://schemas.microsoft.com/office/word/2010/wordprocessingGroup" xmlns:mc="http://schemas.openxmlformats.org/markup-compatibility/2006" xmlns:v="urn:schemas-microsoft-com:vml" xmlns:o="urn:schemas-microsoft-com:office:office" xmlns:m="http://schemas.openxmlformats.org/officeDocument/2006/math" mc:Ignorable="w14">
+<w:document xmlns:wpc="http://schemas.microsoft.com/office/word/2010/wordprocessingCanvas" xmlns:cx="http://schemas.microsoft.com/office/drawing/2014/chartex" xmlns:cx1="http://schemas.microsoft.com/office/drawing/2015/9/8/chartex" xmlns:cx2="http://schemas.microsoft.com/office/drawing/2015/10/21/chartex" xmlns:cx3="http://schemas.microsoft.com/office/drawing/2016/5/9/chartex" xmlns:cx4="http://schemas.microsoft.com/office/drawing/2016/5/10/chartex" xmlns:cx5="http://schemas.microsoft.com/office/drawing/2016/5/11/chartex" xmlns:cx6="http://schemas.microsoft.com/office/drawing/2016/5/12/chartex" xmlns:cx7="http://schemas.microsoft.com/office/drawing/2016/5/13/chartex" xmlns:cx8="http://schemas.microsoft.com/office/drawing/2016/5/14/chartex" xmlns:mc="http://schemas.openxmlformats.org/markup-compatibility/2006" xmlns:aink="http://schemas.microsoft.com/office/drawing/2016/ink" xmlns:am3d="http://schemas.microsoft.com/office/drawing/2017/model3d" xmlns:o="urn:schemas-microsoft-com:office:office" xmlns:r="http://schemas.openxmlformats.org/officeDocument/2006/relationships" xmlns:m="http://schemas.openxmlformats.org/officeDocument/2006/math" xmlns:v="urn:schemas-microsoft-com:vml" xmlns:wp14="http://schemas.microsoft.com/office/word/2010/wordprocessingDrawing" xmlns:wp="http://schemas.openxmlformats.org/drawingml/2006/wordprocessingDrawing" xmlns:w10="urn:schemas-microsoft-com:office:word" xmlns:w="http://schemas.openxmlformats.org/wordprocessingml/2006/main" xmlns:w14="http://schemas.microsoft.com/office/word/2010/wordml" xmlns:w15="http://schemas.microsoft.com/office/word/2012/wordml" xmlns:w16cid="http://schemas.microsoft.com/office/word/2016/wordml/cid" xmlns:w16se="http://schemas.microsoft.com/office/word/2015/wordml/symex" xmlns:wpg="http://schemas.microsoft.com/office/word/2010/wordprocessingGroup" xmlns:wpi="http://schemas.microsoft.com/office/word/2010/wordprocessingInk" xmlns:wne="http://schemas.microsoft.com/office/word/2006/wordml" xmlns:wps="http://schemas.microsoft.com/office/word/2010/wordprocessingShape" mc:Ignorable="w14 w15 w16se w16cid wp14">
   <w:body>
     <w:p>
       <w:pPr>
         <w:pStyle w:val="Heading"/>
         <w:jc w:val="center"/>
         <w:rPr>
-          <w:rFonts w:ascii="Times New Roman" w:cs="Times New Roman" w:hAnsi="Times New Roman" w:eastAsia="Times New Roman"/>
+          <w:rFonts w:ascii="Times New Roman" w:eastAsia="Times New Roman" w:hAnsi="Times New Roman" w:cs="Times New Roman"/>
           <w:sz w:val="48"/>
           <w:szCs w:val="48"/>
         </w:rPr>
@@ -17,8 +17,6 @@
           <w:rFonts w:ascii="Times New Roman" w:hAnsi="Times New Roman"/>
           <w:sz w:val="48"/>
           <w:szCs w:val="48"/>
-          <w:rtl w:val="0"/>
-          <w:lang w:val="en-US"/>
         </w:rPr>
         <w:t>Generating 3D Terrains from 2D Noise Maps</w:t>
       </w:r>
@@ -28,7 +26,7 @@
         <w:pStyle w:val="Body"/>
         <w:jc w:val="center"/>
         <w:rPr>
-          <w:rFonts w:ascii="Big Caslon" w:cs="Big Caslon" w:hAnsi="Big Caslon" w:eastAsia="Big Caslon"/>
+          <w:rFonts w:ascii="Big Caslon" w:eastAsia="Big Caslon" w:hAnsi="Big Caslon" w:cs="Big Caslon"/>
           <w:sz w:val="24"/>
           <w:szCs w:val="24"/>
         </w:rPr>
@@ -38,8 +36,6 @@
           <w:rFonts w:ascii="Big Caslon" w:hAnsi="Big Caslon"/>
           <w:sz w:val="24"/>
           <w:szCs w:val="24"/>
-          <w:rtl w:val="0"/>
-          <w:lang w:val="en-US"/>
         </w:rPr>
         <w:t>Shannon Williams</w:t>
       </w:r>
@@ -49,7 +45,7 @@
         <w:pStyle w:val="Body"/>
         <w:jc w:val="center"/>
         <w:rPr>
-          <w:rFonts w:ascii="Big Caslon" w:cs="Big Caslon" w:hAnsi="Big Caslon" w:eastAsia="Big Caslon"/>
+          <w:rFonts w:ascii="Big Caslon" w:eastAsia="Big Caslon" w:hAnsi="Big Caslon" w:cs="Big Caslon"/>
           <w:sz w:val="24"/>
           <w:szCs w:val="24"/>
         </w:rPr>
@@ -59,8 +55,6 @@
           <w:rFonts w:ascii="Big Caslon" w:hAnsi="Big Caslon"/>
           <w:sz w:val="24"/>
           <w:szCs w:val="24"/>
-          <w:rtl w:val="0"/>
-          <w:lang w:val="en-US"/>
         </w:rPr>
         <w:t>Computer and Information Sciences</w:t>
       </w:r>
@@ -70,7 +64,7 @@
         <w:pStyle w:val="Body"/>
         <w:jc w:val="center"/>
         <w:rPr>
-          <w:rFonts w:ascii="Big Caslon" w:cs="Big Caslon" w:hAnsi="Big Caslon" w:eastAsia="Big Caslon"/>
+          <w:rFonts w:ascii="Big Caslon" w:eastAsia="Big Caslon" w:hAnsi="Big Caslon" w:cs="Big Caslon"/>
           <w:sz w:val="24"/>
           <w:szCs w:val="24"/>
         </w:rPr>
@@ -80,8 +74,6 @@
           <w:rFonts w:ascii="Big Caslon" w:hAnsi="Big Caslon"/>
           <w:sz w:val="24"/>
           <w:szCs w:val="24"/>
-          <w:rtl w:val="0"/>
-          <w:lang w:val="en-US"/>
         </w:rPr>
         <w:t>Harrisburg University of Science and Technology</w:t>
       </w:r>
@@ -91,7 +83,7 @@
         <w:pStyle w:val="Body"/>
         <w:jc w:val="center"/>
         <w:rPr>
-          <w:rFonts w:ascii="Times New Roman" w:cs="Times New Roman" w:hAnsi="Times New Roman" w:eastAsia="Times New Roman"/>
+          <w:rFonts w:ascii="Times New Roman" w:eastAsia="Times New Roman" w:hAnsi="Times New Roman" w:cs="Times New Roman"/>
           <w:sz w:val="24"/>
           <w:szCs w:val="24"/>
         </w:rPr>
@@ -102,22 +94,20 @@
         <w:pStyle w:val="Body"/>
         <w:jc w:val="center"/>
         <w:rPr>
-          <w:rFonts w:ascii="Times New Roman" w:cs="Times New Roman" w:hAnsi="Times New Roman" w:eastAsia="Times New Roman"/>
-          <w:sz w:val="24"/>
-          <w:szCs w:val="24"/>
-        </w:rPr>
-      </w:pPr>
-    </w:p>
-    <w:p>
-      <w:pPr>
-        <w:pStyle w:val="Body"/>
-        <w:jc w:val="both"/>
-        <w:rPr>
-          <w:rFonts w:ascii="Times New Roman" w:cs="Times New Roman" w:hAnsi="Times New Roman" w:eastAsia="Times New Roman"/>
-          <w:b w:val="0"/>
-          <w:bCs w:val="0"/>
-          <w:i w:val="1"/>
-          <w:iCs w:val="1"/>
+          <w:rFonts w:ascii="Times New Roman" w:eastAsia="Times New Roman" w:hAnsi="Times New Roman" w:cs="Times New Roman"/>
+          <w:sz w:val="24"/>
+          <w:szCs w:val="24"/>
+        </w:rPr>
+      </w:pPr>
+    </w:p>
+    <w:p>
+      <w:pPr>
+        <w:pStyle w:val="Body"/>
+        <w:jc w:val="both"/>
+        <w:rPr>
+          <w:rFonts w:ascii="Times New Roman" w:eastAsia="Times New Roman" w:hAnsi="Times New Roman" w:cs="Times New Roman"/>
+          <w:i/>
+          <w:iCs/>
           <w:sz w:val="24"/>
           <w:szCs w:val="24"/>
         </w:rPr>
@@ -125,42 +115,46 @@
       <w:r>
         <w:rPr>
           <w:rFonts w:ascii="Times New Roman" w:hAnsi="Times New Roman"/>
-          <w:b w:val="1"/>
-          <w:bCs w:val="1"/>
-          <w:i w:val="1"/>
-          <w:iCs w:val="1"/>
-          <w:sz w:val="24"/>
-          <w:szCs w:val="24"/>
-          <w:rtl w:val="0"/>
-          <w:lang w:val="en-US"/>
+          <w:b/>
+          <w:bCs/>
+          <w:i/>
+          <w:iCs/>
+          <w:sz w:val="24"/>
+          <w:szCs w:val="24"/>
         </w:rPr>
         <w:t xml:space="preserve">Abstract: </w:t>
       </w:r>
       <w:r>
         <w:rPr>
           <w:rFonts w:ascii="Times New Roman" w:hAnsi="Times New Roman"/>
-          <w:b w:val="0"/>
-          <w:bCs w:val="0"/>
-          <w:i w:val="1"/>
-          <w:iCs w:val="1"/>
-          <w:sz w:val="24"/>
-          <w:szCs w:val="24"/>
-          <w:rtl w:val="0"/>
-          <w:lang w:val="en-US"/>
-        </w:rPr>
-        <w:t>As part of the course requirements for CISC 400 - Computer Graphics, this paper will serve to aid my final project.</w:t>
-      </w:r>
-    </w:p>
-    <w:p>
-      <w:pPr>
-        <w:pStyle w:val="Body"/>
-        <w:jc w:val="both"/>
-        <w:rPr>
-          <w:rFonts w:ascii="Times New Roman" w:cs="Times New Roman" w:hAnsi="Times New Roman" w:eastAsia="Times New Roman"/>
-          <w:b w:val="1"/>
-          <w:bCs w:val="1"/>
-          <w:i w:val="1"/>
-          <w:iCs w:val="1"/>
+          <w:i/>
+          <w:iCs/>
+          <w:sz w:val="24"/>
+          <w:szCs w:val="24"/>
+        </w:rPr>
+        <w:t xml:space="preserve">As part of the course requirements for CISC 400 - Computer Graphics, this paper will serve to aid my </w:t>
+      </w:r>
+      <w:r>
+        <w:rPr>
+          <w:rFonts w:ascii="Times New Roman" w:hAnsi="Times New Roman"/>
+          <w:i/>
+          <w:iCs/>
+          <w:sz w:val="24"/>
+          <w:szCs w:val="24"/>
+        </w:rPr>
+        <w:t>final project.</w:t>
+      </w:r>
+    </w:p>
+    <w:p>
+      <w:pPr>
+        <w:pStyle w:val="Body"/>
+        <w:jc w:val="both"/>
+        <w:rPr>
+          <w:rFonts w:ascii="Times New Roman" w:eastAsia="Times New Roman" w:hAnsi="Times New Roman" w:cs="Times New Roman"/>
+          <w:b/>
+          <w:bCs/>
+          <w:i/>
+          <w:iCs/>
           <w:sz w:val="24"/>
           <w:szCs w:val="24"/>
         </w:rPr>
@@ -171,22 +165,18 @@
         <w:pStyle w:val="Body"/>
         <w:jc w:val="center"/>
         <w:sectPr>
-          <w:headerReference w:type="default" r:id="rId4"/>
-          <w:footerReference w:type="default" r:id="rId5"/>
-          <w:pgSz w:w="12240" w:h="15840" w:orient="portrait"/>
-          <w:pgMar w:top="1080" w:right="907" w:bottom="1440" w:left="907" w:header="720" w:footer="864"/>
-          <w:bidi w:val="0"/>
+          <w:pgSz w:w="12240" w:h="15840"/>
+          <w:pgMar w:top="1080" w:right="907" w:bottom="1440" w:left="907" w:header="720" w:footer="864" w:gutter="0"/>
+          <w:cols w:space="720"/>
         </w:sectPr>
       </w:pPr>
       <w:r>
         <w:rPr>
           <w:rFonts w:ascii="Times New Roman" w:hAnsi="Times New Roman"/>
-          <w:i w:val="1"/>
-          <w:iCs w:val="1"/>
-          <w:sz w:val="24"/>
-          <w:szCs w:val="24"/>
-          <w:rtl w:val="0"/>
-          <w:lang w:val="en-US"/>
+          <w:i/>
+          <w:iCs/>
+          <w:sz w:val="24"/>
+          <w:szCs w:val="24"/>
         </w:rPr>
         <w:t>Keywords: noise, simplex, perlin</w:t>
       </w:r>
@@ -198,25 +188,21 @@
           <w:ilvl w:val="0"/>
           <w:numId w:val="2"/>
         </w:numPr>
-        <w:jc w:val="left"/>
-        <w:rPr>
-          <w:rFonts w:ascii="Times New Roman" w:cs="Times New Roman" w:hAnsi="Times New Roman" w:eastAsia="Times New Roman"/>
-          <w:b w:val="1"/>
-          <w:bCs w:val="1"/>
+        <w:rPr>
+          <w:rFonts w:ascii="Times New Roman" w:eastAsia="Times New Roman" w:hAnsi="Times New Roman" w:cs="Times New Roman"/>
+          <w:b/>
+          <w:bCs/>
           <w:sz w:val="28"/>
           <w:szCs w:val="28"/>
-          <w:lang w:val="en-US"/>
         </w:rPr>
       </w:pPr>
       <w:r>
         <w:rPr>
           <w:rFonts w:ascii="Times New Roman" w:hAnsi="Times New Roman"/>
-          <w:b w:val="1"/>
-          <w:bCs w:val="1"/>
+          <w:b/>
+          <w:bCs/>
           <w:sz w:val="28"/>
           <w:szCs w:val="28"/>
-          <w:rtl w:val="0"/>
-          <w:lang w:val="en-US"/>
         </w:rPr>
         <w:t>Introduction</w:t>
       </w:r>
@@ -224,20 +210,19 @@
     <w:p>
       <w:pPr>
         <w:pStyle w:val="Body"/>
-        <w:jc w:val="left"/>
-        <w:rPr>
-          <w:rFonts w:ascii="Times New Roman" w:cs="Times New Roman" w:hAnsi="Times New Roman" w:eastAsia="Times New Roman"/>
-          <w:sz w:val="24"/>
-          <w:szCs w:val="24"/>
-        </w:rPr>
-      </w:pPr>
-    </w:p>
-    <w:p>
-      <w:pPr>
-        <w:pStyle w:val="Body"/>
-        <w:jc w:val="both"/>
-        <w:rPr>
-          <w:rFonts w:ascii="Times New Roman" w:cs="Times New Roman" w:hAnsi="Times New Roman" w:eastAsia="Times New Roman"/>
+        <w:rPr>
+          <w:rFonts w:ascii="Times New Roman" w:eastAsia="Times New Roman" w:hAnsi="Times New Roman" w:cs="Times New Roman"/>
+          <w:sz w:val="24"/>
+          <w:szCs w:val="24"/>
+        </w:rPr>
+      </w:pPr>
+    </w:p>
+    <w:p>
+      <w:pPr>
+        <w:pStyle w:val="Body"/>
+        <w:jc w:val="both"/>
+        <w:rPr>
+          <w:rFonts w:ascii="Times New Roman" w:eastAsia="Times New Roman" w:hAnsi="Times New Roman" w:cs="Times New Roman"/>
           <w:sz w:val="24"/>
           <w:szCs w:val="24"/>
         </w:rPr>
@@ -250,25 +235,21 @@
           <w:ilvl w:val="0"/>
           <w:numId w:val="3"/>
         </w:numPr>
-        <w:jc w:val="left"/>
-        <w:rPr>
-          <w:rFonts w:ascii="Times New Roman" w:cs="Times New Roman" w:hAnsi="Times New Roman" w:eastAsia="Times New Roman"/>
-          <w:b w:val="1"/>
-          <w:bCs w:val="1"/>
+        <w:rPr>
+          <w:rFonts w:ascii="Times New Roman" w:eastAsia="Times New Roman" w:hAnsi="Times New Roman" w:cs="Times New Roman"/>
+          <w:b/>
+          <w:bCs/>
           <w:sz w:val="28"/>
           <w:szCs w:val="28"/>
-          <w:lang w:val="en-US"/>
         </w:rPr>
       </w:pPr>
       <w:r>
         <w:rPr>
           <w:rFonts w:ascii="Times New Roman" w:hAnsi="Times New Roman"/>
-          <w:b w:val="1"/>
-          <w:bCs w:val="1"/>
+          <w:b/>
+          <w:bCs/>
           <w:sz w:val="28"/>
           <w:szCs w:val="28"/>
-          <w:rtl w:val="0"/>
-          <w:lang w:val="en-US"/>
         </w:rPr>
         <w:t>Background</w:t>
       </w:r>
@@ -278,18 +259,18 @@
         <w:pStyle w:val="Body"/>
         <w:jc w:val="both"/>
         <w:rPr>
-          <w:rFonts w:ascii="Times New Roman" w:cs="Times New Roman" w:hAnsi="Times New Roman" w:eastAsia="Times New Roman"/>
-          <w:sz w:val="24"/>
-          <w:szCs w:val="24"/>
-        </w:rPr>
-      </w:pPr>
-    </w:p>
-    <w:p>
-      <w:pPr>
-        <w:pStyle w:val="Body"/>
-        <w:jc w:val="both"/>
-        <w:rPr>
-          <w:rFonts w:ascii="Times New Roman" w:cs="Times New Roman" w:hAnsi="Times New Roman" w:eastAsia="Times New Roman"/>
+          <w:rFonts w:ascii="Times New Roman" w:eastAsia="Times New Roman" w:hAnsi="Times New Roman" w:cs="Times New Roman"/>
+          <w:sz w:val="24"/>
+          <w:szCs w:val="24"/>
+        </w:rPr>
+      </w:pPr>
+    </w:p>
+    <w:p>
+      <w:pPr>
+        <w:pStyle w:val="Body"/>
+        <w:jc w:val="both"/>
+        <w:rPr>
+          <w:rFonts w:ascii="Times New Roman" w:eastAsia="Times New Roman" w:hAnsi="Times New Roman" w:cs="Times New Roman"/>
           <w:sz w:val="24"/>
           <w:szCs w:val="24"/>
         </w:rPr>
@@ -304,23 +285,20 @@
         </w:numPr>
         <w:jc w:val="both"/>
         <w:rPr>
-          <w:rFonts w:ascii="Times New Roman" w:cs="Times New Roman" w:hAnsi="Times New Roman" w:eastAsia="Times New Roman"/>
-          <w:b w:val="1"/>
-          <w:bCs w:val="1"/>
+          <w:rFonts w:ascii="Times New Roman" w:eastAsia="Times New Roman" w:hAnsi="Times New Roman" w:cs="Times New Roman"/>
+          <w:b/>
+          <w:bCs/>
           <w:sz w:val="28"/>
           <w:szCs w:val="28"/>
-          <w:lang w:val="en-US"/>
         </w:rPr>
       </w:pPr>
       <w:r>
         <w:rPr>
           <w:rFonts w:ascii="Times New Roman" w:hAnsi="Times New Roman"/>
-          <w:b w:val="1"/>
-          <w:bCs w:val="1"/>
+          <w:b/>
+          <w:bCs/>
           <w:sz w:val="28"/>
           <w:szCs w:val="28"/>
-          <w:rtl w:val="0"/>
-          <w:lang w:val="en-US"/>
         </w:rPr>
         <w:t xml:space="preserve"> Noise Height Maps</w:t>
       </w:r>
@@ -330,9 +308,9 @@
         <w:pStyle w:val="Body"/>
         <w:jc w:val="both"/>
         <w:rPr>
-          <w:rFonts w:ascii="Times New Roman" w:cs="Times New Roman" w:hAnsi="Times New Roman" w:eastAsia="Times New Roman"/>
-          <w:b w:val="1"/>
-          <w:bCs w:val="1"/>
+          <w:rFonts w:ascii="Times New Roman" w:eastAsia="Times New Roman" w:hAnsi="Times New Roman" w:cs="Times New Roman"/>
+          <w:b/>
+          <w:bCs/>
           <w:sz w:val="28"/>
           <w:szCs w:val="28"/>
         </w:rPr>
@@ -343,7 +321,7 @@
         <w:pStyle w:val="Body"/>
         <w:jc w:val="both"/>
         <w:rPr>
-          <w:rFonts w:ascii="Times New Roman" w:cs="Times New Roman" w:hAnsi="Times New Roman" w:eastAsia="Times New Roman"/>
+          <w:rFonts w:ascii="Times New Roman" w:eastAsia="Times New Roman" w:hAnsi="Times New Roman" w:cs="Times New Roman"/>
           <w:sz w:val="24"/>
           <w:szCs w:val="24"/>
         </w:rPr>
@@ -353,8 +331,6 @@
           <w:rFonts w:ascii="Times New Roman" w:hAnsi="Times New Roman"/>
           <w:sz w:val="24"/>
           <w:szCs w:val="24"/>
-          <w:rtl w:val="0"/>
-          <w:lang w:val="en-US"/>
         </w:rPr>
         <w:t>Started with simple random generation of pixels.</w:t>
       </w:r>
@@ -364,14 +340,15 @@
         <w:pStyle w:val="Body"/>
         <w:jc w:val="both"/>
         <w:rPr>
-          <w:rFonts w:ascii="Times New Roman" w:cs="Times New Roman" w:hAnsi="Times New Roman" w:eastAsia="Times New Roman"/>
-          <w:sz w:val="24"/>
-          <w:szCs w:val="24"/>
-        </w:rPr>
-      </w:pPr>
-      <w:r>
-        <w:rPr>
-          <w:rFonts w:ascii="Times New Roman" w:cs="Times New Roman" w:hAnsi="Times New Roman" w:eastAsia="Times New Roman"/>
+          <w:rFonts w:ascii="Times New Roman" w:eastAsia="Times New Roman" w:hAnsi="Times New Roman" w:cs="Times New Roman"/>
+          <w:sz w:val="24"/>
+          <w:szCs w:val="24"/>
+        </w:rPr>
+      </w:pPr>
+      <w:r>
+        <w:rPr>
+          <w:rFonts w:ascii="Times New Roman" w:eastAsia="Times New Roman" w:hAnsi="Times New Roman" w:cs="Times New Roman"/>
+          <w:noProof/>
           <w:sz w:val="24"/>
           <w:szCs w:val="24"/>
         </w:rPr>
@@ -387,11 +364,11 @@
                   <pic:nvPicPr>
                     <pic:cNvPr id="1073741825" name="pasted-image.png"/>
                     <pic:cNvPicPr>
-                      <a:picLocks noChangeAspect="0"/>
+                      <a:picLocks/>
                     </pic:cNvPicPr>
                   </pic:nvPicPr>
                   <pic:blipFill>
-                    <a:blip r:embed="rId6">
+                    <a:blip r:embed="rId8">
                       <a:extLst/>
                     </a:blip>
                     <a:stretch>
@@ -423,7 +400,6 @@
           <w:rFonts w:ascii="Times New Roman" w:hAnsi="Times New Roman"/>
           <w:sz w:val="24"/>
           <w:szCs w:val="24"/>
-          <w:rtl w:val="0"/>
         </w:rPr>
         <w:t xml:space="preserve"> </w:t>
       </w:r>
@@ -433,7 +409,7 @@
         <w:pStyle w:val="Body"/>
         <w:jc w:val="both"/>
         <w:rPr>
-          <w:rFonts w:ascii="Times New Roman" w:cs="Times New Roman" w:hAnsi="Times New Roman" w:eastAsia="Times New Roman"/>
+          <w:rFonts w:ascii="Times New Roman" w:eastAsia="Times New Roman" w:hAnsi="Times New Roman" w:cs="Times New Roman"/>
           <w:sz w:val="24"/>
           <w:szCs w:val="24"/>
         </w:rPr>
@@ -443,39 +419,35 @@
           <w:rFonts w:ascii="Times New Roman" w:hAnsi="Times New Roman"/>
           <w:sz w:val="24"/>
           <w:szCs w:val="24"/>
-          <w:rtl w:val="0"/>
-          <w:lang w:val="en-US"/>
-        </w:rPr>
-        <w:t>Noise generation ( Math.round( Math.random() % 32768) * 255</w:t>
+        </w:rPr>
+        <w:t xml:space="preserve">Noise generation ( </w:t>
       </w:r>
       <w:r>
         <w:rPr>
           <w:rFonts w:ascii="Times New Roman" w:hAnsi="Times New Roman"/>
           <w:sz w:val="24"/>
           <w:szCs w:val="24"/>
-          <w:rtl w:val="0"/>
-          <w:lang w:val="en-US"/>
-        </w:rPr>
-        <w:t>)</w:t>
-      </w:r>
-    </w:p>
-    <w:p>
-      <w:pPr>
-        <w:pStyle w:val="Body"/>
-        <w:jc w:val="both"/>
-        <w:rPr>
-          <w:rFonts w:ascii="Times New Roman" w:cs="Times New Roman" w:hAnsi="Times New Roman" w:eastAsia="Times New Roman"/>
-          <w:sz w:val="24"/>
-          <w:szCs w:val="24"/>
-        </w:rPr>
-      </w:pPr>
-    </w:p>
-    <w:p>
-      <w:pPr>
-        <w:pStyle w:val="Body"/>
-        <w:jc w:val="both"/>
-        <w:rPr>
-          <w:rFonts w:ascii="Times New Roman" w:cs="Times New Roman" w:hAnsi="Times New Roman" w:eastAsia="Times New Roman"/>
+        </w:rPr>
+        <w:t>Math.round( Math.random() % 32768) * 255)</w:t>
+      </w:r>
+    </w:p>
+    <w:p>
+      <w:pPr>
+        <w:pStyle w:val="Body"/>
+        <w:jc w:val="both"/>
+        <w:rPr>
+          <w:rFonts w:ascii="Times New Roman" w:eastAsia="Times New Roman" w:hAnsi="Times New Roman" w:cs="Times New Roman"/>
+          <w:sz w:val="24"/>
+          <w:szCs w:val="24"/>
+        </w:rPr>
+      </w:pPr>
+    </w:p>
+    <w:p>
+      <w:pPr>
+        <w:pStyle w:val="Body"/>
+        <w:jc w:val="both"/>
+        <w:rPr>
+          <w:rFonts w:ascii="Times New Roman" w:eastAsia="Times New Roman" w:hAnsi="Times New Roman" w:cs="Times New Roman"/>
           <w:sz w:val="24"/>
           <w:szCs w:val="24"/>
         </w:rPr>
@@ -485,8 +457,6 @@
           <w:rFonts w:ascii="Times New Roman" w:hAnsi="Times New Roman"/>
           <w:sz w:val="24"/>
           <w:szCs w:val="24"/>
-          <w:rtl w:val="0"/>
-          <w:lang w:val="en-US"/>
         </w:rPr>
         <w:t>Then resorted to using simplex2 noise. Started with regular noise(x,y):</w:t>
       </w:r>
@@ -496,14 +466,15 @@
         <w:pStyle w:val="Body"/>
         <w:jc w:val="both"/>
         <w:rPr>
-          <w:rFonts w:ascii="Times New Roman" w:cs="Times New Roman" w:hAnsi="Times New Roman" w:eastAsia="Times New Roman"/>
-          <w:sz w:val="24"/>
-          <w:szCs w:val="24"/>
-        </w:rPr>
-      </w:pPr>
-      <w:r>
-        <w:rPr>
-          <w:rFonts w:ascii="Times New Roman" w:cs="Times New Roman" w:hAnsi="Times New Roman" w:eastAsia="Times New Roman"/>
+          <w:rFonts w:ascii="Times New Roman" w:eastAsia="Times New Roman" w:hAnsi="Times New Roman" w:cs="Times New Roman"/>
+          <w:sz w:val="24"/>
+          <w:szCs w:val="24"/>
+        </w:rPr>
+      </w:pPr>
+      <w:r>
+        <w:rPr>
+          <w:rFonts w:ascii="Times New Roman" w:eastAsia="Times New Roman" w:hAnsi="Times New Roman" w:cs="Times New Roman"/>
+          <w:noProof/>
           <w:sz w:val="24"/>
           <w:szCs w:val="24"/>
         </w:rPr>
@@ -523,7 +494,7 @@
                     </pic:cNvPicPr>
                   </pic:nvPicPr>
                   <pic:blipFill>
-                    <a:blip r:embed="rId7">
+                    <a:blip r:embed="rId9">
                       <a:extLst/>
                     </a:blip>
                     <a:stretch>
@@ -556,40 +527,40 @@
         <w:pStyle w:val="Body"/>
         <w:jc w:val="both"/>
         <w:rPr>
-          <w:rFonts w:ascii="Times New Roman" w:cs="Times New Roman" w:hAnsi="Times New Roman" w:eastAsia="Times New Roman"/>
-          <w:sz w:val="24"/>
-          <w:szCs w:val="24"/>
-        </w:rPr>
-      </w:pPr>
-    </w:p>
-    <w:p>
-      <w:pPr>
-        <w:pStyle w:val="Body"/>
-        <w:jc w:val="both"/>
-        <w:rPr>
-          <w:rFonts w:ascii="Times New Roman" w:cs="Times New Roman" w:hAnsi="Times New Roman" w:eastAsia="Times New Roman"/>
-          <w:sz w:val="24"/>
-          <w:szCs w:val="24"/>
-        </w:rPr>
-      </w:pPr>
-    </w:p>
-    <w:p>
-      <w:pPr>
-        <w:pStyle w:val="Body"/>
-        <w:jc w:val="both"/>
-        <w:rPr>
-          <w:rFonts w:ascii="Times New Roman" w:cs="Times New Roman" w:hAnsi="Times New Roman" w:eastAsia="Times New Roman"/>
-          <w:sz w:val="24"/>
-          <w:szCs w:val="24"/>
-        </w:rPr>
-      </w:pPr>
-    </w:p>
-    <w:p>
-      <w:pPr>
-        <w:pStyle w:val="Body"/>
-        <w:jc w:val="both"/>
-        <w:rPr>
-          <w:rFonts w:ascii="Times New Roman" w:cs="Times New Roman" w:hAnsi="Times New Roman" w:eastAsia="Times New Roman"/>
+          <w:rFonts w:ascii="Times New Roman" w:eastAsia="Times New Roman" w:hAnsi="Times New Roman" w:cs="Times New Roman"/>
+          <w:sz w:val="24"/>
+          <w:szCs w:val="24"/>
+        </w:rPr>
+      </w:pPr>
+    </w:p>
+    <w:p>
+      <w:pPr>
+        <w:pStyle w:val="Body"/>
+        <w:jc w:val="both"/>
+        <w:rPr>
+          <w:rFonts w:ascii="Times New Roman" w:eastAsia="Times New Roman" w:hAnsi="Times New Roman" w:cs="Times New Roman"/>
+          <w:sz w:val="24"/>
+          <w:szCs w:val="24"/>
+        </w:rPr>
+      </w:pPr>
+    </w:p>
+    <w:p>
+      <w:pPr>
+        <w:pStyle w:val="Body"/>
+        <w:jc w:val="both"/>
+        <w:rPr>
+          <w:rFonts w:ascii="Times New Roman" w:eastAsia="Times New Roman" w:hAnsi="Times New Roman" w:cs="Times New Roman"/>
+          <w:sz w:val="24"/>
+          <w:szCs w:val="24"/>
+        </w:rPr>
+      </w:pPr>
+    </w:p>
+    <w:p>
+      <w:pPr>
+        <w:pStyle w:val="Body"/>
+        <w:jc w:val="both"/>
+        <w:rPr>
+          <w:rFonts w:ascii="Times New Roman" w:eastAsia="Times New Roman" w:hAnsi="Times New Roman" w:cs="Times New Roman"/>
           <w:sz w:val="24"/>
           <w:szCs w:val="24"/>
         </w:rPr>
@@ -599,18 +570,14 @@
           <w:rFonts w:ascii="Times New Roman" w:hAnsi="Times New Roman"/>
           <w:sz w:val="24"/>
           <w:szCs w:val="24"/>
-          <w:rtl w:val="0"/>
-          <w:lang w:val="en-US"/>
         </w:rPr>
         <w:t xml:space="preserve">By giving a </w:t>
       </w:r>
       <w:r>
         <w:rPr>
-          <w:rFonts w:ascii="Times New Roman" w:hAnsi="Times New Roman" w:hint="default"/>
-          <w:sz w:val="24"/>
-          <w:szCs w:val="24"/>
-          <w:rtl w:val="0"/>
-          <w:lang w:val="en-US"/>
+          <w:rFonts w:ascii="Times New Roman" w:hAnsi="Times New Roman"/>
+          <w:sz w:val="24"/>
+          <w:szCs w:val="24"/>
         </w:rPr>
         <w:t>“</w:t>
       </w:r>
@@ -619,18 +586,14 @@
           <w:rFonts w:ascii="Times New Roman" w:hAnsi="Times New Roman"/>
           <w:sz w:val="24"/>
           <w:szCs w:val="24"/>
-          <w:rtl w:val="0"/>
-          <w:lang w:val="en-US"/>
         </w:rPr>
         <w:t>zoom</w:t>
       </w:r>
       <w:r>
         <w:rPr>
-          <w:rFonts w:ascii="Times New Roman" w:hAnsi="Times New Roman" w:hint="default"/>
-          <w:sz w:val="24"/>
-          <w:szCs w:val="24"/>
-          <w:rtl w:val="0"/>
-          <w:lang w:val="en-US"/>
+          <w:rFonts w:ascii="Times New Roman" w:hAnsi="Times New Roman"/>
+          <w:sz w:val="24"/>
+          <w:szCs w:val="24"/>
         </w:rPr>
         <w:t xml:space="preserve">” </w:t>
       </w:r>
@@ -639,8 +602,6 @@
           <w:rFonts w:ascii="Times New Roman" w:hAnsi="Times New Roman"/>
           <w:sz w:val="24"/>
           <w:szCs w:val="24"/>
-          <w:rtl w:val="0"/>
-          <w:lang w:val="en-US"/>
         </w:rPr>
         <w:t>appearance with factor of 8; I.e noise2(x/zoom, y/zoom):</w:t>
       </w:r>
@@ -650,17 +611,19 @@
         <w:pStyle w:val="Body"/>
         <w:jc w:val="both"/>
         <w:rPr>
-          <w:rFonts w:ascii="Times New Roman" w:cs="Times New Roman" w:hAnsi="Times New Roman" w:eastAsia="Times New Roman"/>
-          <w:sz w:val="24"/>
-          <w:szCs w:val="24"/>
-        </w:rPr>
-      </w:pPr>
-      <w:r>
-        <w:rPr>
-          <w:rFonts w:ascii="Times New Roman" w:cs="Times New Roman" w:hAnsi="Times New Roman" w:eastAsia="Times New Roman"/>
-          <w:sz w:val="24"/>
-          <w:szCs w:val="24"/>
-        </w:rPr>
+          <w:rFonts w:ascii="Times New Roman" w:eastAsia="Times New Roman" w:hAnsi="Times New Roman" w:cs="Times New Roman"/>
+          <w:sz w:val="24"/>
+          <w:szCs w:val="24"/>
+        </w:rPr>
+      </w:pPr>
+      <w:r>
+        <w:rPr>
+          <w:rFonts w:ascii="Times New Roman" w:eastAsia="Times New Roman" w:hAnsi="Times New Roman" w:cs="Times New Roman"/>
+          <w:noProof/>
+          <w:sz w:val="24"/>
+          <w:szCs w:val="24"/>
+        </w:rPr>
+        <w:lastRenderedPageBreak/>
         <w:drawing>
           <wp:inline distT="0" distB="0" distL="0" distR="0">
             <wp:extent cx="1841500" cy="1663700"/>
@@ -677,7 +640,7 @@
                     </pic:cNvPicPr>
                   </pic:nvPicPr>
                   <pic:blipFill>
-                    <a:blip r:embed="rId8">
+                    <a:blip r:embed="rId10">
                       <a:extLst/>
                     </a:blip>
                     <a:stretch>
@@ -710,18 +673,18 @@
         <w:pStyle w:val="Body"/>
         <w:jc w:val="both"/>
         <w:rPr>
-          <w:rFonts w:ascii="Times New Roman" w:cs="Times New Roman" w:hAnsi="Times New Roman" w:eastAsia="Times New Roman"/>
-          <w:sz w:val="24"/>
-          <w:szCs w:val="24"/>
-        </w:rPr>
-      </w:pPr>
-    </w:p>
-    <w:p>
-      <w:pPr>
-        <w:pStyle w:val="Body"/>
-        <w:jc w:val="both"/>
-        <w:rPr>
-          <w:rFonts w:ascii="Times New Roman" w:cs="Times New Roman" w:hAnsi="Times New Roman" w:eastAsia="Times New Roman"/>
+          <w:rFonts w:ascii="Times New Roman" w:eastAsia="Times New Roman" w:hAnsi="Times New Roman" w:cs="Times New Roman"/>
+          <w:sz w:val="24"/>
+          <w:szCs w:val="24"/>
+        </w:rPr>
+      </w:pPr>
+    </w:p>
+    <w:p>
+      <w:pPr>
+        <w:pStyle w:val="Body"/>
+        <w:jc w:val="both"/>
+        <w:rPr>
+          <w:rFonts w:ascii="Times New Roman" w:eastAsia="Times New Roman" w:hAnsi="Times New Roman" w:cs="Times New Roman"/>
           <w:sz w:val="24"/>
           <w:szCs w:val="24"/>
         </w:rPr>
@@ -731,25 +694,32 @@
           <w:rFonts w:ascii="Times New Roman" w:hAnsi="Times New Roman"/>
           <w:sz w:val="24"/>
           <w:szCs w:val="24"/>
-          <w:rtl w:val="0"/>
-          <w:lang w:val="en-US"/>
-        </w:rPr>
-        <w:t>We can see we achieve a zooming effect. Lets try a zoom of 64.</w:t>
-      </w:r>
-    </w:p>
-    <w:p>
-      <w:pPr>
-        <w:pStyle w:val="Body"/>
-        <w:jc w:val="both"/>
-        <w:rPr>
-          <w:rFonts w:ascii="Times New Roman" w:cs="Times New Roman" w:hAnsi="Times New Roman" w:eastAsia="Times New Roman"/>
-          <w:sz w:val="24"/>
-          <w:szCs w:val="24"/>
-        </w:rPr>
-      </w:pPr>
-      <w:r>
-        <w:rPr>
-          <w:rFonts w:ascii="Times New Roman" w:cs="Times New Roman" w:hAnsi="Times New Roman" w:eastAsia="Times New Roman"/>
+        </w:rPr>
+        <w:t>We can see we achieve a zooming effect. Lets try a zoom o</w:t>
+      </w:r>
+      <w:r>
+        <w:rPr>
+          <w:rFonts w:ascii="Times New Roman" w:hAnsi="Times New Roman"/>
+          <w:sz w:val="24"/>
+          <w:szCs w:val="24"/>
+        </w:rPr>
+        <w:t>f 64.</w:t>
+      </w:r>
+    </w:p>
+    <w:p>
+      <w:pPr>
+        <w:pStyle w:val="Body"/>
+        <w:jc w:val="both"/>
+        <w:rPr>
+          <w:rFonts w:ascii="Times New Roman" w:eastAsia="Times New Roman" w:hAnsi="Times New Roman" w:cs="Times New Roman"/>
+          <w:sz w:val="24"/>
+          <w:szCs w:val="24"/>
+        </w:rPr>
+      </w:pPr>
+      <w:r>
+        <w:rPr>
+          <w:rFonts w:ascii="Times New Roman" w:eastAsia="Times New Roman" w:hAnsi="Times New Roman" w:cs="Times New Roman"/>
+          <w:noProof/>
           <w:sz w:val="24"/>
           <w:szCs w:val="24"/>
         </w:rPr>
@@ -769,7 +739,7 @@
                     </pic:cNvPicPr>
                   </pic:nvPicPr>
                   <pic:blipFill>
-                    <a:blip r:embed="rId9">
+                    <a:blip r:embed="rId11">
                       <a:extLst/>
                     </a:blip>
                     <a:stretch>
@@ -802,18 +772,18 @@
         <w:pStyle w:val="Body"/>
         <w:jc w:val="both"/>
         <w:rPr>
-          <w:rFonts w:ascii="Times New Roman" w:cs="Times New Roman" w:hAnsi="Times New Roman" w:eastAsia="Times New Roman"/>
-          <w:sz w:val="24"/>
-          <w:szCs w:val="24"/>
-        </w:rPr>
-      </w:pPr>
-    </w:p>
-    <w:p>
-      <w:pPr>
-        <w:pStyle w:val="Body"/>
-        <w:jc w:val="both"/>
-        <w:rPr>
-          <w:rFonts w:ascii="Times New Roman" w:cs="Times New Roman" w:hAnsi="Times New Roman" w:eastAsia="Times New Roman"/>
+          <w:rFonts w:ascii="Times New Roman" w:eastAsia="Times New Roman" w:hAnsi="Times New Roman" w:cs="Times New Roman"/>
+          <w:sz w:val="24"/>
+          <w:szCs w:val="24"/>
+        </w:rPr>
+      </w:pPr>
+    </w:p>
+    <w:p>
+      <w:pPr>
+        <w:pStyle w:val="Body"/>
+        <w:jc w:val="both"/>
+        <w:rPr>
+          <w:rFonts w:ascii="Times New Roman" w:eastAsia="Times New Roman" w:hAnsi="Times New Roman" w:cs="Times New Roman"/>
           <w:sz w:val="24"/>
           <w:szCs w:val="24"/>
         </w:rPr>
@@ -823,8 +793,6 @@
           <w:rFonts w:ascii="Times New Roman" w:hAnsi="Times New Roman"/>
           <w:sz w:val="24"/>
           <w:szCs w:val="24"/>
-          <w:rtl w:val="0"/>
-          <w:lang w:val="en-US"/>
         </w:rPr>
         <w:t>What if we begin to combine these together?  Now show concept of turbulence (achieving grayscale and not just black or white). See written notes for more details.</w:t>
       </w:r>
@@ -834,29 +802,29 @@
         <w:pStyle w:val="Body"/>
         <w:jc w:val="both"/>
         <w:rPr>
-          <w:rFonts w:ascii="Times New Roman" w:cs="Times New Roman" w:hAnsi="Times New Roman" w:eastAsia="Times New Roman"/>
-          <w:sz w:val="24"/>
-          <w:szCs w:val="24"/>
-        </w:rPr>
-      </w:pPr>
-    </w:p>
-    <w:p>
-      <w:pPr>
-        <w:pStyle w:val="Body"/>
-        <w:jc w:val="both"/>
-        <w:rPr>
-          <w:rFonts w:ascii="Times New Roman" w:cs="Times New Roman" w:hAnsi="Times New Roman" w:eastAsia="Times New Roman"/>
-          <w:sz w:val="24"/>
-          <w:szCs w:val="24"/>
-        </w:rPr>
-      </w:pPr>
-    </w:p>
-    <w:p>
-      <w:pPr>
-        <w:pStyle w:val="Body"/>
-        <w:jc w:val="both"/>
-        <w:rPr>
-          <w:rFonts w:ascii="Times New Roman" w:cs="Times New Roman" w:hAnsi="Times New Roman" w:eastAsia="Times New Roman"/>
+          <w:rFonts w:ascii="Times New Roman" w:eastAsia="Times New Roman" w:hAnsi="Times New Roman" w:cs="Times New Roman"/>
+          <w:sz w:val="24"/>
+          <w:szCs w:val="24"/>
+        </w:rPr>
+      </w:pPr>
+    </w:p>
+    <w:p>
+      <w:pPr>
+        <w:pStyle w:val="Body"/>
+        <w:jc w:val="both"/>
+        <w:rPr>
+          <w:rFonts w:ascii="Times New Roman" w:eastAsia="Times New Roman" w:hAnsi="Times New Roman" w:cs="Times New Roman"/>
+          <w:sz w:val="24"/>
+          <w:szCs w:val="24"/>
+        </w:rPr>
+      </w:pPr>
+    </w:p>
+    <w:p>
+      <w:pPr>
+        <w:pStyle w:val="Body"/>
+        <w:jc w:val="both"/>
+        <w:rPr>
+          <w:rFonts w:ascii="Times New Roman" w:eastAsia="Times New Roman" w:hAnsi="Times New Roman" w:cs="Times New Roman"/>
           <w:sz w:val="24"/>
           <w:szCs w:val="24"/>
         </w:rPr>
@@ -866,47 +834,54 @@
           <w:rFonts w:ascii="Times New Roman" w:hAnsi="Times New Roman"/>
           <w:sz w:val="24"/>
           <w:szCs w:val="24"/>
-          <w:rtl w:val="0"/>
-          <w:lang w:val="en-US"/>
-        </w:rPr>
-        <w:t>Now think of increasing the iterations. Again see notes for details. Below is a side-by-side comparison of images with turbulence with zoom factors of 1, 8, 16, 64, N=256, respectively.</w:t>
-      </w:r>
-    </w:p>
-    <w:p>
-      <w:pPr>
-        <w:pStyle w:val="Body"/>
-        <w:jc w:val="both"/>
-        <w:rPr>
-          <w:rFonts w:ascii="Times New Roman" w:cs="Times New Roman" w:hAnsi="Times New Roman" w:eastAsia="Times New Roman"/>
-          <w:sz w:val="24"/>
-          <w:szCs w:val="24"/>
-        </w:rPr>
-      </w:pPr>
-    </w:p>
-    <w:p>
-      <w:pPr>
-        <w:pStyle w:val="Body"/>
-        <w:jc w:val="both"/>
-        <w:rPr>
-          <w:rFonts w:ascii="Times New Roman" w:cs="Times New Roman" w:hAnsi="Times New Roman" w:eastAsia="Times New Roman"/>
-          <w:sz w:val="24"/>
-          <w:szCs w:val="24"/>
-        </w:rPr>
-      </w:pPr>
-    </w:p>
-    <w:p>
-      <w:pPr>
-        <w:pStyle w:val="Body"/>
-        <w:jc w:val="both"/>
-        <w:rPr>
-          <w:rFonts w:ascii="Times New Roman" w:cs="Times New Roman" w:hAnsi="Times New Roman" w:eastAsia="Times New Roman"/>
-          <w:sz w:val="24"/>
-          <w:szCs w:val="24"/>
-        </w:rPr>
-      </w:pPr>
-      <w:r>
-        <w:rPr>
-          <w:rFonts w:ascii="Times New Roman" w:cs="Times New Roman" w:hAnsi="Times New Roman" w:eastAsia="Times New Roman"/>
+        </w:rPr>
+        <w:t>Now think of increasing the iterations. Again see notes for details. Below is a si</w:t>
+      </w:r>
+      <w:r>
+        <w:rPr>
+          <w:rFonts w:ascii="Times New Roman" w:hAnsi="Times New Roman"/>
+          <w:sz w:val="24"/>
+          <w:szCs w:val="24"/>
+        </w:rPr>
+        <w:t>de-by-side comparison of images with turbulence with zoom factors of 1, 8, 16, 64, N=256, respectively.</w:t>
+      </w:r>
+    </w:p>
+    <w:p>
+      <w:pPr>
+        <w:pStyle w:val="Body"/>
+        <w:jc w:val="both"/>
+        <w:rPr>
+          <w:rFonts w:ascii="Times New Roman" w:eastAsia="Times New Roman" w:hAnsi="Times New Roman" w:cs="Times New Roman"/>
+          <w:sz w:val="24"/>
+          <w:szCs w:val="24"/>
+        </w:rPr>
+      </w:pPr>
+    </w:p>
+    <w:p>
+      <w:pPr>
+        <w:pStyle w:val="Body"/>
+        <w:jc w:val="both"/>
+        <w:rPr>
+          <w:rFonts w:ascii="Times New Roman" w:eastAsia="Times New Roman" w:hAnsi="Times New Roman" w:cs="Times New Roman"/>
+          <w:sz w:val="24"/>
+          <w:szCs w:val="24"/>
+        </w:rPr>
+      </w:pPr>
+    </w:p>
+    <w:p>
+      <w:pPr>
+        <w:pStyle w:val="Body"/>
+        <w:jc w:val="both"/>
+        <w:rPr>
+          <w:rFonts w:ascii="Times New Roman" w:eastAsia="Times New Roman" w:hAnsi="Times New Roman" w:cs="Times New Roman"/>
+          <w:sz w:val="24"/>
+          <w:szCs w:val="24"/>
+        </w:rPr>
+      </w:pPr>
+      <w:r>
+        <w:rPr>
+          <w:rFonts w:ascii="Times New Roman" w:eastAsia="Times New Roman" w:hAnsi="Times New Roman" w:cs="Times New Roman"/>
+          <w:noProof/>
           <w:sz w:val="24"/>
           <w:szCs w:val="24"/>
         </w:rPr>
@@ -926,7 +901,7 @@
                     </pic:cNvPicPr>
                   </pic:nvPicPr>
                   <pic:blipFill>
-                    <a:blip r:embed="rId10">
+                    <a:blip r:embed="rId12">
                       <a:extLst/>
                     </a:blip>
                     <a:stretch>
@@ -959,84 +934,84 @@
         <w:pStyle w:val="Body"/>
         <w:jc w:val="both"/>
         <w:rPr>
-          <w:rFonts w:ascii="Times New Roman" w:cs="Times New Roman" w:hAnsi="Times New Roman" w:eastAsia="Times New Roman"/>
-          <w:sz w:val="24"/>
-          <w:szCs w:val="24"/>
-        </w:rPr>
-      </w:pPr>
-    </w:p>
-    <w:p>
-      <w:pPr>
-        <w:pStyle w:val="Body"/>
-        <w:jc w:val="both"/>
-        <w:rPr>
-          <w:rFonts w:ascii="Times New Roman" w:cs="Times New Roman" w:hAnsi="Times New Roman" w:eastAsia="Times New Roman"/>
-          <w:sz w:val="24"/>
-          <w:szCs w:val="24"/>
-        </w:rPr>
-      </w:pPr>
-    </w:p>
-    <w:p>
-      <w:pPr>
-        <w:pStyle w:val="Body"/>
-        <w:jc w:val="both"/>
-        <w:rPr>
-          <w:rFonts w:ascii="Times New Roman" w:cs="Times New Roman" w:hAnsi="Times New Roman" w:eastAsia="Times New Roman"/>
-          <w:sz w:val="24"/>
-          <w:szCs w:val="24"/>
-        </w:rPr>
-      </w:pPr>
-    </w:p>
-    <w:p>
-      <w:pPr>
-        <w:pStyle w:val="Body"/>
-        <w:jc w:val="both"/>
-        <w:rPr>
-          <w:rFonts w:ascii="Times New Roman" w:cs="Times New Roman" w:hAnsi="Times New Roman" w:eastAsia="Times New Roman"/>
-          <w:sz w:val="24"/>
-          <w:szCs w:val="24"/>
-        </w:rPr>
-      </w:pPr>
-    </w:p>
-    <w:p>
-      <w:pPr>
-        <w:pStyle w:val="Body"/>
-        <w:jc w:val="both"/>
-        <w:rPr>
-          <w:rFonts w:ascii="Times New Roman" w:cs="Times New Roman" w:hAnsi="Times New Roman" w:eastAsia="Times New Roman"/>
-          <w:sz w:val="24"/>
-          <w:szCs w:val="24"/>
-        </w:rPr>
-      </w:pPr>
-    </w:p>
-    <w:p>
-      <w:pPr>
-        <w:pStyle w:val="Body"/>
-        <w:jc w:val="both"/>
-        <w:rPr>
-          <w:rFonts w:ascii="Times New Roman" w:cs="Times New Roman" w:hAnsi="Times New Roman" w:eastAsia="Times New Roman"/>
-          <w:sz w:val="24"/>
-          <w:szCs w:val="24"/>
-        </w:rPr>
-      </w:pPr>
-    </w:p>
-    <w:p>
-      <w:pPr>
-        <w:pStyle w:val="Body"/>
-        <w:jc w:val="both"/>
-        <w:rPr>
-          <w:rFonts w:ascii="Times New Roman" w:cs="Times New Roman" w:hAnsi="Times New Roman" w:eastAsia="Times New Roman"/>
-          <w:sz w:val="24"/>
-          <w:szCs w:val="24"/>
-        </w:rPr>
-      </w:pPr>
-    </w:p>
-    <w:p>
-      <w:pPr>
-        <w:pStyle w:val="Body"/>
-        <w:jc w:val="both"/>
-        <w:rPr>
-          <w:rFonts w:ascii="Times New Roman" w:cs="Times New Roman" w:hAnsi="Times New Roman" w:eastAsia="Times New Roman"/>
+          <w:rFonts w:ascii="Times New Roman" w:eastAsia="Times New Roman" w:hAnsi="Times New Roman" w:cs="Times New Roman"/>
+          <w:sz w:val="24"/>
+          <w:szCs w:val="24"/>
+        </w:rPr>
+      </w:pPr>
+    </w:p>
+    <w:p>
+      <w:pPr>
+        <w:pStyle w:val="Body"/>
+        <w:jc w:val="both"/>
+        <w:rPr>
+          <w:rFonts w:ascii="Times New Roman" w:eastAsia="Times New Roman" w:hAnsi="Times New Roman" w:cs="Times New Roman"/>
+          <w:sz w:val="24"/>
+          <w:szCs w:val="24"/>
+        </w:rPr>
+      </w:pPr>
+    </w:p>
+    <w:p>
+      <w:pPr>
+        <w:pStyle w:val="Body"/>
+        <w:jc w:val="both"/>
+        <w:rPr>
+          <w:rFonts w:ascii="Times New Roman" w:eastAsia="Times New Roman" w:hAnsi="Times New Roman" w:cs="Times New Roman"/>
+          <w:sz w:val="24"/>
+          <w:szCs w:val="24"/>
+        </w:rPr>
+      </w:pPr>
+    </w:p>
+    <w:p>
+      <w:pPr>
+        <w:pStyle w:val="Body"/>
+        <w:jc w:val="both"/>
+        <w:rPr>
+          <w:rFonts w:ascii="Times New Roman" w:eastAsia="Times New Roman" w:hAnsi="Times New Roman" w:cs="Times New Roman"/>
+          <w:sz w:val="24"/>
+          <w:szCs w:val="24"/>
+        </w:rPr>
+      </w:pPr>
+    </w:p>
+    <w:p>
+      <w:pPr>
+        <w:pStyle w:val="Body"/>
+        <w:jc w:val="both"/>
+        <w:rPr>
+          <w:rFonts w:ascii="Times New Roman" w:eastAsia="Times New Roman" w:hAnsi="Times New Roman" w:cs="Times New Roman"/>
+          <w:sz w:val="24"/>
+          <w:szCs w:val="24"/>
+        </w:rPr>
+      </w:pPr>
+    </w:p>
+    <w:p>
+      <w:pPr>
+        <w:pStyle w:val="Body"/>
+        <w:jc w:val="both"/>
+        <w:rPr>
+          <w:rFonts w:ascii="Times New Roman" w:eastAsia="Times New Roman" w:hAnsi="Times New Roman" w:cs="Times New Roman"/>
+          <w:sz w:val="24"/>
+          <w:szCs w:val="24"/>
+        </w:rPr>
+      </w:pPr>
+    </w:p>
+    <w:p>
+      <w:pPr>
+        <w:pStyle w:val="Body"/>
+        <w:jc w:val="both"/>
+        <w:rPr>
+          <w:rFonts w:ascii="Times New Roman" w:eastAsia="Times New Roman" w:hAnsi="Times New Roman" w:cs="Times New Roman"/>
+          <w:sz w:val="24"/>
+          <w:szCs w:val="24"/>
+        </w:rPr>
+      </w:pPr>
+    </w:p>
+    <w:p>
+      <w:pPr>
+        <w:pStyle w:val="Body"/>
+        <w:jc w:val="both"/>
+        <w:rPr>
+          <w:rFonts w:ascii="Times New Roman" w:eastAsia="Times New Roman" w:hAnsi="Times New Roman" w:cs="Times New Roman"/>
           <w:sz w:val="24"/>
           <w:szCs w:val="24"/>
         </w:rPr>
@@ -1046,14 +1021,14 @@
           <w:rFonts w:ascii="Times New Roman" w:hAnsi="Times New Roman"/>
           <w:sz w:val="24"/>
           <w:szCs w:val="24"/>
-          <w:rtl w:val="0"/>
-          <w:lang w:val="en-US"/>
-        </w:rPr>
+        </w:rPr>
+        <w:lastRenderedPageBreak/>
         <w:t>Now using the same algorithm to set the height of vertices:</w:t>
       </w:r>
       <w:r>
         <w:rPr>
-          <w:rFonts w:ascii="Times New Roman" w:cs="Times New Roman" w:hAnsi="Times New Roman" w:eastAsia="Times New Roman"/>
+          <w:rFonts w:ascii="Times New Roman" w:eastAsia="Times New Roman" w:hAnsi="Times New Roman" w:cs="Times New Roman"/>
+          <w:noProof/>
           <w:sz w:val="24"/>
           <w:szCs w:val="24"/>
         </w:rPr>
@@ -1089,7 +1064,7 @@
                     </pic:cNvPicPr>
                   </pic:nvPicPr>
                   <pic:blipFill>
-                    <a:blip r:embed="rId11">
+                    <a:blip r:embed="rId13">
                       <a:extLst/>
                     </a:blip>
                     <a:stretch>
@@ -1122,18 +1097,18 @@
         <w:pStyle w:val="Body"/>
         <w:jc w:val="both"/>
         <w:rPr>
-          <w:rFonts w:ascii="Times New Roman" w:cs="Times New Roman" w:hAnsi="Times New Roman" w:eastAsia="Times New Roman"/>
-          <w:sz w:val="24"/>
-          <w:szCs w:val="24"/>
-        </w:rPr>
-      </w:pPr>
-    </w:p>
-    <w:p>
-      <w:pPr>
-        <w:pStyle w:val="Body"/>
-        <w:jc w:val="both"/>
-        <w:rPr>
-          <w:rFonts w:ascii="Times New Roman" w:cs="Times New Roman" w:hAnsi="Times New Roman" w:eastAsia="Times New Roman"/>
+          <w:rFonts w:ascii="Times New Roman" w:eastAsia="Times New Roman" w:hAnsi="Times New Roman" w:cs="Times New Roman"/>
+          <w:sz w:val="24"/>
+          <w:szCs w:val="24"/>
+        </w:rPr>
+      </w:pPr>
+    </w:p>
+    <w:p>
+      <w:pPr>
+        <w:pStyle w:val="Body"/>
+        <w:jc w:val="both"/>
+        <w:rPr>
+          <w:rFonts w:ascii="Times New Roman" w:eastAsia="Times New Roman" w:hAnsi="Times New Roman" w:cs="Times New Roman"/>
           <w:sz w:val="24"/>
           <w:szCs w:val="24"/>
         </w:rPr>
@@ -1143,8 +1118,6 @@
           <w:rFonts w:ascii="Times New Roman" w:hAnsi="Times New Roman"/>
           <w:sz w:val="24"/>
           <w:szCs w:val="24"/>
-          <w:rtl w:val="0"/>
-          <w:lang w:val="en-US"/>
         </w:rPr>
         <w:t>Applying texture in Three.JS</w:t>
       </w:r>
@@ -1154,51 +1127,51 @@
         <w:pStyle w:val="Body"/>
         <w:jc w:val="both"/>
         <w:rPr>
-          <w:rFonts w:ascii="Times New Roman" w:cs="Times New Roman" w:hAnsi="Times New Roman" w:eastAsia="Times New Roman"/>
-          <w:sz w:val="24"/>
-          <w:szCs w:val="24"/>
-        </w:rPr>
-      </w:pPr>
-    </w:p>
-    <w:p>
-      <w:pPr>
-        <w:pStyle w:val="Body"/>
-        <w:jc w:val="both"/>
-        <w:rPr>
-          <w:rFonts w:ascii="Times New Roman" w:cs="Times New Roman" w:hAnsi="Times New Roman" w:eastAsia="Times New Roman"/>
-          <w:sz w:val="24"/>
-          <w:szCs w:val="24"/>
-        </w:rPr>
-      </w:pPr>
-    </w:p>
-    <w:p>
-      <w:pPr>
-        <w:pStyle w:val="Body"/>
-        <w:jc w:val="both"/>
-        <w:rPr>
-          <w:rFonts w:ascii="Times New Roman" w:cs="Times New Roman" w:hAnsi="Times New Roman" w:eastAsia="Times New Roman"/>
-          <w:sz w:val="24"/>
-          <w:szCs w:val="24"/>
-        </w:rPr>
-      </w:pPr>
-    </w:p>
-    <w:p>
-      <w:pPr>
-        <w:pStyle w:val="Body"/>
-        <w:jc w:val="both"/>
-        <w:rPr>
-          <w:rFonts w:ascii="Times New Roman" w:cs="Times New Roman" w:hAnsi="Times New Roman" w:eastAsia="Times New Roman"/>
-          <w:sz w:val="24"/>
-          <w:szCs w:val="24"/>
-        </w:rPr>
-      </w:pPr>
-    </w:p>
-    <w:p>
-      <w:pPr>
-        <w:pStyle w:val="Body"/>
-        <w:jc w:val="both"/>
-        <w:rPr>
-          <w:rFonts w:ascii="Times New Roman" w:cs="Times New Roman" w:hAnsi="Times New Roman" w:eastAsia="Times New Roman"/>
+          <w:rFonts w:ascii="Times New Roman" w:eastAsia="Times New Roman" w:hAnsi="Times New Roman" w:cs="Times New Roman"/>
+          <w:sz w:val="24"/>
+          <w:szCs w:val="24"/>
+        </w:rPr>
+      </w:pPr>
+    </w:p>
+    <w:p>
+      <w:pPr>
+        <w:pStyle w:val="Body"/>
+        <w:jc w:val="both"/>
+        <w:rPr>
+          <w:rFonts w:ascii="Times New Roman" w:eastAsia="Times New Roman" w:hAnsi="Times New Roman" w:cs="Times New Roman"/>
+          <w:sz w:val="24"/>
+          <w:szCs w:val="24"/>
+        </w:rPr>
+      </w:pPr>
+    </w:p>
+    <w:p>
+      <w:pPr>
+        <w:pStyle w:val="Body"/>
+        <w:jc w:val="both"/>
+        <w:rPr>
+          <w:rFonts w:ascii="Times New Roman" w:eastAsia="Times New Roman" w:hAnsi="Times New Roman" w:cs="Times New Roman"/>
+          <w:sz w:val="24"/>
+          <w:szCs w:val="24"/>
+        </w:rPr>
+      </w:pPr>
+    </w:p>
+    <w:p>
+      <w:pPr>
+        <w:pStyle w:val="Body"/>
+        <w:jc w:val="both"/>
+        <w:rPr>
+          <w:rFonts w:ascii="Times New Roman" w:eastAsia="Times New Roman" w:hAnsi="Times New Roman" w:cs="Times New Roman"/>
+          <w:sz w:val="24"/>
+          <w:szCs w:val="24"/>
+        </w:rPr>
+      </w:pPr>
+    </w:p>
+    <w:p>
+      <w:pPr>
+        <w:pStyle w:val="Body"/>
+        <w:jc w:val="both"/>
+        <w:rPr>
+          <w:rFonts w:ascii="Times New Roman" w:eastAsia="Times New Roman" w:hAnsi="Times New Roman" w:cs="Times New Roman"/>
           <w:sz w:val="24"/>
           <w:szCs w:val="24"/>
         </w:rPr>
@@ -1208,18 +1181,22 @@
           <w:rFonts w:ascii="Times New Roman" w:hAnsi="Times New Roman"/>
           <w:sz w:val="24"/>
           <w:szCs w:val="24"/>
-          <w:rtl w:val="0"/>
-          <w:lang w:val="en-US"/>
-        </w:rPr>
-        <w:t>Creating thresholds for water, dark grass/mud, grass, dirty snow, and pure snow mountain tops. (Don</w:t>
-      </w:r>
-      <w:r>
-        <w:rPr>
-          <w:rFonts w:ascii="Times New Roman" w:hAnsi="Times New Roman" w:hint="default"/>
-          <w:sz w:val="24"/>
-          <w:szCs w:val="24"/>
-          <w:rtl w:val="0"/>
-          <w:lang w:val="en-US"/>
+        </w:rPr>
+        <w:t>Creating thresholds for water, dark grass/mud,</w:t>
+      </w:r>
+      <w:r>
+        <w:rPr>
+          <w:rFonts w:ascii="Times New Roman" w:hAnsi="Times New Roman"/>
+          <w:sz w:val="24"/>
+          <w:szCs w:val="24"/>
+        </w:rPr>
+        <w:t xml:space="preserve"> grass, dirty snow, and pure snow mountain tops. (Don</w:t>
+      </w:r>
+      <w:r>
+        <w:rPr>
+          <w:rFonts w:ascii="Times New Roman" w:hAnsi="Times New Roman"/>
+          <w:sz w:val="24"/>
+          <w:szCs w:val="24"/>
         </w:rPr>
         <w:t>’</w:t>
       </w:r>
@@ -1228,8 +1205,6 @@
           <w:rFonts w:ascii="Times New Roman" w:hAnsi="Times New Roman"/>
           <w:sz w:val="24"/>
           <w:szCs w:val="24"/>
-          <w:rtl w:val="0"/>
-          <w:lang w:val="en-US"/>
         </w:rPr>
         <w:t>t forget to attempt adding gradients for smooth color transitions)</w:t>
       </w:r>
@@ -1239,130 +1214,1624 @@
         <w:pStyle w:val="Body"/>
         <w:jc w:val="both"/>
         <w:rPr>
-          <w:rFonts w:ascii="Times New Roman" w:cs="Times New Roman" w:hAnsi="Times New Roman" w:eastAsia="Times New Roman"/>
-          <w:sz w:val="24"/>
-          <w:szCs w:val="24"/>
-        </w:rPr>
-      </w:pPr>
-    </w:p>
-    <w:p>
-      <w:pPr>
-        <w:pStyle w:val="Body"/>
-        <w:jc w:val="both"/>
-        <w:rPr>
-          <w:rFonts w:ascii="Times New Roman" w:cs="Times New Roman" w:hAnsi="Times New Roman" w:eastAsia="Times New Roman"/>
-          <w:sz w:val="24"/>
-          <w:szCs w:val="24"/>
-        </w:rPr>
-      </w:pPr>
-    </w:p>
-    <w:p>
-      <w:pPr>
-        <w:pStyle w:val="Body"/>
-        <w:jc w:val="both"/>
-        <w:rPr>
-          <w:rFonts w:ascii="Times New Roman" w:cs="Times New Roman" w:hAnsi="Times New Roman" w:eastAsia="Times New Roman"/>
-          <w:sz w:val="24"/>
-          <w:szCs w:val="24"/>
-        </w:rPr>
-      </w:pPr>
-    </w:p>
-    <w:p>
-      <w:pPr>
-        <w:pStyle w:val="Body"/>
-        <w:jc w:val="both"/>
-        <w:rPr>
-          <w:rFonts w:ascii="Times New Roman" w:cs="Times New Roman" w:hAnsi="Times New Roman" w:eastAsia="Times New Roman"/>
-          <w:sz w:val="24"/>
-          <w:szCs w:val="24"/>
-        </w:rPr>
-      </w:pPr>
-    </w:p>
-    <w:p>
-      <w:pPr>
-        <w:pStyle w:val="Body"/>
-        <w:jc w:val="both"/>
-        <w:rPr>
-          <w:rFonts w:ascii="Times New Roman" w:cs="Times New Roman" w:hAnsi="Times New Roman" w:eastAsia="Times New Roman"/>
-          <w:sz w:val="24"/>
-          <w:szCs w:val="24"/>
-        </w:rPr>
-      </w:pPr>
-    </w:p>
-    <w:p>
-      <w:pPr>
-        <w:pStyle w:val="Body"/>
-        <w:jc w:val="both"/>
-        <w:rPr>
-          <w:rFonts w:ascii="Times New Roman" w:cs="Times New Roman" w:hAnsi="Times New Roman" w:eastAsia="Times New Roman"/>
-          <w:sz w:val="24"/>
-          <w:szCs w:val="24"/>
-        </w:rPr>
-      </w:pPr>
-    </w:p>
-    <w:p>
-      <w:pPr>
-        <w:pStyle w:val="Body"/>
-        <w:jc w:val="both"/>
-        <w:rPr>
-          <w:rFonts w:ascii="Times New Roman" w:cs="Times New Roman" w:hAnsi="Times New Roman" w:eastAsia="Times New Roman"/>
-          <w:sz w:val="24"/>
-          <w:szCs w:val="24"/>
-        </w:rPr>
-      </w:pPr>
-      <w:r>
-        <w:rPr>
-          <w:rStyle w:val="Hyperlink.0"/>
-          <w:rFonts w:ascii="Times New Roman" w:cs="Times New Roman" w:hAnsi="Times New Roman" w:eastAsia="Times New Roman"/>
-          <w:sz w:val="24"/>
-          <w:szCs w:val="24"/>
-        </w:rPr>
-        <w:fldChar w:fldCharType="begin" w:fldLock="0"/>
-      </w:r>
-      <w:r>
-        <w:rPr>
-          <w:rStyle w:val="Hyperlink.0"/>
-          <w:rFonts w:ascii="Times New Roman" w:cs="Times New Roman" w:hAnsi="Times New Roman" w:eastAsia="Times New Roman"/>
-          <w:sz w:val="24"/>
-          <w:szCs w:val="24"/>
-        </w:rPr>
-        <w:instrText xml:space="preserve"> HYPERLINK "http://lodev.org/cgtutor/randomnoise.html"</w:instrText>
-      </w:r>
-      <w:r>
-        <w:rPr>
-          <w:rStyle w:val="Hyperlink.0"/>
-          <w:rFonts w:ascii="Times New Roman" w:cs="Times New Roman" w:hAnsi="Times New Roman" w:eastAsia="Times New Roman"/>
-          <w:sz w:val="24"/>
-          <w:szCs w:val="24"/>
-        </w:rPr>
-        <w:fldChar w:fldCharType="separate" w:fldLock="0"/>
-      </w:r>
-      <w:r>
-        <w:rPr>
-          <w:rStyle w:val="Hyperlink.0"/>
-          <w:rFonts w:ascii="Times New Roman" w:hAnsi="Times New Roman"/>
-          <w:sz w:val="24"/>
-          <w:szCs w:val="24"/>
-          <w:rtl w:val="0"/>
-          <w:lang w:val="de-DE"/>
-        </w:rPr>
-        <w:t>http://lodev.org/cgtutor/randomnoise.html</w:t>
-      </w:r>
-      <w:r>
-        <w:rPr>
-          <w:rFonts w:ascii="Times New Roman" w:cs="Times New Roman" w:hAnsi="Times New Roman" w:eastAsia="Times New Roman"/>
-          <w:sz w:val="24"/>
-          <w:szCs w:val="24"/>
-        </w:rPr>
-        <w:fldChar w:fldCharType="end" w:fldLock="0"/>
-      </w:r>
-    </w:p>
-    <w:p>
-      <w:pPr>
-        <w:pStyle w:val="Body"/>
-        <w:jc w:val="both"/>
-        <w:rPr>
-          <w:rFonts w:ascii="Times New Roman" w:cs="Times New Roman" w:hAnsi="Times New Roman" w:eastAsia="Times New Roman"/>
+          <w:rFonts w:ascii="Times New Roman" w:eastAsia="Times New Roman" w:hAnsi="Times New Roman" w:cs="Times New Roman"/>
+          <w:sz w:val="24"/>
+          <w:szCs w:val="24"/>
+        </w:rPr>
+      </w:pPr>
+    </w:p>
+    <w:p>
+      <w:pPr>
+        <w:pStyle w:val="Body"/>
+        <w:jc w:val="both"/>
+        <w:rPr>
+          <w:rFonts w:ascii="Times New Roman" w:eastAsia="Times New Roman" w:hAnsi="Times New Roman" w:cs="Times New Roman"/>
+          <w:sz w:val="24"/>
+          <w:szCs w:val="24"/>
+        </w:rPr>
+      </w:pPr>
+      <w:r>
+        <w:rPr>
+          <w:rFonts w:ascii="Times New Roman" w:eastAsia="Times New Roman" w:hAnsi="Times New Roman" w:cs="Times New Roman"/>
+          <w:sz w:val="24"/>
+          <w:szCs w:val="24"/>
+        </w:rPr>
+        <w:t xml:space="preserve">After getting the height for the vertice, we can set values to color </w:t>
+      </w:r>
+      <w:r>
+        <w:rPr>
+          <w:rFonts w:ascii="Times New Roman" w:eastAsia="Times New Roman" w:hAnsi="Times New Roman" w:cs="Times New Roman"/>
+          <w:sz w:val="24"/>
+          <w:szCs w:val="24"/>
+        </w:rPr>
+        <w:t>our terrain based on the height. Here’s my code to achieve the mentioned:</w:t>
+      </w:r>
+    </w:p>
+    <w:p>
+      <w:pPr>
+        <w:pStyle w:val="Body"/>
+        <w:jc w:val="both"/>
+        <w:rPr>
+          <w:rFonts w:ascii="Times New Roman" w:eastAsia="Times New Roman" w:hAnsi="Times New Roman" w:cs="Times New Roman"/>
+          <w:sz w:val="24"/>
+          <w:szCs w:val="24"/>
+        </w:rPr>
+      </w:pPr>
+    </w:p>
+    <w:p>
+      <w:pPr>
+        <w:pStyle w:val="Body"/>
+        <w:jc w:val="both"/>
+        <w:rPr>
+          <w:rFonts w:ascii="Consolas" w:eastAsia="Times New Roman" w:hAnsi="Consolas" w:cs="Times New Roman"/>
+          <w:szCs w:val="24"/>
+        </w:rPr>
+      </w:pPr>
+      <w:r>
+        <w:rPr>
+          <w:rFonts w:ascii="Consolas" w:eastAsia="Times New Roman" w:hAnsi="Consolas" w:cs="Times New Roman"/>
+          <w:szCs w:val="24"/>
+        </w:rPr>
+        <w:t>function setTerrainTexturePixel(c, image, pxi){</w:t>
+      </w:r>
+    </w:p>
+    <w:p>
+      <w:pPr>
+        <w:pStyle w:val="Body"/>
+        <w:jc w:val="both"/>
+        <w:rPr>
+          <w:rFonts w:ascii="Consolas" w:eastAsia="Times New Roman" w:hAnsi="Consolas" w:cs="Times New Roman"/>
+          <w:szCs w:val="24"/>
+        </w:rPr>
+      </w:pPr>
+      <w:r>
+        <w:rPr>
+          <w:rFonts w:ascii="Consolas" w:eastAsia="Times New Roman" w:hAnsi="Consolas" w:cs="Times New Roman"/>
+          <w:szCs w:val="24"/>
+        </w:rPr>
+        <w:t xml:space="preserve">  let color = Math.round(c * 255);</w:t>
+      </w:r>
+    </w:p>
+    <w:p>
+      <w:pPr>
+        <w:pStyle w:val="Body"/>
+        <w:jc w:val="both"/>
+        <w:rPr>
+          <w:rFonts w:ascii="Consolas" w:eastAsia="Times New Roman" w:hAnsi="Consolas" w:cs="Times New Roman"/>
+          <w:szCs w:val="24"/>
+        </w:rPr>
+      </w:pPr>
+      <w:r>
+        <w:rPr>
+          <w:rFonts w:ascii="Consolas" w:eastAsia="Times New Roman" w:hAnsi="Consolas" w:cs="Times New Roman"/>
+          <w:szCs w:val="24"/>
+        </w:rPr>
+        <w:t xml:space="preserve">  let gradient = THREE.Math.clamp(c,0,1);</w:t>
+      </w:r>
+    </w:p>
+    <w:p>
+      <w:pPr>
+        <w:pStyle w:val="Body"/>
+        <w:jc w:val="both"/>
+        <w:rPr>
+          <w:rFonts w:ascii="Consolas" w:eastAsia="Times New Roman" w:hAnsi="Consolas" w:cs="Times New Roman"/>
+          <w:szCs w:val="24"/>
+        </w:rPr>
+      </w:pPr>
+    </w:p>
+    <w:p>
+      <w:pPr>
+        <w:pStyle w:val="Body"/>
+        <w:jc w:val="both"/>
+        <w:rPr>
+          <w:rFonts w:ascii="Consolas" w:eastAsia="Times New Roman" w:hAnsi="Consolas" w:cs="Times New Roman"/>
+          <w:szCs w:val="24"/>
+        </w:rPr>
+      </w:pPr>
+      <w:r>
+        <w:rPr>
+          <w:rFonts w:ascii="Consolas" w:eastAsia="Times New Roman" w:hAnsi="Consolas" w:cs="Times New Roman"/>
+          <w:szCs w:val="24"/>
+        </w:rPr>
+        <w:t xml:space="preserve">  if(color &lt;= 50){ // give Water color</w:t>
+      </w:r>
+    </w:p>
+    <w:p>
+      <w:pPr>
+        <w:pStyle w:val="Body"/>
+        <w:jc w:val="both"/>
+        <w:rPr>
+          <w:rFonts w:ascii="Consolas" w:eastAsia="Times New Roman" w:hAnsi="Consolas" w:cs="Times New Roman"/>
+          <w:szCs w:val="24"/>
+        </w:rPr>
+      </w:pPr>
+    </w:p>
+    <w:p>
+      <w:pPr>
+        <w:pStyle w:val="Body"/>
+        <w:jc w:val="both"/>
+        <w:rPr>
+          <w:rFonts w:ascii="Consolas" w:eastAsia="Times New Roman" w:hAnsi="Consolas" w:cs="Times New Roman"/>
+          <w:szCs w:val="24"/>
+        </w:rPr>
+      </w:pPr>
+      <w:r>
+        <w:rPr>
+          <w:rFonts w:ascii="Consolas" w:eastAsia="Times New Roman" w:hAnsi="Consolas" w:cs="Times New Roman"/>
+          <w:szCs w:val="24"/>
+        </w:rPr>
+        <w:t xml:space="preserve">    image.data[pxi] = 7</w:t>
+      </w:r>
+      <w:r>
+        <w:rPr>
+          <w:rFonts w:ascii="Consolas" w:eastAsia="Times New Roman" w:hAnsi="Consolas" w:cs="Times New Roman"/>
+          <w:szCs w:val="24"/>
+        </w:rPr>
+        <w:t>;</w:t>
+      </w:r>
+    </w:p>
+    <w:p>
+      <w:pPr>
+        <w:pStyle w:val="Body"/>
+        <w:jc w:val="both"/>
+        <w:rPr>
+          <w:rFonts w:ascii="Consolas" w:eastAsia="Times New Roman" w:hAnsi="Consolas" w:cs="Times New Roman"/>
+          <w:szCs w:val="24"/>
+        </w:rPr>
+      </w:pPr>
+      <w:r>
+        <w:rPr>
+          <w:rFonts w:ascii="Consolas" w:eastAsia="Times New Roman" w:hAnsi="Consolas" w:cs="Times New Roman"/>
+          <w:szCs w:val="24"/>
+        </w:rPr>
+        <w:t xml:space="preserve">    image.data[pxi+ 1] = </w:t>
+      </w:r>
+      <w:r>
+        <w:rPr>
+          <w:rFonts w:ascii="Consolas" w:eastAsia="Times New Roman" w:hAnsi="Consolas" w:cs="Times New Roman"/>
+          <w:szCs w:val="24"/>
+        </w:rPr>
+        <w:t>72</w:t>
+      </w:r>
+      <w:r>
+        <w:rPr>
+          <w:rFonts w:ascii="Consolas" w:eastAsia="Times New Roman" w:hAnsi="Consolas" w:cs="Times New Roman"/>
+          <w:szCs w:val="24"/>
+        </w:rPr>
+        <w:t>;</w:t>
+      </w:r>
+    </w:p>
+    <w:p>
+      <w:pPr>
+        <w:pStyle w:val="Body"/>
+        <w:jc w:val="both"/>
+        <w:rPr>
+          <w:rFonts w:ascii="Consolas" w:eastAsia="Times New Roman" w:hAnsi="Consolas" w:cs="Times New Roman"/>
+          <w:szCs w:val="24"/>
+        </w:rPr>
+      </w:pPr>
+      <w:r>
+        <w:rPr>
+          <w:rFonts w:ascii="Consolas" w:eastAsia="Times New Roman" w:hAnsi="Consolas" w:cs="Times New Roman"/>
+          <w:szCs w:val="24"/>
+        </w:rPr>
+        <w:t xml:space="preserve">    image.data[pxi +2] = 234</w:t>
+      </w:r>
+      <w:r>
+        <w:rPr>
+          <w:rFonts w:ascii="Consolas" w:eastAsia="Times New Roman" w:hAnsi="Consolas" w:cs="Times New Roman"/>
+          <w:szCs w:val="24"/>
+        </w:rPr>
+        <w:t>;</w:t>
+      </w:r>
+    </w:p>
+    <w:p>
+      <w:pPr>
+        <w:pStyle w:val="Body"/>
+        <w:jc w:val="both"/>
+        <w:rPr>
+          <w:rFonts w:ascii="Consolas" w:eastAsia="Times New Roman" w:hAnsi="Consolas" w:cs="Times New Roman"/>
+          <w:szCs w:val="24"/>
+        </w:rPr>
+      </w:pPr>
+      <w:r>
+        <w:rPr>
+          <w:rFonts w:ascii="Consolas" w:eastAsia="Times New Roman" w:hAnsi="Consolas" w:cs="Times New Roman"/>
+          <w:szCs w:val="24"/>
+        </w:rPr>
+        <w:lastRenderedPageBreak/>
+        <w:t xml:space="preserve">  }</w:t>
+      </w:r>
+    </w:p>
+    <w:p>
+      <w:pPr>
+        <w:pStyle w:val="Body"/>
+        <w:jc w:val="both"/>
+        <w:rPr>
+          <w:rFonts w:ascii="Consolas" w:eastAsia="Times New Roman" w:hAnsi="Consolas" w:cs="Times New Roman"/>
+          <w:szCs w:val="24"/>
+        </w:rPr>
+      </w:pPr>
+      <w:r>
+        <w:rPr>
+          <w:rFonts w:ascii="Consolas" w:eastAsia="Times New Roman" w:hAnsi="Consolas" w:cs="Times New Roman"/>
+          <w:szCs w:val="24"/>
+        </w:rPr>
+        <w:t xml:space="preserve">  else if( color &gt;= 50 &amp;&amp; color &lt;= 100){ // give DARKER grass color</w:t>
+      </w:r>
+    </w:p>
+    <w:p>
+      <w:pPr>
+        <w:pStyle w:val="Body"/>
+        <w:jc w:val="both"/>
+        <w:rPr>
+          <w:rFonts w:ascii="Consolas" w:eastAsia="Times New Roman" w:hAnsi="Consolas" w:cs="Times New Roman"/>
+          <w:szCs w:val="24"/>
+        </w:rPr>
+      </w:pPr>
+    </w:p>
+    <w:p>
+      <w:pPr>
+        <w:pStyle w:val="Body"/>
+        <w:jc w:val="both"/>
+        <w:rPr>
+          <w:rFonts w:ascii="Consolas" w:eastAsia="Times New Roman" w:hAnsi="Consolas" w:cs="Times New Roman"/>
+          <w:szCs w:val="24"/>
+        </w:rPr>
+      </w:pPr>
+      <w:r>
+        <w:rPr>
+          <w:rFonts w:ascii="Consolas" w:eastAsia="Times New Roman" w:hAnsi="Consolas" w:cs="Times New Roman"/>
+          <w:szCs w:val="24"/>
+        </w:rPr>
+        <w:t xml:space="preserve">    image.data[pxi] = 1 ;</w:t>
+      </w:r>
+    </w:p>
+    <w:p>
+      <w:pPr>
+        <w:pStyle w:val="Body"/>
+        <w:jc w:val="both"/>
+        <w:rPr>
+          <w:rFonts w:ascii="Consolas" w:eastAsia="Times New Roman" w:hAnsi="Consolas" w:cs="Times New Roman"/>
+          <w:szCs w:val="24"/>
+        </w:rPr>
+      </w:pPr>
+      <w:r>
+        <w:rPr>
+          <w:rFonts w:ascii="Consolas" w:eastAsia="Times New Roman" w:hAnsi="Consolas" w:cs="Times New Roman"/>
+          <w:szCs w:val="24"/>
+        </w:rPr>
+        <w:t xml:space="preserve">    image.data[pxi+ 1] = 33;</w:t>
+      </w:r>
+    </w:p>
+    <w:p>
+      <w:pPr>
+        <w:pStyle w:val="Body"/>
+        <w:jc w:val="both"/>
+        <w:rPr>
+          <w:rFonts w:ascii="Consolas" w:eastAsia="Times New Roman" w:hAnsi="Consolas" w:cs="Times New Roman"/>
+          <w:szCs w:val="24"/>
+        </w:rPr>
+      </w:pPr>
+      <w:r>
+        <w:rPr>
+          <w:rFonts w:ascii="Consolas" w:eastAsia="Times New Roman" w:hAnsi="Consolas" w:cs="Times New Roman"/>
+          <w:szCs w:val="24"/>
+        </w:rPr>
+        <w:t xml:space="preserve">    image.data[pxi +2] = 22;</w:t>
+      </w:r>
+    </w:p>
+    <w:p>
+      <w:pPr>
+        <w:pStyle w:val="Body"/>
+        <w:jc w:val="both"/>
+        <w:rPr>
+          <w:rFonts w:ascii="Consolas" w:eastAsia="Times New Roman" w:hAnsi="Consolas" w:cs="Times New Roman"/>
+          <w:szCs w:val="24"/>
+        </w:rPr>
+      </w:pPr>
+      <w:r>
+        <w:rPr>
+          <w:rFonts w:ascii="Consolas" w:eastAsia="Times New Roman" w:hAnsi="Consolas" w:cs="Times New Roman"/>
+          <w:szCs w:val="24"/>
+        </w:rPr>
+        <w:t xml:space="preserve">  }</w:t>
+      </w:r>
+    </w:p>
+    <w:p>
+      <w:pPr>
+        <w:pStyle w:val="Body"/>
+        <w:jc w:val="both"/>
+        <w:rPr>
+          <w:rFonts w:ascii="Consolas" w:eastAsia="Times New Roman" w:hAnsi="Consolas" w:cs="Times New Roman"/>
+          <w:szCs w:val="24"/>
+        </w:rPr>
+      </w:pPr>
+      <w:r>
+        <w:rPr>
+          <w:rFonts w:ascii="Consolas" w:eastAsia="Times New Roman" w:hAnsi="Consolas" w:cs="Times New Roman"/>
+          <w:szCs w:val="24"/>
+        </w:rPr>
+        <w:t xml:space="preserve">  else if(color &gt; 100 &amp;&amp; color &lt;= 200){ // give grass color</w:t>
+      </w:r>
+    </w:p>
+    <w:p>
+      <w:pPr>
+        <w:pStyle w:val="Body"/>
+        <w:jc w:val="both"/>
+        <w:rPr>
+          <w:rFonts w:ascii="Consolas" w:eastAsia="Times New Roman" w:hAnsi="Consolas" w:cs="Times New Roman"/>
+          <w:szCs w:val="24"/>
+        </w:rPr>
+      </w:pPr>
+      <w:r>
+        <w:rPr>
+          <w:rFonts w:ascii="Consolas" w:eastAsia="Times New Roman" w:hAnsi="Consolas" w:cs="Times New Roman"/>
+          <w:szCs w:val="24"/>
+        </w:rPr>
+        <w:t xml:space="preserve">    image.data[pxi] = 3 ;</w:t>
+      </w:r>
+    </w:p>
+    <w:p>
+      <w:pPr>
+        <w:pStyle w:val="Body"/>
+        <w:jc w:val="both"/>
+        <w:rPr>
+          <w:rFonts w:ascii="Consolas" w:eastAsia="Times New Roman" w:hAnsi="Consolas" w:cs="Times New Roman"/>
+          <w:szCs w:val="24"/>
+        </w:rPr>
+      </w:pPr>
+      <w:r>
+        <w:rPr>
+          <w:rFonts w:ascii="Consolas" w:eastAsia="Times New Roman" w:hAnsi="Consolas" w:cs="Times New Roman"/>
+          <w:szCs w:val="24"/>
+        </w:rPr>
+        <w:t xml:space="preserve">    image.data[pxi+ 1] = 73;</w:t>
+      </w:r>
+    </w:p>
+    <w:p>
+      <w:pPr>
+        <w:pStyle w:val="Body"/>
+        <w:jc w:val="both"/>
+        <w:rPr>
+          <w:rFonts w:ascii="Consolas" w:eastAsia="Times New Roman" w:hAnsi="Consolas" w:cs="Times New Roman"/>
+          <w:szCs w:val="24"/>
+        </w:rPr>
+      </w:pPr>
+      <w:r>
+        <w:rPr>
+          <w:rFonts w:ascii="Consolas" w:eastAsia="Times New Roman" w:hAnsi="Consolas" w:cs="Times New Roman"/>
+          <w:szCs w:val="24"/>
+        </w:rPr>
+        <w:t xml:space="preserve">    image.data[pxi +2] = 52;</w:t>
+      </w:r>
+    </w:p>
+    <w:p>
+      <w:pPr>
+        <w:pStyle w:val="Body"/>
+        <w:jc w:val="both"/>
+        <w:rPr>
+          <w:rFonts w:ascii="Consolas" w:eastAsia="Times New Roman" w:hAnsi="Consolas" w:cs="Times New Roman"/>
+          <w:szCs w:val="24"/>
+        </w:rPr>
+      </w:pPr>
+      <w:r>
+        <w:rPr>
+          <w:rFonts w:ascii="Consolas" w:eastAsia="Times New Roman" w:hAnsi="Consolas" w:cs="Times New Roman"/>
+          <w:szCs w:val="24"/>
+        </w:rPr>
+        <w:t xml:space="preserve">  }</w:t>
+      </w:r>
+    </w:p>
+    <w:p>
+      <w:pPr>
+        <w:pStyle w:val="Body"/>
+        <w:jc w:val="both"/>
+        <w:rPr>
+          <w:rFonts w:ascii="Consolas" w:eastAsia="Times New Roman" w:hAnsi="Consolas" w:cs="Times New Roman"/>
+          <w:szCs w:val="24"/>
+        </w:rPr>
+      </w:pPr>
+      <w:r>
+        <w:rPr>
+          <w:rFonts w:ascii="Consolas" w:eastAsia="Times New Roman" w:hAnsi="Consolas" w:cs="Times New Roman"/>
+          <w:szCs w:val="24"/>
+        </w:rPr>
+        <w:t xml:space="preserve">  else if (color &gt;200 &amp;&amp; color &lt;= 250){ // DIRTY snow</w:t>
+      </w:r>
+    </w:p>
+    <w:p>
+      <w:pPr>
+        <w:pStyle w:val="Body"/>
+        <w:jc w:val="both"/>
+        <w:rPr>
+          <w:rFonts w:ascii="Consolas" w:eastAsia="Times New Roman" w:hAnsi="Consolas" w:cs="Times New Roman"/>
+          <w:szCs w:val="24"/>
+        </w:rPr>
+      </w:pPr>
+      <w:r>
+        <w:rPr>
+          <w:rFonts w:ascii="Consolas" w:eastAsia="Times New Roman" w:hAnsi="Consolas" w:cs="Times New Roman"/>
+          <w:szCs w:val="24"/>
+        </w:rPr>
+        <w:t xml:space="preserve">    image.data[pxi] = 200 ;</w:t>
+      </w:r>
+    </w:p>
+    <w:p>
+      <w:pPr>
+        <w:pStyle w:val="Body"/>
+        <w:jc w:val="both"/>
+        <w:rPr>
+          <w:rFonts w:ascii="Consolas" w:eastAsia="Times New Roman" w:hAnsi="Consolas" w:cs="Times New Roman"/>
+          <w:szCs w:val="24"/>
+        </w:rPr>
+      </w:pPr>
+      <w:r>
+        <w:rPr>
+          <w:rFonts w:ascii="Consolas" w:eastAsia="Times New Roman" w:hAnsi="Consolas" w:cs="Times New Roman"/>
+          <w:szCs w:val="24"/>
+        </w:rPr>
+        <w:t xml:space="preserve">    image.data[pxi+ 1] = 200;</w:t>
+      </w:r>
+    </w:p>
+    <w:p>
+      <w:pPr>
+        <w:pStyle w:val="Body"/>
+        <w:jc w:val="both"/>
+        <w:rPr>
+          <w:rFonts w:ascii="Consolas" w:eastAsia="Times New Roman" w:hAnsi="Consolas" w:cs="Times New Roman"/>
+          <w:szCs w:val="24"/>
+        </w:rPr>
+      </w:pPr>
+      <w:r>
+        <w:rPr>
+          <w:rFonts w:ascii="Consolas" w:eastAsia="Times New Roman" w:hAnsi="Consolas" w:cs="Times New Roman"/>
+          <w:szCs w:val="24"/>
+        </w:rPr>
+        <w:t xml:space="preserve">    image.data[pxi +2] = 200;</w:t>
+      </w:r>
+    </w:p>
+    <w:p>
+      <w:pPr>
+        <w:pStyle w:val="Body"/>
+        <w:jc w:val="both"/>
+        <w:rPr>
+          <w:rFonts w:ascii="Consolas" w:eastAsia="Times New Roman" w:hAnsi="Consolas" w:cs="Times New Roman"/>
+          <w:szCs w:val="24"/>
+        </w:rPr>
+      </w:pPr>
+      <w:r>
+        <w:rPr>
+          <w:rFonts w:ascii="Consolas" w:eastAsia="Times New Roman" w:hAnsi="Consolas" w:cs="Times New Roman"/>
+          <w:szCs w:val="24"/>
+        </w:rPr>
+        <w:t xml:space="preserve">  }</w:t>
+      </w:r>
+    </w:p>
+    <w:p>
+      <w:pPr>
+        <w:pStyle w:val="Body"/>
+        <w:jc w:val="both"/>
+        <w:rPr>
+          <w:rFonts w:ascii="Consolas" w:eastAsia="Times New Roman" w:hAnsi="Consolas" w:cs="Times New Roman"/>
+          <w:szCs w:val="24"/>
+        </w:rPr>
+      </w:pPr>
+      <w:r>
+        <w:rPr>
+          <w:rFonts w:ascii="Consolas" w:eastAsia="Times New Roman" w:hAnsi="Consolas" w:cs="Times New Roman"/>
+          <w:szCs w:val="24"/>
+        </w:rPr>
+        <w:t xml:space="preserve">  else{ // pure white snow</w:t>
+      </w:r>
+    </w:p>
+    <w:p>
+      <w:pPr>
+        <w:pStyle w:val="Body"/>
+        <w:jc w:val="both"/>
+        <w:rPr>
+          <w:rFonts w:ascii="Consolas" w:eastAsia="Times New Roman" w:hAnsi="Consolas" w:cs="Times New Roman"/>
+          <w:szCs w:val="24"/>
+        </w:rPr>
+      </w:pPr>
+      <w:r>
+        <w:rPr>
+          <w:rFonts w:ascii="Consolas" w:eastAsia="Times New Roman" w:hAnsi="Consolas" w:cs="Times New Roman"/>
+          <w:szCs w:val="24"/>
+        </w:rPr>
+        <w:t xml:space="preserve">    image.data[pxi] = image.data[pxi+1] = image.data[pxi+2] = 255;</w:t>
+      </w:r>
+    </w:p>
+    <w:p>
+      <w:pPr>
+        <w:pStyle w:val="Body"/>
+        <w:jc w:val="both"/>
+        <w:rPr>
+          <w:rFonts w:ascii="Consolas" w:eastAsia="Times New Roman" w:hAnsi="Consolas" w:cs="Times New Roman"/>
+          <w:szCs w:val="24"/>
+        </w:rPr>
+      </w:pPr>
+      <w:r>
+        <w:rPr>
+          <w:rFonts w:ascii="Consolas" w:eastAsia="Times New Roman" w:hAnsi="Consolas" w:cs="Times New Roman"/>
+          <w:szCs w:val="24"/>
+        </w:rPr>
+        <w:t xml:space="preserve">  }</w:t>
+      </w:r>
+    </w:p>
+    <w:p>
+      <w:pPr>
+        <w:pStyle w:val="Body"/>
+        <w:jc w:val="both"/>
+        <w:rPr>
+          <w:rFonts w:ascii="Consolas" w:eastAsia="Times New Roman" w:hAnsi="Consolas" w:cs="Times New Roman"/>
+          <w:szCs w:val="24"/>
+        </w:rPr>
+      </w:pPr>
+    </w:p>
+    <w:p>
+      <w:pPr>
+        <w:pStyle w:val="Body"/>
+        <w:jc w:val="both"/>
+        <w:rPr>
+          <w:rFonts w:ascii="Consolas" w:eastAsia="Times New Roman" w:hAnsi="Consolas" w:cs="Times New Roman"/>
+          <w:szCs w:val="24"/>
+        </w:rPr>
+      </w:pPr>
+      <w:r>
+        <w:rPr>
+          <w:rFonts w:ascii="Consolas" w:eastAsia="Times New Roman" w:hAnsi="Consolas" w:cs="Times New Roman"/>
+          <w:szCs w:val="24"/>
+        </w:rPr>
+        <w:t xml:space="preserve">  image.data[pxi+3] = 255;</w:t>
+      </w:r>
+    </w:p>
+    <w:p>
+      <w:pPr>
+        <w:pStyle w:val="Body"/>
+        <w:jc w:val="both"/>
+        <w:rPr>
+          <w:rFonts w:ascii="Consolas" w:eastAsia="Times New Roman" w:hAnsi="Consolas" w:cs="Times New Roman"/>
+          <w:szCs w:val="24"/>
+        </w:rPr>
+      </w:pPr>
+    </w:p>
+    <w:p>
+      <w:pPr>
+        <w:pStyle w:val="Body"/>
+        <w:jc w:val="both"/>
+        <w:rPr>
+          <w:rFonts w:ascii="Consolas" w:eastAsia="Times New Roman" w:hAnsi="Consolas" w:cs="Times New Roman"/>
+          <w:szCs w:val="24"/>
+        </w:rPr>
+      </w:pPr>
+      <w:r>
+        <w:rPr>
+          <w:rFonts w:ascii="Consolas" w:eastAsia="Times New Roman" w:hAnsi="Consolas" w:cs="Times New Roman"/>
+          <w:szCs w:val="24"/>
+        </w:rPr>
+        <w:t>}</w:t>
+      </w:r>
+    </w:p>
+    <w:p>
+      <w:pPr>
+        <w:pStyle w:val="Body"/>
+        <w:jc w:val="both"/>
+        <w:rPr>
+          <w:rFonts w:ascii="Consolas" w:eastAsia="Times New Roman" w:hAnsi="Consolas" w:cs="Times New Roman"/>
+          <w:szCs w:val="24"/>
+        </w:rPr>
+      </w:pPr>
+    </w:p>
+    <w:p>
+      <w:pPr>
+        <w:pStyle w:val="Body"/>
+        <w:jc w:val="both"/>
+        <w:rPr>
+          <w:rFonts w:ascii="Consolas" w:eastAsia="Times New Roman" w:hAnsi="Consolas" w:cs="Times New Roman"/>
+          <w:szCs w:val="24"/>
+        </w:rPr>
+      </w:pPr>
+      <w:r>
+        <w:rPr>
+          <w:rFonts w:ascii="Consolas" w:eastAsia="Times New Roman" w:hAnsi="Consolas" w:cs="Times New Roman"/>
+          <w:szCs w:val="24"/>
+        </w:rPr>
+        <w:t>Here is the output of doing that:</w:t>
+      </w:r>
+    </w:p>
+    <w:p>
+      <w:pPr>
+        <w:pStyle w:val="Body"/>
+        <w:jc w:val="both"/>
+        <w:rPr>
+          <w:rFonts w:ascii="Consolas" w:eastAsia="Times New Roman" w:hAnsi="Consolas" w:cs="Times New Roman"/>
+          <w:szCs w:val="24"/>
+        </w:rPr>
+      </w:pPr>
+      <w:r>
+        <w:rPr>
+          <w:noProof/>
+        </w:rPr>
+        <w:drawing>
+          <wp:inline distT="0" distB="0" distL="0" distR="0" wp14:anchorId="193DC37B" wp14:editId="1198B7B6">
+            <wp:extent cx="6620510" cy="4089400"/>
+            <wp:effectExtent l="0" t="0" r="8890" b="6350"/>
+            <wp:docPr id="1" name="Picture 1"/>
+            <wp:cNvGraphicFramePr>
+              <a:graphicFrameLocks xmlns:a="http://schemas.openxmlformats.org/drawingml/2006/main" noChangeAspect="1"/>
+            </wp:cNvGraphicFramePr>
+            <a:graphic xmlns:a="http://schemas.openxmlformats.org/drawingml/2006/main">
+              <a:graphicData uri="http://schemas.openxmlformats.org/drawingml/2006/picture">
+                <pic:pic xmlns:pic="http://schemas.openxmlformats.org/drawingml/2006/picture">
+                  <pic:nvPicPr>
+                    <pic:cNvPr id="1" name=""/>
+                    <pic:cNvPicPr/>
+                  </pic:nvPicPr>
+                  <pic:blipFill>
+                    <a:blip r:embed="rId14"/>
+                    <a:stretch>
+                      <a:fillRect/>
+                    </a:stretch>
+                  </pic:blipFill>
+                  <pic:spPr>
+                    <a:xfrm>
+                      <a:off x="0" y="0"/>
+                      <a:ext cx="6620510" cy="4089400"/>
+                    </a:xfrm>
+                    <a:prstGeom prst="rect">
+                      <a:avLst/>
+                    </a:prstGeom>
+                  </pic:spPr>
+                </pic:pic>
+              </a:graphicData>
+            </a:graphic>
+          </wp:inline>
+        </w:drawing>
+      </w:r>
+    </w:p>
+    <w:p>
+      <w:pPr>
+        <w:pStyle w:val="Body"/>
+        <w:jc w:val="both"/>
+        <w:rPr>
+          <w:rFonts w:ascii="Consolas" w:eastAsia="Times New Roman" w:hAnsi="Consolas" w:cs="Times New Roman"/>
+          <w:szCs w:val="24"/>
+        </w:rPr>
+      </w:pPr>
+    </w:p>
+    <w:p>
+      <w:pPr>
+        <w:pStyle w:val="Body"/>
+        <w:jc w:val="both"/>
+        <w:rPr>
+          <w:rFonts w:ascii="Times New Roman" w:eastAsia="Times New Roman" w:hAnsi="Times New Roman" w:cs="Times New Roman"/>
+          <w:sz w:val="24"/>
+          <w:szCs w:val="24"/>
+        </w:rPr>
+      </w:pPr>
+      <w:r>
+        <w:rPr>
+          <w:rFonts w:ascii="Times New Roman" w:eastAsia="Times New Roman" w:hAnsi="Times New Roman" w:cs="Times New Roman"/>
+          <w:sz w:val="24"/>
+          <w:szCs w:val="24"/>
+        </w:rPr>
+        <w:t>Now we can add a gradient factor by simply multiplying by the passed “c” parameter (height).</w:t>
+      </w:r>
+      <w:r>
+        <w:rPr>
+          <w:rFonts w:ascii="Times New Roman" w:eastAsia="Times New Roman" w:hAnsi="Times New Roman" w:cs="Times New Roman"/>
+          <w:sz w:val="24"/>
+          <w:szCs w:val="24"/>
+        </w:rPr>
+        <w:t xml:space="preserve"> Notice that the height can be used to serve several abstract concepts, like in this case, gradient.</w:t>
+      </w:r>
+      <w:r>
+        <w:rPr>
+          <w:rFonts w:ascii="Times New Roman" w:eastAsia="Times New Roman" w:hAnsi="Times New Roman" w:cs="Times New Roman"/>
+          <w:sz w:val="24"/>
+          <w:szCs w:val="24"/>
+        </w:rPr>
+        <w:t xml:space="preserve"> The value must be clamped before use.</w:t>
+      </w:r>
+      <w:r>
+        <w:rPr>
+          <w:rFonts w:ascii="Times New Roman" w:eastAsia="Times New Roman" w:hAnsi="Times New Roman" w:cs="Times New Roman"/>
+          <w:sz w:val="24"/>
+          <w:szCs w:val="24"/>
+        </w:rPr>
+        <w:t xml:space="preserve"> By multiplying by “c”, which will be called “gradient” from this point, will linearly darken or lighten the color for each threshold.</w:t>
+      </w:r>
+    </w:p>
+    <w:p>
+      <w:pPr>
+        <w:pStyle w:val="Body"/>
+        <w:jc w:val="both"/>
+        <w:rPr>
+          <w:rFonts w:ascii="Times New Roman" w:eastAsia="Times New Roman" w:hAnsi="Times New Roman" w:cs="Times New Roman"/>
+          <w:sz w:val="24"/>
+          <w:szCs w:val="24"/>
+        </w:rPr>
+      </w:pPr>
+    </w:p>
+    <w:p>
+      <w:pPr>
+        <w:pStyle w:val="Body"/>
+        <w:jc w:val="both"/>
+        <w:rPr>
+          <w:rFonts w:ascii="Times New Roman" w:eastAsia="Times New Roman" w:hAnsi="Times New Roman" w:cs="Times New Roman"/>
+          <w:sz w:val="24"/>
+          <w:szCs w:val="24"/>
+        </w:rPr>
+      </w:pPr>
+      <w:r>
+        <w:rPr>
+          <w:rFonts w:ascii="Times New Roman" w:eastAsia="Times New Roman" w:hAnsi="Times New Roman" w:cs="Times New Roman"/>
+          <w:sz w:val="24"/>
+          <w:szCs w:val="24"/>
+        </w:rPr>
+        <w:t>Output for this is:</w:t>
+      </w:r>
+    </w:p>
+    <w:p>
+      <w:pPr>
+        <w:pStyle w:val="Body"/>
+        <w:jc w:val="both"/>
+        <w:rPr>
+          <w:rFonts w:ascii="Times New Roman" w:eastAsia="Times New Roman" w:hAnsi="Times New Roman" w:cs="Times New Roman"/>
+          <w:sz w:val="24"/>
+          <w:szCs w:val="24"/>
+        </w:rPr>
+      </w:pPr>
+    </w:p>
+    <w:p>
+      <w:pPr>
+        <w:pStyle w:val="Body"/>
+        <w:jc w:val="both"/>
+        <w:rPr>
+          <w:rFonts w:ascii="Times New Roman" w:eastAsia="Times New Roman" w:hAnsi="Times New Roman" w:cs="Times New Roman"/>
+          <w:sz w:val="24"/>
+          <w:szCs w:val="24"/>
+        </w:rPr>
+      </w:pPr>
+      <w:r>
+        <w:rPr>
+          <w:noProof/>
+        </w:rPr>
+        <w:drawing>
+          <wp:inline distT="0" distB="0" distL="0" distR="0" wp14:anchorId="73658A43" wp14:editId="7FA2F05E">
+            <wp:extent cx="6620510" cy="4037330"/>
+            <wp:effectExtent l="0" t="0" r="8890" b="1270"/>
+            <wp:docPr id="2" name="Picture 2"/>
+            <wp:cNvGraphicFramePr>
+              <a:graphicFrameLocks xmlns:a="http://schemas.openxmlformats.org/drawingml/2006/main" noChangeAspect="1"/>
+            </wp:cNvGraphicFramePr>
+            <a:graphic xmlns:a="http://schemas.openxmlformats.org/drawingml/2006/main">
+              <a:graphicData uri="http://schemas.openxmlformats.org/drawingml/2006/picture">
+                <pic:pic xmlns:pic="http://schemas.openxmlformats.org/drawingml/2006/picture">
+                  <pic:nvPicPr>
+                    <pic:cNvPr id="1" name=""/>
+                    <pic:cNvPicPr/>
+                  </pic:nvPicPr>
+                  <pic:blipFill>
+                    <a:blip r:embed="rId15"/>
+                    <a:stretch>
+                      <a:fillRect/>
+                    </a:stretch>
+                  </pic:blipFill>
+                  <pic:spPr>
+                    <a:xfrm>
+                      <a:off x="0" y="0"/>
+                      <a:ext cx="6620510" cy="4037330"/>
+                    </a:xfrm>
+                    <a:prstGeom prst="rect">
+                      <a:avLst/>
+                    </a:prstGeom>
+                  </pic:spPr>
+                </pic:pic>
+              </a:graphicData>
+            </a:graphic>
+          </wp:inline>
+        </w:drawing>
+      </w:r>
+    </w:p>
+    <w:p>
+      <w:pPr>
+        <w:pStyle w:val="Body"/>
+        <w:jc w:val="both"/>
+        <w:rPr>
+          <w:rFonts w:ascii="Times New Roman" w:eastAsia="Times New Roman" w:hAnsi="Times New Roman" w:cs="Times New Roman"/>
+          <w:sz w:val="24"/>
+          <w:szCs w:val="24"/>
+        </w:rPr>
+      </w:pPr>
+    </w:p>
+    <w:p>
+      <w:pPr>
+        <w:pStyle w:val="Body"/>
+        <w:jc w:val="both"/>
+        <w:rPr>
+          <w:rFonts w:ascii="Times New Roman" w:eastAsia="Times New Roman" w:hAnsi="Times New Roman" w:cs="Times New Roman"/>
+          <w:sz w:val="24"/>
+          <w:szCs w:val="24"/>
+        </w:rPr>
+      </w:pPr>
+    </w:p>
+    <w:p>
+      <w:pPr>
+        <w:pStyle w:val="Body"/>
+        <w:jc w:val="both"/>
+        <w:rPr>
+          <w:rFonts w:ascii="Times New Roman" w:eastAsia="Times New Roman" w:hAnsi="Times New Roman" w:cs="Times New Roman"/>
+          <w:sz w:val="32"/>
+          <w:szCs w:val="24"/>
+        </w:rPr>
+      </w:pPr>
+      <w:r>
+        <w:rPr>
+          <w:rFonts w:ascii="Times New Roman" w:eastAsia="Times New Roman" w:hAnsi="Times New Roman" w:cs="Times New Roman"/>
+          <w:b/>
+          <w:sz w:val="32"/>
+          <w:szCs w:val="24"/>
+        </w:rPr>
+        <w:t>(Optional Enhancements)</w:t>
+      </w:r>
+    </w:p>
+    <w:p>
+      <w:pPr>
+        <w:pStyle w:val="Body"/>
+        <w:jc w:val="both"/>
+        <w:rPr>
+          <w:rFonts w:ascii="Times New Roman" w:eastAsia="Times New Roman" w:hAnsi="Times New Roman" w:cs="Times New Roman"/>
+          <w:b/>
+          <w:sz w:val="24"/>
+          <w:szCs w:val="24"/>
+        </w:rPr>
+      </w:pPr>
+      <w:r>
+        <w:rPr>
+          <w:rFonts w:ascii="Times New Roman" w:eastAsia="Times New Roman" w:hAnsi="Times New Roman" w:cs="Times New Roman"/>
+          <w:b/>
+          <w:sz w:val="24"/>
+          <w:szCs w:val="24"/>
+        </w:rPr>
+        <w:t xml:space="preserve">Using </w:t>
+      </w:r>
+      <w:r>
+        <w:rPr>
+          <w:rFonts w:ascii="Times New Roman" w:eastAsia="Times New Roman" w:hAnsi="Times New Roman" w:cs="Times New Roman"/>
+          <w:b/>
+          <w:sz w:val="24"/>
+          <w:szCs w:val="24"/>
+        </w:rPr>
+        <w:t>various</w:t>
+      </w:r>
+      <w:r>
+        <w:rPr>
+          <w:rFonts w:ascii="Times New Roman" w:eastAsia="Times New Roman" w:hAnsi="Times New Roman" w:cs="Times New Roman"/>
+          <w:b/>
+          <w:sz w:val="24"/>
+          <w:szCs w:val="24"/>
+        </w:rPr>
+        <w:t xml:space="preserve"> function</w:t>
+      </w:r>
+      <w:r>
+        <w:rPr>
+          <w:rFonts w:ascii="Times New Roman" w:eastAsia="Times New Roman" w:hAnsi="Times New Roman" w:cs="Times New Roman"/>
+          <w:b/>
+          <w:sz w:val="24"/>
+          <w:szCs w:val="24"/>
+        </w:rPr>
+        <w:t>s</w:t>
+      </w:r>
+      <w:r>
+        <w:rPr>
+          <w:rFonts w:ascii="Times New Roman" w:eastAsia="Times New Roman" w:hAnsi="Times New Roman" w:cs="Times New Roman"/>
+          <w:b/>
+          <w:sz w:val="24"/>
+          <w:szCs w:val="24"/>
+        </w:rPr>
+        <w:t xml:space="preserve"> to control mountains</w:t>
+      </w:r>
+    </w:p>
+    <w:p>
+      <w:pPr>
+        <w:pStyle w:val="Body"/>
+        <w:jc w:val="both"/>
+        <w:rPr>
+          <w:rFonts w:ascii="Times New Roman" w:eastAsia="Times New Roman" w:hAnsi="Times New Roman" w:cs="Times New Roman"/>
+          <w:sz w:val="24"/>
+          <w:szCs w:val="24"/>
+        </w:rPr>
+      </w:pPr>
+    </w:p>
+    <w:p>
+      <w:pPr>
+        <w:pStyle w:val="Body"/>
+        <w:jc w:val="both"/>
+        <w:rPr>
+          <w:rFonts w:ascii="Times New Roman" w:eastAsia="Times New Roman" w:hAnsi="Times New Roman" w:cs="Times New Roman"/>
+          <w:sz w:val="24"/>
+          <w:szCs w:val="24"/>
+        </w:rPr>
+      </w:pPr>
+      <w:r>
+        <w:rPr>
+          <w:rFonts w:ascii="Times New Roman" w:eastAsia="Times New Roman" w:hAnsi="Times New Roman" w:cs="Times New Roman"/>
+          <w:sz w:val="24"/>
+          <w:szCs w:val="24"/>
+        </w:rPr>
+        <w:t xml:space="preserve">Exponential: </w:t>
+      </w:r>
+      <w:r>
+        <w:rPr>
+          <w:rFonts w:ascii="Times New Roman" w:eastAsia="Times New Roman" w:hAnsi="Times New Roman" w:cs="Times New Roman"/>
+          <w:sz w:val="24"/>
+          <w:szCs w:val="24"/>
+        </w:rPr>
+        <w:t xml:space="preserve">Notice an exponential curve? </w:t>
+      </w:r>
+      <w:r>
+        <w:rPr>
+          <w:rFonts w:ascii="Times New Roman" w:eastAsia="Times New Roman" w:hAnsi="Times New Roman" w:cs="Times New Roman"/>
+          <w:sz w:val="24"/>
+          <w:szCs w:val="24"/>
+        </w:rPr>
+        <w:t>It affects the probability and shape of the mountainous landscape.</w:t>
+      </w:r>
+    </w:p>
+    <w:p>
+      <w:pPr>
+        <w:pStyle w:val="Body"/>
+        <w:jc w:val="both"/>
+        <w:rPr>
+          <w:rFonts w:ascii="Times New Roman" w:eastAsia="Times New Roman" w:hAnsi="Times New Roman" w:cs="Times New Roman"/>
+          <w:sz w:val="24"/>
+          <w:szCs w:val="24"/>
+        </w:rPr>
+      </w:pPr>
+      <w:bookmarkStart w:id="0" w:name="_GoBack"/>
+      <w:bookmarkEnd w:id="0"/>
+    </w:p>
+    <w:p>
+      <w:pPr>
+        <w:pStyle w:val="Body"/>
+        <w:jc w:val="both"/>
+      </w:pPr>
+      <w:r>
+        <w:rPr>
+          <w:noProof/>
+        </w:rPr>
+        <w:lastRenderedPageBreak/>
+        <w:drawing>
+          <wp:inline distT="0" distB="0" distL="0" distR="0" wp14:anchorId="5F66B3D4" wp14:editId="3672314D">
+            <wp:extent cx="3151724" cy="3852809"/>
+            <wp:effectExtent l="0" t="0" r="0" b="0"/>
+            <wp:docPr id="8" name="Picture 8"/>
+            <wp:cNvGraphicFramePr>
+              <a:graphicFrameLocks xmlns:a="http://schemas.openxmlformats.org/drawingml/2006/main" noChangeAspect="1"/>
+            </wp:cNvGraphicFramePr>
+            <a:graphic xmlns:a="http://schemas.openxmlformats.org/drawingml/2006/main">
+              <a:graphicData uri="http://schemas.openxmlformats.org/drawingml/2006/picture">
+                <pic:pic xmlns:pic="http://schemas.openxmlformats.org/drawingml/2006/picture">
+                  <pic:nvPicPr>
+                    <pic:cNvPr id="1" name=""/>
+                    <pic:cNvPicPr/>
+                  </pic:nvPicPr>
+                  <pic:blipFill>
+                    <a:blip r:embed="rId16"/>
+                    <a:stretch>
+                      <a:fillRect/>
+                    </a:stretch>
+                  </pic:blipFill>
+                  <pic:spPr>
+                    <a:xfrm>
+                      <a:off x="0" y="0"/>
+                      <a:ext cx="3165397" cy="3869523"/>
+                    </a:xfrm>
+                    <a:prstGeom prst="rect">
+                      <a:avLst/>
+                    </a:prstGeom>
+                  </pic:spPr>
+                </pic:pic>
+              </a:graphicData>
+            </a:graphic>
+          </wp:inline>
+        </w:drawing>
+      </w:r>
+    </w:p>
+    <w:p>
+      <w:pPr>
+        <w:pStyle w:val="Body"/>
+        <w:jc w:val="both"/>
+      </w:pPr>
+    </w:p>
+    <w:p>
+      <w:pPr>
+        <w:pStyle w:val="Body"/>
+        <w:jc w:val="both"/>
+      </w:pPr>
+      <w:r>
+        <w:t xml:space="preserve">Now applying </w:t>
+      </w:r>
+      <w:r>
+        <w:t>this the height of each vertice</w:t>
+      </w:r>
+      <w:r>
+        <w:t xml:space="preserve"> by switching x with y  </w:t>
+      </w:r>
+      <w:r>
+        <w:sym w:font="Wingdings" w:char="F0E0"/>
+      </w:r>
+      <w:r>
+        <w:t xml:space="preserve"> </w:t>
+      </w:r>
+      <w:r>
+        <w:t xml:space="preserve"> using pow(</w:t>
+      </w:r>
+      <w:r>
+        <w:t>y,2</w:t>
+      </w:r>
+      <w:r>
+        <w:t>)</w:t>
+      </w:r>
+      <w:r>
+        <w:t xml:space="preserve"> to get the new height</w:t>
+      </w:r>
+      <w:r>
+        <w:t>.</w:t>
+      </w:r>
+      <w:r>
+        <w:t xml:space="preserve"> Additionally, I added a clamp to 2</w:t>
+      </w:r>
+      <w:r>
+        <w:t>.5</w:t>
+      </w:r>
+      <w:r>
+        <w:t xml:space="preserve"> to avoid very high mountains and to have a flat mountain top</w:t>
+      </w:r>
+      <w:r>
+        <w:t xml:space="preserve"> if above</w:t>
+      </w:r>
+      <w:r>
+        <w:t>.</w:t>
+      </w:r>
+    </w:p>
+    <w:p>
+      <w:pPr>
+        <w:pStyle w:val="Body"/>
+        <w:jc w:val="both"/>
+      </w:pPr>
+      <w:r>
+        <w:rPr>
+          <w:noProof/>
+        </w:rPr>
+        <w:drawing>
+          <wp:inline distT="0" distB="0" distL="0" distR="0" wp14:anchorId="7F5EFB2E" wp14:editId="7B781060">
+            <wp:extent cx="6620510" cy="4055745"/>
+            <wp:effectExtent l="0" t="0" r="8890" b="1905"/>
+            <wp:docPr id="7" name="Picture 7"/>
+            <wp:cNvGraphicFramePr>
+              <a:graphicFrameLocks xmlns:a="http://schemas.openxmlformats.org/drawingml/2006/main" noChangeAspect="1"/>
+            </wp:cNvGraphicFramePr>
+            <a:graphic xmlns:a="http://schemas.openxmlformats.org/drawingml/2006/main">
+              <a:graphicData uri="http://schemas.openxmlformats.org/drawingml/2006/picture">
+                <pic:pic xmlns:pic="http://schemas.openxmlformats.org/drawingml/2006/picture">
+                  <pic:nvPicPr>
+                    <pic:cNvPr id="1" name=""/>
+                    <pic:cNvPicPr/>
+                  </pic:nvPicPr>
+                  <pic:blipFill>
+                    <a:blip r:embed="rId17"/>
+                    <a:stretch>
+                      <a:fillRect/>
+                    </a:stretch>
+                  </pic:blipFill>
+                  <pic:spPr>
+                    <a:xfrm>
+                      <a:off x="0" y="0"/>
+                      <a:ext cx="6620510" cy="4055745"/>
+                    </a:xfrm>
+                    <a:prstGeom prst="rect">
+                      <a:avLst/>
+                    </a:prstGeom>
+                  </pic:spPr>
+                </pic:pic>
+              </a:graphicData>
+            </a:graphic>
+          </wp:inline>
+        </w:drawing>
+      </w:r>
+    </w:p>
+    <w:p>
+      <w:pPr>
+        <w:pStyle w:val="Body"/>
+        <w:jc w:val="both"/>
+        <w:rPr>
+          <w:rFonts w:ascii="Times New Roman" w:eastAsia="Times New Roman" w:hAnsi="Times New Roman" w:cs="Times New Roman"/>
+          <w:sz w:val="24"/>
+          <w:szCs w:val="24"/>
+        </w:rPr>
+      </w:pPr>
+    </w:p>
+    <w:p>
+      <w:pPr>
+        <w:pStyle w:val="Body"/>
+        <w:jc w:val="both"/>
+        <w:rPr>
+          <w:rFonts w:ascii="Times New Roman" w:eastAsia="Times New Roman" w:hAnsi="Times New Roman" w:cs="Times New Roman"/>
+          <w:sz w:val="24"/>
+          <w:szCs w:val="24"/>
+        </w:rPr>
+      </w:pPr>
+      <w:r>
+        <w:rPr>
+          <w:rFonts w:ascii="Times New Roman" w:eastAsia="Times New Roman" w:hAnsi="Times New Roman" w:cs="Times New Roman"/>
+          <w:sz w:val="24"/>
+          <w:szCs w:val="24"/>
+        </w:rPr>
+        <w:t>Using pow(</w:t>
+      </w:r>
+      <w:r>
+        <w:rPr>
+          <w:rFonts w:ascii="Times New Roman" w:eastAsia="Times New Roman" w:hAnsi="Times New Roman" w:cs="Times New Roman"/>
+          <w:sz w:val="24"/>
+          <w:szCs w:val="24"/>
+        </w:rPr>
+        <w:t>y,4</w:t>
+      </w:r>
+      <w:r>
+        <w:rPr>
+          <w:rFonts w:ascii="Times New Roman" w:eastAsia="Times New Roman" w:hAnsi="Times New Roman" w:cs="Times New Roman"/>
+          <w:sz w:val="24"/>
+          <w:szCs w:val="24"/>
+        </w:rPr>
+        <w:t>)</w:t>
+      </w:r>
+      <w:r>
+        <w:rPr>
+          <w:rFonts w:ascii="Times New Roman" w:eastAsia="Times New Roman" w:hAnsi="Times New Roman" w:cs="Times New Roman"/>
+          <w:sz w:val="24"/>
+          <w:szCs w:val="24"/>
+        </w:rPr>
+        <w:t>:</w:t>
+      </w:r>
+    </w:p>
+    <w:p>
+      <w:pPr>
+        <w:pStyle w:val="Body"/>
+        <w:jc w:val="both"/>
+        <w:rPr>
+          <w:rFonts w:ascii="Times New Roman" w:eastAsia="Times New Roman" w:hAnsi="Times New Roman" w:cs="Times New Roman"/>
+          <w:sz w:val="24"/>
+          <w:szCs w:val="24"/>
+        </w:rPr>
+      </w:pPr>
+      <w:r>
+        <w:rPr>
+          <w:noProof/>
+        </w:rPr>
+        <w:drawing>
+          <wp:inline distT="0" distB="0" distL="0" distR="0" wp14:anchorId="325CEE94" wp14:editId="5E89A389">
+            <wp:extent cx="2311685" cy="3426733"/>
+            <wp:effectExtent l="0" t="0" r="0" b="2540"/>
+            <wp:docPr id="6" name="Picture 6"/>
+            <wp:cNvGraphicFramePr>
+              <a:graphicFrameLocks xmlns:a="http://schemas.openxmlformats.org/drawingml/2006/main" noChangeAspect="1"/>
+            </wp:cNvGraphicFramePr>
+            <a:graphic xmlns:a="http://schemas.openxmlformats.org/drawingml/2006/main">
+              <a:graphicData uri="http://schemas.openxmlformats.org/drawingml/2006/picture">
+                <pic:pic xmlns:pic="http://schemas.openxmlformats.org/drawingml/2006/picture">
+                  <pic:nvPicPr>
+                    <pic:cNvPr id="1" name=""/>
+                    <pic:cNvPicPr/>
+                  </pic:nvPicPr>
+                  <pic:blipFill>
+                    <a:blip r:embed="rId18"/>
+                    <a:stretch>
+                      <a:fillRect/>
+                    </a:stretch>
+                  </pic:blipFill>
+                  <pic:spPr>
+                    <a:xfrm>
+                      <a:off x="0" y="0"/>
+                      <a:ext cx="2311685" cy="3426733"/>
+                    </a:xfrm>
+                    <a:prstGeom prst="rect">
+                      <a:avLst/>
+                    </a:prstGeom>
+                  </pic:spPr>
+                </pic:pic>
+              </a:graphicData>
+            </a:graphic>
+          </wp:inline>
+        </w:drawing>
+      </w:r>
+    </w:p>
+    <w:p>
+      <w:pPr>
+        <w:pStyle w:val="Body"/>
+        <w:jc w:val="both"/>
+        <w:rPr>
+          <w:rFonts w:ascii="Times New Roman" w:eastAsia="Times New Roman" w:hAnsi="Times New Roman" w:cs="Times New Roman"/>
+          <w:sz w:val="24"/>
+          <w:szCs w:val="24"/>
+        </w:rPr>
+      </w:pPr>
+      <w:r>
+        <w:rPr>
+          <w:noProof/>
+        </w:rPr>
+        <w:drawing>
+          <wp:inline distT="0" distB="0" distL="0" distR="0" wp14:anchorId="67F9B1C8" wp14:editId="49FF6927">
+            <wp:extent cx="6620510" cy="4015105"/>
+            <wp:effectExtent l="0" t="0" r="8890" b="4445"/>
+            <wp:docPr id="5" name="Picture 5"/>
+            <wp:cNvGraphicFramePr>
+              <a:graphicFrameLocks xmlns:a="http://schemas.openxmlformats.org/drawingml/2006/main" noChangeAspect="1"/>
+            </wp:cNvGraphicFramePr>
+            <a:graphic xmlns:a="http://schemas.openxmlformats.org/drawingml/2006/main">
+              <a:graphicData uri="http://schemas.openxmlformats.org/drawingml/2006/picture">
+                <pic:pic xmlns:pic="http://schemas.openxmlformats.org/drawingml/2006/picture">
+                  <pic:nvPicPr>
+                    <pic:cNvPr id="1" name=""/>
+                    <pic:cNvPicPr/>
+                  </pic:nvPicPr>
+                  <pic:blipFill>
+                    <a:blip r:embed="rId19"/>
+                    <a:stretch>
+                      <a:fillRect/>
+                    </a:stretch>
+                  </pic:blipFill>
+                  <pic:spPr>
+                    <a:xfrm>
+                      <a:off x="0" y="0"/>
+                      <a:ext cx="6620510" cy="4015105"/>
+                    </a:xfrm>
+                    <a:prstGeom prst="rect">
+                      <a:avLst/>
+                    </a:prstGeom>
+                  </pic:spPr>
+                </pic:pic>
+              </a:graphicData>
+            </a:graphic>
+          </wp:inline>
+        </w:drawing>
+      </w:r>
+    </w:p>
+    <w:p>
+      <w:pPr>
+        <w:pStyle w:val="Body"/>
+        <w:jc w:val="both"/>
+        <w:rPr>
+          <w:rFonts w:ascii="Times New Roman" w:eastAsia="Times New Roman" w:hAnsi="Times New Roman" w:cs="Times New Roman"/>
+          <w:sz w:val="24"/>
+          <w:szCs w:val="24"/>
+        </w:rPr>
+      </w:pPr>
+    </w:p>
+    <w:p>
+      <w:pPr>
+        <w:pStyle w:val="Body"/>
+        <w:jc w:val="both"/>
+        <w:rPr>
+          <w:rFonts w:ascii="Times New Roman" w:eastAsia="Times New Roman" w:hAnsi="Times New Roman" w:cs="Times New Roman"/>
+          <w:sz w:val="24"/>
+          <w:szCs w:val="24"/>
+        </w:rPr>
+      </w:pPr>
+    </w:p>
+    <w:p>
+      <w:pPr>
+        <w:pStyle w:val="Body"/>
+        <w:jc w:val="both"/>
+        <w:rPr>
+          <w:rFonts w:ascii="Times New Roman" w:eastAsia="Times New Roman" w:hAnsi="Times New Roman" w:cs="Times New Roman"/>
+          <w:sz w:val="24"/>
+          <w:szCs w:val="24"/>
+        </w:rPr>
+      </w:pPr>
+      <w:r>
+        <w:rPr>
+          <w:rFonts w:ascii="Times New Roman" w:eastAsia="Times New Roman" w:hAnsi="Times New Roman" w:cs="Times New Roman"/>
+          <w:sz w:val="24"/>
+          <w:szCs w:val="24"/>
+        </w:rPr>
+        <w:t>To get the best output, we ca</w:t>
+      </w:r>
+      <w:r>
+        <w:rPr>
+          <w:rFonts w:ascii="Times New Roman" w:eastAsia="Times New Roman" w:hAnsi="Times New Roman" w:cs="Times New Roman"/>
+          <w:sz w:val="24"/>
+          <w:szCs w:val="24"/>
+        </w:rPr>
+        <w:t>n introduce piecewise functions</w:t>
+      </w:r>
+      <w:r>
+        <w:rPr>
+          <w:rFonts w:ascii="Times New Roman" w:eastAsia="Times New Roman" w:hAnsi="Times New Roman" w:cs="Times New Roman"/>
+          <w:sz w:val="24"/>
+          <w:szCs w:val="24"/>
+        </w:rPr>
+        <w:t>!</w:t>
+      </w:r>
+    </w:p>
+    <w:p>
+      <w:pPr>
+        <w:pStyle w:val="Body"/>
+        <w:jc w:val="both"/>
+        <w:rPr>
+          <w:rFonts w:ascii="Times New Roman" w:eastAsia="Times New Roman" w:hAnsi="Times New Roman" w:cs="Times New Roman"/>
+          <w:sz w:val="24"/>
+          <w:szCs w:val="24"/>
+        </w:rPr>
+      </w:pPr>
+    </w:p>
+    <w:p>
+      <w:pPr>
+        <w:pStyle w:val="Body"/>
+        <w:jc w:val="both"/>
+        <w:rPr>
+          <w:rFonts w:ascii="Times New Roman" w:eastAsia="Times New Roman" w:hAnsi="Times New Roman" w:cs="Times New Roman"/>
+          <w:sz w:val="24"/>
+          <w:szCs w:val="24"/>
+        </w:rPr>
+      </w:pPr>
+      <w:r>
+        <w:rPr>
+          <w:rFonts w:ascii="Times New Roman" w:eastAsia="Times New Roman" w:hAnsi="Times New Roman" w:cs="Times New Roman"/>
+          <w:sz w:val="24"/>
+          <w:szCs w:val="24"/>
+        </w:rPr>
+        <w:t>Using the piece wise function:</w:t>
+      </w:r>
+    </w:p>
+    <w:p>
+      <w:pPr>
+        <w:pStyle w:val="Body"/>
+        <w:jc w:val="both"/>
+        <w:rPr>
+          <w:rFonts w:ascii="Times New Roman" w:eastAsia="Times New Roman" w:hAnsi="Times New Roman" w:cs="Times New Roman"/>
+          <w:sz w:val="24"/>
+          <w:szCs w:val="24"/>
+        </w:rPr>
+      </w:pPr>
+    </w:p>
+    <w:p>
+      <w:pPr>
+        <w:pStyle w:val="Body"/>
+        <w:jc w:val="both"/>
+        <w:rPr>
+          <w:rFonts w:ascii="Times New Roman" w:eastAsia="Times New Roman" w:hAnsi="Times New Roman" w:cs="Times New Roman"/>
+          <w:sz w:val="24"/>
+          <w:szCs w:val="24"/>
+        </w:rPr>
+      </w:pPr>
+      <w:r>
+        <w:rPr>
+          <w:noProof/>
+        </w:rPr>
+        <w:drawing>
+          <wp:inline distT="0" distB="0" distL="0" distR="0" wp14:anchorId="569B52FE" wp14:editId="126E61C1">
+            <wp:extent cx="4376791" cy="3012035"/>
+            <wp:effectExtent l="0" t="0" r="5080" b="0"/>
+            <wp:docPr id="10" name="Picture 10"/>
+            <wp:cNvGraphicFramePr>
+              <a:graphicFrameLocks xmlns:a="http://schemas.openxmlformats.org/drawingml/2006/main" noChangeAspect="1"/>
+            </wp:cNvGraphicFramePr>
+            <a:graphic xmlns:a="http://schemas.openxmlformats.org/drawingml/2006/main">
+              <a:graphicData uri="http://schemas.openxmlformats.org/drawingml/2006/picture">
+                <pic:pic xmlns:pic="http://schemas.openxmlformats.org/drawingml/2006/picture">
+                  <pic:nvPicPr>
+                    <pic:cNvPr id="1" name=""/>
+                    <pic:cNvPicPr/>
+                  </pic:nvPicPr>
+                  <pic:blipFill>
+                    <a:blip r:embed="rId20"/>
+                    <a:stretch>
+                      <a:fillRect/>
+                    </a:stretch>
+                  </pic:blipFill>
+                  <pic:spPr>
+                    <a:xfrm>
+                      <a:off x="0" y="0"/>
+                      <a:ext cx="4393161" cy="3023301"/>
+                    </a:xfrm>
+                    <a:prstGeom prst="rect">
+                      <a:avLst/>
+                    </a:prstGeom>
+                  </pic:spPr>
+                </pic:pic>
+              </a:graphicData>
+            </a:graphic>
+          </wp:inline>
+        </w:drawing>
+      </w:r>
+    </w:p>
+    <w:p>
+      <w:pPr>
+        <w:pStyle w:val="Body"/>
+        <w:jc w:val="both"/>
+        <w:rPr>
+          <w:rFonts w:ascii="Times New Roman" w:eastAsia="Times New Roman" w:hAnsi="Times New Roman" w:cs="Times New Roman"/>
+          <w:sz w:val="24"/>
+          <w:szCs w:val="24"/>
+        </w:rPr>
+      </w:pPr>
+    </w:p>
+    <w:p>
+      <w:pPr>
+        <w:pStyle w:val="Body"/>
+        <w:jc w:val="both"/>
+        <w:rPr>
+          <w:rFonts w:ascii="Times New Roman" w:eastAsia="Times New Roman" w:hAnsi="Times New Roman" w:cs="Times New Roman"/>
+          <w:sz w:val="24"/>
+          <w:szCs w:val="24"/>
+        </w:rPr>
+      </w:pPr>
+      <w:r>
+        <w:rPr>
+          <w:rFonts w:ascii="Times New Roman" w:eastAsia="Times New Roman" w:hAnsi="Times New Roman" w:cs="Times New Roman"/>
+          <w:sz w:val="24"/>
+          <w:szCs w:val="24"/>
+        </w:rPr>
+        <w:t>Pow(y,4) if y &lt;= 0.4</w:t>
+      </w:r>
+    </w:p>
+    <w:p>
+      <w:pPr>
+        <w:pStyle w:val="Body"/>
+        <w:jc w:val="both"/>
+        <w:rPr>
+          <w:rFonts w:ascii="Times New Roman" w:eastAsia="Times New Roman" w:hAnsi="Times New Roman" w:cs="Times New Roman"/>
+          <w:sz w:val="24"/>
+          <w:szCs w:val="24"/>
+        </w:rPr>
+      </w:pPr>
+      <w:r>
+        <w:rPr>
+          <w:rFonts w:ascii="Times New Roman" w:eastAsia="Times New Roman" w:hAnsi="Times New Roman" w:cs="Times New Roman"/>
+          <w:sz w:val="24"/>
+          <w:szCs w:val="24"/>
+        </w:rPr>
+        <w:t>Sin(y) if y &gt; 0.4</w:t>
+      </w:r>
+    </w:p>
+    <w:p>
+      <w:pPr>
+        <w:pStyle w:val="Body"/>
+        <w:jc w:val="both"/>
+        <w:rPr>
+          <w:rFonts w:ascii="Times New Roman" w:eastAsia="Times New Roman" w:hAnsi="Times New Roman" w:cs="Times New Roman"/>
+          <w:sz w:val="24"/>
+          <w:szCs w:val="24"/>
+        </w:rPr>
+      </w:pPr>
+    </w:p>
+    <w:p>
+      <w:pPr>
+        <w:pStyle w:val="Body"/>
+        <w:jc w:val="both"/>
+        <w:rPr>
+          <w:rFonts w:ascii="Times New Roman" w:eastAsia="Times New Roman" w:hAnsi="Times New Roman" w:cs="Times New Roman"/>
+          <w:sz w:val="24"/>
+          <w:szCs w:val="24"/>
+        </w:rPr>
+      </w:pPr>
+      <w:r>
+        <w:rPr>
+          <w:noProof/>
+        </w:rPr>
+        <w:drawing>
+          <wp:inline distT="0" distB="0" distL="0" distR="0" wp14:anchorId="0AC4974E" wp14:editId="0BBE333C">
+            <wp:extent cx="6620510" cy="3964940"/>
+            <wp:effectExtent l="0" t="0" r="8890" b="0"/>
+            <wp:docPr id="9" name="Picture 9"/>
+            <wp:cNvGraphicFramePr>
+              <a:graphicFrameLocks xmlns:a="http://schemas.openxmlformats.org/drawingml/2006/main" noChangeAspect="1"/>
+            </wp:cNvGraphicFramePr>
+            <a:graphic xmlns:a="http://schemas.openxmlformats.org/drawingml/2006/main">
+              <a:graphicData uri="http://schemas.openxmlformats.org/drawingml/2006/picture">
+                <pic:pic xmlns:pic="http://schemas.openxmlformats.org/drawingml/2006/picture">
+                  <pic:nvPicPr>
+                    <pic:cNvPr id="1" name=""/>
+                    <pic:cNvPicPr/>
+                  </pic:nvPicPr>
+                  <pic:blipFill>
+                    <a:blip r:embed="rId21"/>
+                    <a:stretch>
+                      <a:fillRect/>
+                    </a:stretch>
+                  </pic:blipFill>
+                  <pic:spPr>
+                    <a:xfrm>
+                      <a:off x="0" y="0"/>
+                      <a:ext cx="6620510" cy="3964940"/>
+                    </a:xfrm>
+                    <a:prstGeom prst="rect">
+                      <a:avLst/>
+                    </a:prstGeom>
+                  </pic:spPr>
+                </pic:pic>
+              </a:graphicData>
+            </a:graphic>
+          </wp:inline>
+        </w:drawing>
+      </w:r>
+    </w:p>
+    <w:p>
+      <w:pPr>
+        <w:pStyle w:val="Body"/>
+        <w:jc w:val="both"/>
+        <w:rPr>
+          <w:rFonts w:ascii="Times New Roman" w:eastAsia="Times New Roman" w:hAnsi="Times New Roman" w:cs="Times New Roman"/>
+          <w:sz w:val="24"/>
+          <w:szCs w:val="24"/>
+        </w:rPr>
+      </w:pPr>
+    </w:p>
+    <w:p>
+      <w:pPr>
+        <w:pStyle w:val="Body"/>
+        <w:jc w:val="both"/>
+        <w:rPr>
+          <w:rFonts w:ascii="Times New Roman" w:eastAsia="Times New Roman" w:hAnsi="Times New Roman" w:cs="Times New Roman"/>
+          <w:sz w:val="24"/>
+          <w:szCs w:val="24"/>
+        </w:rPr>
+      </w:pPr>
+    </w:p>
+    <w:p>
+      <w:pPr>
+        <w:pStyle w:val="Body"/>
+        <w:jc w:val="both"/>
+        <w:rPr>
+          <w:rFonts w:ascii="Times New Roman" w:eastAsia="Times New Roman" w:hAnsi="Times New Roman" w:cs="Times New Roman"/>
+          <w:sz w:val="24"/>
+          <w:szCs w:val="24"/>
+        </w:rPr>
+      </w:pPr>
+    </w:p>
+    <w:p>
+      <w:pPr>
+        <w:pStyle w:val="Body"/>
+        <w:jc w:val="both"/>
+        <w:rPr>
+          <w:rFonts w:ascii="Times New Roman" w:eastAsia="Times New Roman" w:hAnsi="Times New Roman" w:cs="Times New Roman"/>
+          <w:sz w:val="24"/>
+          <w:szCs w:val="24"/>
+        </w:rPr>
+      </w:pPr>
+    </w:p>
+    <w:p>
+      <w:pPr>
+        <w:pStyle w:val="Body"/>
+        <w:jc w:val="both"/>
+        <w:rPr>
+          <w:rFonts w:ascii="Times New Roman" w:eastAsia="Times New Roman" w:hAnsi="Times New Roman" w:cs="Times New Roman"/>
+          <w:sz w:val="24"/>
+          <w:szCs w:val="24"/>
+        </w:rPr>
+      </w:pPr>
+      <w:hyperlink r:id="rId22" w:history="1">
+        <w:r>
+          <w:rPr>
+            <w:rStyle w:val="Hyperlink0"/>
+            <w:rFonts w:ascii="Times New Roman" w:hAnsi="Times New Roman"/>
+            <w:sz w:val="24"/>
+            <w:szCs w:val="24"/>
+            <w:lang w:val="de-DE"/>
+          </w:rPr>
+          <w:t>http://lodev.org/cgtutor/randomnoise.html</w:t>
+        </w:r>
+      </w:hyperlink>
+    </w:p>
+    <w:p>
+      <w:pPr>
+        <w:pStyle w:val="Body"/>
+        <w:jc w:val="both"/>
+        <w:rPr>
+          <w:rFonts w:ascii="Times New Roman" w:eastAsia="Times New Roman" w:hAnsi="Times New Roman" w:cs="Times New Roman"/>
           <w:sz w:val="24"/>
           <w:szCs w:val="24"/>
         </w:rPr>
@@ -1371,217 +2840,132 @@
     <w:p>
       <w:pPr>
         <w:pStyle w:val="Default"/>
-        <w:bidi w:val="0"/>
-        <w:ind w:left="0" w:right="0" w:firstLine="0"/>
-        <w:jc w:val="left"/>
         <w:rPr>
           <w:color w:val="444444"/>
           <w:sz w:val="28"/>
           <w:szCs w:val="28"/>
           <w:u w:val="single" w:color="444444"/>
-          <w:shd w:val="clear" w:color="auto" w:fill="eceef0"/>
-          <w:rtl w:val="0"/>
-        </w:rPr>
-      </w:pPr>
-      <w:r>
-        <w:rPr>
-          <w:rStyle w:val="Hyperlink.0"/>
+          <w:shd w:val="clear" w:color="auto" w:fill="ECEEF0"/>
+        </w:rPr>
+      </w:pPr>
+      <w:hyperlink r:id="rId23" w:history="1">
+        <w:r>
+          <w:rPr>
+            <w:rStyle w:val="Hyperlink0"/>
+            <w:color w:val="444444"/>
+            <w:sz w:val="28"/>
+            <w:szCs w:val="28"/>
+            <w:u w:color="444444"/>
+            <w:shd w:val="clear" w:color="auto" w:fill="ECEEF0"/>
+          </w:rPr>
+          <w:t>https://www.redblobgames.com/maps/terrain-from-noise/</w:t>
+        </w:r>
+      </w:hyperlink>
+    </w:p>
+    <w:p>
+      <w:pPr>
+        <w:pStyle w:val="Default"/>
+        <w:rPr>
           <w:color w:val="444444"/>
           <w:sz w:val="28"/>
           <w:szCs w:val="28"/>
           <w:u w:val="single" w:color="444444"/>
-          <w:shd w:val="clear" w:color="auto" w:fill="eceef0"/>
-          <w:rtl w:val="0"/>
-        </w:rPr>
-        <w:fldChar w:fldCharType="begin" w:fldLock="0"/>
-      </w:r>
-      <w:r>
-        <w:rPr>
-          <w:rStyle w:val="Hyperlink.0"/>
+          <w:shd w:val="clear" w:color="auto" w:fill="ECEEF0"/>
+        </w:rPr>
+      </w:pPr>
+    </w:p>
+    <w:p>
+      <w:pPr>
+        <w:pStyle w:val="Default"/>
+      </w:pPr>
+      <w:hyperlink r:id="rId24" w:history="1">
+        <w:r>
+          <w:rPr>
+            <w:rStyle w:val="Hyperlink0"/>
+            <w:color w:val="444444"/>
+            <w:sz w:val="28"/>
+            <w:szCs w:val="28"/>
+            <w:u w:color="444444"/>
+            <w:shd w:val="clear" w:color="auto" w:fill="ECEEF0"/>
+          </w:rPr>
+          <w:t>https://github.com/josephg/noisejs</w:t>
+        </w:r>
+      </w:hyperlink>
+      <w:r>
+        <w:rPr>
           <w:color w:val="444444"/>
           <w:sz w:val="28"/>
           <w:szCs w:val="28"/>
           <w:u w:val="single" w:color="444444"/>
-          <w:shd w:val="clear" w:color="auto" w:fill="eceef0"/>
-          <w:rtl w:val="0"/>
-        </w:rPr>
-        <w:instrText xml:space="preserve"> HYPERLINK "https://www.redblobgames.com/maps/terrain-from-noise/"</w:instrText>
-      </w:r>
-      <w:r>
-        <w:rPr>
-          <w:rStyle w:val="Hyperlink.0"/>
-          <w:color w:val="444444"/>
-          <w:sz w:val="28"/>
-          <w:szCs w:val="28"/>
-          <w:u w:val="single" w:color="444444"/>
-          <w:shd w:val="clear" w:color="auto" w:fill="eceef0"/>
-          <w:rtl w:val="0"/>
-        </w:rPr>
-        <w:fldChar w:fldCharType="separate" w:fldLock="0"/>
-      </w:r>
-      <w:r>
-        <w:rPr>
-          <w:rStyle w:val="Hyperlink.0"/>
-          <w:color w:val="444444"/>
-          <w:sz w:val="28"/>
-          <w:szCs w:val="28"/>
-          <w:u w:val="single" w:color="444444"/>
-          <w:shd w:val="clear" w:color="auto" w:fill="eceef0"/>
-          <w:rtl w:val="0"/>
-          <w:lang w:val="en-US"/>
-        </w:rPr>
-        <w:t>https://www.redblobgames.com/maps/terrain-from-noise/</w:t>
-      </w:r>
-      <w:r>
-        <w:rPr>
-          <w:color w:val="444444"/>
-          <w:sz w:val="28"/>
-          <w:szCs w:val="28"/>
-          <w:u w:val="single" w:color="444444"/>
-          <w:shd w:val="clear" w:color="auto" w:fill="eceef0"/>
-          <w:rtl w:val="0"/>
-        </w:rPr>
-        <w:fldChar w:fldCharType="end" w:fldLock="0"/>
-      </w:r>
-    </w:p>
-    <w:p>
-      <w:pPr>
-        <w:pStyle w:val="Default"/>
-        <w:bidi w:val="0"/>
-        <w:ind w:left="0" w:right="0" w:firstLine="0"/>
-        <w:jc w:val="left"/>
-        <w:rPr>
-          <w:color w:val="444444"/>
-          <w:sz w:val="28"/>
-          <w:szCs w:val="28"/>
-          <w:u w:val="single" w:color="444444"/>
-          <w:shd w:val="clear" w:color="auto" w:fill="eceef0"/>
-          <w:rtl w:val="0"/>
-        </w:rPr>
-      </w:pPr>
-    </w:p>
-    <w:p>
-      <w:pPr>
-        <w:pStyle w:val="Default"/>
-        <w:bidi w:val="0"/>
-        <w:ind w:left="0" w:right="0" w:firstLine="0"/>
-        <w:jc w:val="left"/>
-        <w:rPr>
-          <w:rtl w:val="0"/>
-        </w:rPr>
-      </w:pPr>
-      <w:r>
-        <w:rPr>
-          <w:rStyle w:val="Hyperlink.0"/>
-          <w:color w:val="444444"/>
-          <w:sz w:val="28"/>
-          <w:szCs w:val="28"/>
-          <w:u w:val="single" w:color="444444"/>
-          <w:shd w:val="clear" w:color="auto" w:fill="eceef0"/>
-          <w:rtl w:val="0"/>
-        </w:rPr>
-        <w:fldChar w:fldCharType="begin" w:fldLock="0"/>
-      </w:r>
-      <w:r>
-        <w:rPr>
-          <w:rStyle w:val="Hyperlink.0"/>
-          <w:color w:val="444444"/>
-          <w:sz w:val="28"/>
-          <w:szCs w:val="28"/>
-          <w:u w:val="single" w:color="444444"/>
-          <w:shd w:val="clear" w:color="auto" w:fill="eceef0"/>
-          <w:rtl w:val="0"/>
-        </w:rPr>
-        <w:instrText xml:space="preserve"> HYPERLINK "https://github.com/josephg/noisejs"</w:instrText>
-      </w:r>
-      <w:r>
-        <w:rPr>
-          <w:rStyle w:val="Hyperlink.0"/>
-          <w:color w:val="444444"/>
-          <w:sz w:val="28"/>
-          <w:szCs w:val="28"/>
-          <w:u w:val="single" w:color="444444"/>
-          <w:shd w:val="clear" w:color="auto" w:fill="eceef0"/>
-          <w:rtl w:val="0"/>
-        </w:rPr>
-        <w:fldChar w:fldCharType="separate" w:fldLock="0"/>
-      </w:r>
-      <w:r>
-        <w:rPr>
-          <w:rStyle w:val="Hyperlink.0"/>
-          <w:color w:val="444444"/>
-          <w:sz w:val="28"/>
-          <w:szCs w:val="28"/>
-          <w:u w:val="single" w:color="444444"/>
-          <w:shd w:val="clear" w:color="auto" w:fill="eceef0"/>
-          <w:rtl w:val="0"/>
-          <w:lang w:val="en-US"/>
-        </w:rPr>
-        <w:t>https://github.com/josephg/noisejs</w:t>
-      </w:r>
-      <w:r>
-        <w:rPr>
-          <w:color w:val="444444"/>
-          <w:sz w:val="28"/>
-          <w:szCs w:val="28"/>
-          <w:u w:val="single" w:color="444444"/>
-          <w:shd w:val="clear" w:color="auto" w:fill="eceef0"/>
-          <w:rtl w:val="0"/>
-        </w:rPr>
-        <w:fldChar w:fldCharType="end" w:fldLock="0"/>
-      </w:r>
-      <w:r>
-        <w:rPr>
-          <w:color w:val="444444"/>
-          <w:sz w:val="28"/>
-          <w:szCs w:val="28"/>
-          <w:u w:val="single" w:color="444444"/>
-          <w:shd w:val="clear" w:color="auto" w:fill="eceef0"/>
-          <w:rtl w:val="0"/>
-          <w:lang w:val="en-US"/>
+          <w:shd w:val="clear" w:color="auto" w:fill="ECEEF0"/>
         </w:rPr>
         <w:t xml:space="preserve"> for perlin.js</w:t>
       </w:r>
     </w:p>
     <w:sectPr>
       <w:type w:val="continuous"/>
-      <w:pgSz w:w="12240" w:h="15840" w:orient="portrait"/>
-      <w:pgMar w:top="1080" w:right="907" w:bottom="1440" w:left="907" w:header="720" w:footer="864"/>
-      <w:bidi w:val="0"/>
+      <w:pgSz w:w="12240" w:h="15840"/>
+      <w:pgMar w:top="1080" w:right="907" w:bottom="1440" w:left="907" w:header="720" w:footer="864" w:gutter="0"/>
+      <w:cols w:space="720"/>
     </w:sectPr>
   </w:body>
 </w:document>
 </file>
 
-<file path=word/footer1.xml><?xml version="1.0" encoding="utf-8"?>
-<w:ftr xmlns:r="http://schemas.openxmlformats.org/officeDocument/2006/relationships" xmlns:wp="http://schemas.openxmlformats.org/drawingml/2006/wordprocessingDrawing" xmlns:w="http://schemas.openxmlformats.org/wordprocessingml/2006/main" xmlns:w10="urn:schemas-microsoft-com:office:word" xmlns:w14="http://schemas.microsoft.com/office/word/2010/wordml" xmlns:wps="http://schemas.microsoft.com/office/word/2010/wordprocessingShape" xmlns:wpg="http://schemas.microsoft.com/office/word/2010/wordprocessingGroup" xmlns:mc="http://schemas.openxmlformats.org/markup-compatibility/2006" xmlns:v="urn:schemas-microsoft-com:vml" xmlns:o="urn:schemas-microsoft-com:office:office" xmlns:m="http://schemas.openxmlformats.org/officeDocument/2006/math" mc:Ignorable="w14">
-  <w:p>
-    <w:r/>
-  </w:p>
-</w:ftr>
+<file path=word/endnotes.xml><?xml version="1.0" encoding="utf-8"?>
+<w:endnotes xmlns:wpc="http://schemas.microsoft.com/office/word/2010/wordprocessingCanvas" xmlns:cx="http://schemas.microsoft.com/office/drawing/2014/chartex" xmlns:cx1="http://schemas.microsoft.com/office/drawing/2015/9/8/chartex" xmlns:cx2="http://schemas.microsoft.com/office/drawing/2015/10/21/chartex" xmlns:cx3="http://schemas.microsoft.com/office/drawing/2016/5/9/chartex" xmlns:cx4="http://schemas.microsoft.com/office/drawing/2016/5/10/chartex" xmlns:cx5="http://schemas.microsoft.com/office/drawing/2016/5/11/chartex" xmlns:cx6="http://schemas.microsoft.com/office/drawing/2016/5/12/chartex" xmlns:cx7="http://schemas.microsoft.com/office/drawing/2016/5/13/chartex" xmlns:cx8="http://schemas.microsoft.com/office/drawing/2016/5/14/chartex" xmlns:mc="http://schemas.openxmlformats.org/markup-compatibility/2006" xmlns:aink="http://schemas.microsoft.com/office/drawing/2016/ink" xmlns:am3d="http://schemas.microsoft.com/office/drawing/2017/model3d" xmlns:o="urn:schemas-microsoft-com:office:office" xmlns:r="http://schemas.openxmlformats.org/officeDocument/2006/relationships" xmlns:m="http://schemas.openxmlformats.org/officeDocument/2006/math" xmlns:v="urn:schemas-microsoft-com:vml" xmlns:wp14="http://schemas.microsoft.com/office/word/2010/wordprocessingDrawing" xmlns:wp="http://schemas.openxmlformats.org/drawingml/2006/wordprocessingDrawing" xmlns:w10="urn:schemas-microsoft-com:office:word" xmlns:w="http://schemas.openxmlformats.org/wordprocessingml/2006/main" xmlns:w14="http://schemas.microsoft.com/office/word/2010/wordml" xmlns:w15="http://schemas.microsoft.com/office/word/2012/wordml" xmlns:w16cid="http://schemas.microsoft.com/office/word/2016/wordml/cid" xmlns:w16se="http://schemas.microsoft.com/office/word/2015/wordml/symex" xmlns:wpg="http://schemas.microsoft.com/office/word/2010/wordprocessingGroup" xmlns:wpi="http://schemas.microsoft.com/office/word/2010/wordprocessingInk" xmlns:wne="http://schemas.microsoft.com/office/word/2006/wordml" xmlns:wps="http://schemas.microsoft.com/office/word/2010/wordprocessingShape" mc:Ignorable="w14 w15 w16se w16cid wp14">
+  <w:endnote w:type="separator" w:id="-1">
+    <w:p>
+      <w:r>
+        <w:separator/>
+      </w:r>
+    </w:p>
+  </w:endnote>
+  <w:endnote w:type="continuationSeparator" w:id="0">
+    <w:p>
+      <w:r>
+        <w:continuationSeparator/>
+      </w:r>
+    </w:p>
+  </w:endnote>
+</w:endnotes>
 </file>
 
-<file path=word/header1.xml><?xml version="1.0" encoding="utf-8"?>
-<w:hdr xmlns:r="http://schemas.openxmlformats.org/officeDocument/2006/relationships" xmlns:wp="http://schemas.openxmlformats.org/drawingml/2006/wordprocessingDrawing" xmlns:w="http://schemas.openxmlformats.org/wordprocessingml/2006/main" xmlns:w10="urn:schemas-microsoft-com:office:word" xmlns:w14="http://schemas.microsoft.com/office/word/2010/wordml" xmlns:wps="http://schemas.microsoft.com/office/word/2010/wordprocessingShape" xmlns:wpg="http://schemas.microsoft.com/office/word/2010/wordprocessingGroup" xmlns:mc="http://schemas.openxmlformats.org/markup-compatibility/2006" xmlns:v="urn:schemas-microsoft-com:vml" xmlns:o="urn:schemas-microsoft-com:office:office" xmlns:m="http://schemas.openxmlformats.org/officeDocument/2006/math" mc:Ignorable="w14">
-  <w:p>
-    <w:r/>
-  </w:p>
-</w:hdr>
+<file path=word/footnotes.xml><?xml version="1.0" encoding="utf-8"?>
+<w:footnotes xmlns:wpc="http://schemas.microsoft.com/office/word/2010/wordprocessingCanvas" xmlns:cx="http://schemas.microsoft.com/office/drawing/2014/chartex" xmlns:cx1="http://schemas.microsoft.com/office/drawing/2015/9/8/chartex" xmlns:cx2="http://schemas.microsoft.com/office/drawing/2015/10/21/chartex" xmlns:cx3="http://schemas.microsoft.com/office/drawing/2016/5/9/chartex" xmlns:cx4="http://schemas.microsoft.com/office/drawing/2016/5/10/chartex" xmlns:cx5="http://schemas.microsoft.com/office/drawing/2016/5/11/chartex" xmlns:cx6="http://schemas.microsoft.com/office/drawing/2016/5/12/chartex" xmlns:cx7="http://schemas.microsoft.com/office/drawing/2016/5/13/chartex" xmlns:cx8="http://schemas.microsoft.com/office/drawing/2016/5/14/chartex" xmlns:mc="http://schemas.openxmlformats.org/markup-compatibility/2006" xmlns:aink="http://schemas.microsoft.com/office/drawing/2016/ink" xmlns:am3d="http://schemas.microsoft.com/office/drawing/2017/model3d" xmlns:o="urn:schemas-microsoft-com:office:office" xmlns:r="http://schemas.openxmlformats.org/officeDocument/2006/relationships" xmlns:m="http://schemas.openxmlformats.org/officeDocument/2006/math" xmlns:v="urn:schemas-microsoft-com:vml" xmlns:wp14="http://schemas.microsoft.com/office/word/2010/wordprocessingDrawing" xmlns:wp="http://schemas.openxmlformats.org/drawingml/2006/wordprocessingDrawing" xmlns:w10="urn:schemas-microsoft-com:office:word" xmlns:w="http://schemas.openxmlformats.org/wordprocessingml/2006/main" xmlns:w14="http://schemas.microsoft.com/office/word/2010/wordml" xmlns:w15="http://schemas.microsoft.com/office/word/2012/wordml" xmlns:w16cid="http://schemas.microsoft.com/office/word/2016/wordml/cid" xmlns:w16se="http://schemas.microsoft.com/office/word/2015/wordml/symex" xmlns:wpg="http://schemas.microsoft.com/office/word/2010/wordprocessingGroup" xmlns:wpi="http://schemas.microsoft.com/office/word/2010/wordprocessingInk" xmlns:wne="http://schemas.microsoft.com/office/word/2006/wordml" xmlns:wps="http://schemas.microsoft.com/office/word/2010/wordprocessingShape" mc:Ignorable="w14 w15 w16se w16cid wp14">
+  <w:footnote w:type="separator" w:id="-1">
+    <w:p>
+      <w:r>
+        <w:separator/>
+      </w:r>
+    </w:p>
+  </w:footnote>
+  <w:footnote w:type="continuationSeparator" w:id="0">
+    <w:p>
+      <w:r>
+        <w:continuationSeparator/>
+      </w:r>
+    </w:p>
+  </w:footnote>
+</w:footnotes>
 </file>
 
 <file path=word/numbering.xml><?xml version="1.0" encoding="utf-8"?>
-<w:numbering xmlns:w="http://schemas.openxmlformats.org/wordprocessingml/2006/main" xmlns:wp="http://schemas.openxmlformats.org/drawingml/2006/wordprocessingDrawing" xmlns:w14="http://schemas.microsoft.com/office/word/2010/wordml" xmlns:r="http://schemas.openxmlformats.org/officeDocument/2006/relationships" xmlns:v="urn:schemas-microsoft-com:vml" xmlns:o="urn:schemas-microsoft-com:office:office">
-  <w:abstractNum w:abstractNumId="0">
+<w:numbering xmlns:wpc="http://schemas.microsoft.com/office/word/2010/wordprocessingCanvas" xmlns:cx="http://schemas.microsoft.com/office/drawing/2014/chartex" xmlns:cx1="http://schemas.microsoft.com/office/drawing/2015/9/8/chartex" xmlns:cx2="http://schemas.microsoft.com/office/drawing/2015/10/21/chartex" xmlns:cx3="http://schemas.microsoft.com/office/drawing/2016/5/9/chartex" xmlns:cx4="http://schemas.microsoft.com/office/drawing/2016/5/10/chartex" xmlns:cx5="http://schemas.microsoft.com/office/drawing/2016/5/11/chartex" xmlns:cx6="http://schemas.microsoft.com/office/drawing/2016/5/12/chartex" xmlns:cx7="http://schemas.microsoft.com/office/drawing/2016/5/13/chartex" xmlns:cx8="http://schemas.microsoft.com/office/drawing/2016/5/14/chartex" xmlns:mc="http://schemas.openxmlformats.org/markup-compatibility/2006" xmlns:aink="http://schemas.microsoft.com/office/drawing/2016/ink" xmlns:am3d="http://schemas.microsoft.com/office/drawing/2017/model3d" xmlns:o="urn:schemas-microsoft-com:office:office" xmlns:r="http://schemas.openxmlformats.org/officeDocument/2006/relationships" xmlns:m="http://schemas.openxmlformats.org/officeDocument/2006/math" xmlns:v="urn:schemas-microsoft-com:vml" xmlns:wp14="http://schemas.microsoft.com/office/word/2010/wordprocessingDrawing" xmlns:wp="http://schemas.openxmlformats.org/drawingml/2006/wordprocessingDrawing" xmlns:w10="urn:schemas-microsoft-com:office:word" xmlns:w="http://schemas.openxmlformats.org/wordprocessingml/2006/main" xmlns:w14="http://schemas.microsoft.com/office/word/2010/wordml" xmlns:w15="http://schemas.microsoft.com/office/word/2012/wordml" xmlns:w16cid="http://schemas.microsoft.com/office/word/2016/wordml/cid" xmlns:w16se="http://schemas.microsoft.com/office/word/2015/wordml/symex" xmlns:wpg="http://schemas.microsoft.com/office/word/2010/wordprocessingGroup" xmlns:wpi="http://schemas.microsoft.com/office/word/2010/wordprocessingInk" xmlns:wne="http://schemas.microsoft.com/office/word/2006/wordml" xmlns:wps="http://schemas.microsoft.com/office/word/2010/wordprocessingShape" mc:Ignorable="w14 w15 w16se w16cid wp14">
+  <w:abstractNum w:abstractNumId="0" w15:restartNumberingAfterBreak="0">
+    <w:nsid w:val="71D846E0"/>
     <w:multiLevelType w:val="hybridMultilevel"/>
+    <w:tmpl w:val="4022B8B0"/>
     <w:numStyleLink w:val="Harvard"/>
   </w:abstractNum>
-  <w:abstractNum w:abstractNumId="1">
+  <w:abstractNum w:abstractNumId="1" w15:restartNumberingAfterBreak="0">
+    <w:nsid w:val="7DD24322"/>
     <w:multiLevelType w:val="hybridMultilevel"/>
+    <w:tmpl w:val="4022B8B0"/>
     <w:styleLink w:val="Harvard"/>
-    <w:lvl w:ilvl="0">
+    <w:lvl w:ilvl="0" w:tplc="D1344FE8">
       <w:start w:val="1"/>
       <w:numFmt w:val="upperRoman"/>
-      <w:suff w:val="tab"/>
       <w:lvlText w:val="%1."/>
       <w:lvlJc w:val="left"/>
       <w:pPr>
@@ -1589,8 +2973,8 @@
       </w:pPr>
       <w:rPr>
         <w:rFonts w:hAnsi="Arial Unicode MS"/>
-        <w:b w:val="1"/>
-        <w:bCs w:val="1"/>
+        <w:b/>
+        <w:bCs/>
         <w:caps w:val="0"/>
         <w:smallCaps w:val="0"/>
         <w:strike w:val="0"/>
@@ -1606,10 +2990,9 @@
         <w:vertAlign w:val="baseline"/>
       </w:rPr>
     </w:lvl>
-    <w:lvl w:ilvl="1">
+    <w:lvl w:ilvl="1" w:tplc="01E61906">
       <w:start w:val="1"/>
       <w:numFmt w:val="upperLetter"/>
-      <w:suff w:val="tab"/>
       <w:lvlText w:val="%2."/>
       <w:lvlJc w:val="left"/>
       <w:pPr>
@@ -1617,8 +3000,8 @@
       </w:pPr>
       <w:rPr>
         <w:rFonts w:hAnsi="Arial Unicode MS"/>
-        <w:b w:val="1"/>
-        <w:bCs w:val="1"/>
+        <w:b/>
+        <w:bCs/>
         <w:caps w:val="0"/>
         <w:smallCaps w:val="0"/>
         <w:strike w:val="0"/>
@@ -1634,10 +3017,9 @@
         <w:vertAlign w:val="baseline"/>
       </w:rPr>
     </w:lvl>
-    <w:lvl w:ilvl="2">
+    <w:lvl w:ilvl="2" w:tplc="7BDE72FA">
       <w:start w:val="1"/>
       <w:numFmt w:val="decimal"/>
-      <w:suff w:val="tab"/>
       <w:lvlText w:val="%3."/>
       <w:lvlJc w:val="left"/>
       <w:pPr>
@@ -1645,8 +3027,8 @@
       </w:pPr>
       <w:rPr>
         <w:rFonts w:hAnsi="Arial Unicode MS"/>
-        <w:b w:val="1"/>
-        <w:bCs w:val="1"/>
+        <w:b/>
+        <w:bCs/>
         <w:caps w:val="0"/>
         <w:smallCaps w:val="0"/>
         <w:strike w:val="0"/>
@@ -1662,10 +3044,9 @@
         <w:vertAlign w:val="baseline"/>
       </w:rPr>
     </w:lvl>
-    <w:lvl w:ilvl="3">
+    <w:lvl w:ilvl="3" w:tplc="71B0F012">
       <w:start w:val="1"/>
       <w:numFmt w:val="lowerLetter"/>
-      <w:suff w:val="tab"/>
       <w:lvlText w:val="%4)"/>
       <w:lvlJc w:val="left"/>
       <w:pPr>
@@ -1673,8 +3054,8 @@
       </w:pPr>
       <w:rPr>
         <w:rFonts w:hAnsi="Arial Unicode MS"/>
-        <w:b w:val="1"/>
-        <w:bCs w:val="1"/>
+        <w:b/>
+        <w:bCs/>
         <w:caps w:val="0"/>
         <w:smallCaps w:val="0"/>
         <w:strike w:val="0"/>
@@ -1690,10 +3071,9 @@
         <w:vertAlign w:val="baseline"/>
       </w:rPr>
     </w:lvl>
-    <w:lvl w:ilvl="4">
+    <w:lvl w:ilvl="4" w:tplc="A9BC03A0">
       <w:start w:val="1"/>
       <w:numFmt w:val="decimal"/>
-      <w:suff w:val="tab"/>
       <w:lvlText w:val="(%5)"/>
       <w:lvlJc w:val="left"/>
       <w:pPr>
@@ -1701,8 +3081,8 @@
       </w:pPr>
       <w:rPr>
         <w:rFonts w:hAnsi="Arial Unicode MS"/>
-        <w:b w:val="1"/>
-        <w:bCs w:val="1"/>
+        <w:b/>
+        <w:bCs/>
         <w:caps w:val="0"/>
         <w:smallCaps w:val="0"/>
         <w:strike w:val="0"/>
@@ -1718,10 +3098,9 @@
         <w:vertAlign w:val="baseline"/>
       </w:rPr>
     </w:lvl>
-    <w:lvl w:ilvl="5">
+    <w:lvl w:ilvl="5" w:tplc="6998538E">
       <w:start w:val="1"/>
       <w:numFmt w:val="lowerLetter"/>
-      <w:suff w:val="tab"/>
       <w:lvlText w:val="(%6)"/>
       <w:lvlJc w:val="left"/>
       <w:pPr>
@@ -1729,8 +3108,8 @@
       </w:pPr>
       <w:rPr>
         <w:rFonts w:hAnsi="Arial Unicode MS"/>
-        <w:b w:val="1"/>
-        <w:bCs w:val="1"/>
+        <w:b/>
+        <w:bCs/>
         <w:caps w:val="0"/>
         <w:smallCaps w:val="0"/>
         <w:strike w:val="0"/>
@@ -1746,10 +3125,9 @@
         <w:vertAlign w:val="baseline"/>
       </w:rPr>
     </w:lvl>
-    <w:lvl w:ilvl="6">
+    <w:lvl w:ilvl="6" w:tplc="EFA0535A">
       <w:start w:val="1"/>
       <w:numFmt w:val="lowerRoman"/>
-      <w:suff w:val="tab"/>
       <w:lvlText w:val="%7)"/>
       <w:lvlJc w:val="left"/>
       <w:pPr>
@@ -1757,8 +3135,8 @@
       </w:pPr>
       <w:rPr>
         <w:rFonts w:hAnsi="Arial Unicode MS"/>
-        <w:b w:val="1"/>
-        <w:bCs w:val="1"/>
+        <w:b/>
+        <w:bCs/>
         <w:caps w:val="0"/>
         <w:smallCaps w:val="0"/>
         <w:strike w:val="0"/>
@@ -1774,10 +3152,9 @@
         <w:vertAlign w:val="baseline"/>
       </w:rPr>
     </w:lvl>
-    <w:lvl w:ilvl="7">
+    <w:lvl w:ilvl="7" w:tplc="05029D58">
       <w:start w:val="1"/>
       <w:numFmt w:val="decimal"/>
-      <w:suff w:val="tab"/>
       <w:lvlText w:val="(%8)"/>
       <w:lvlJc w:val="left"/>
       <w:pPr>
@@ -1785,8 +3162,8 @@
       </w:pPr>
       <w:rPr>
         <w:rFonts w:hAnsi="Arial Unicode MS"/>
-        <w:b w:val="1"/>
-        <w:bCs w:val="1"/>
+        <w:b/>
+        <w:bCs/>
         <w:caps w:val="0"/>
         <w:smallCaps w:val="0"/>
         <w:strike w:val="0"/>
@@ -1802,10 +3179,9 @@
         <w:vertAlign w:val="baseline"/>
       </w:rPr>
     </w:lvl>
-    <w:lvl w:ilvl="8">
+    <w:lvl w:ilvl="8" w:tplc="E086FCD6">
       <w:start w:val="1"/>
       <w:numFmt w:val="lowerLetter"/>
-      <w:suff w:val="tab"/>
       <w:lvlText w:val="(%9)"/>
       <w:lvlJc w:val="left"/>
       <w:pPr>
@@ -1813,8 +3189,8 @@
       </w:pPr>
       <w:rPr>
         <w:rFonts w:hAnsi="Arial Unicode MS"/>
-        <w:b w:val="1"/>
-        <w:bCs w:val="1"/>
+        <w:b/>
+        <w:bCs/>
         <w:caps w:val="0"/>
         <w:smallCaps w:val="0"/>
         <w:strike w:val="0"/>
@@ -1840,10 +3216,9 @@
   <w:num w:numId="3">
     <w:abstractNumId w:val="0"/>
     <w:lvlOverride w:ilvl="0">
-      <w:lvl w:ilvl="0">
+      <w:lvl w:ilvl="0" w:tplc="BEBCB4AE">
         <w:start w:val="1"/>
         <w:numFmt w:val="upperRoman"/>
-        <w:suff w:val="tab"/>
         <w:lvlText w:val="%1."/>
         <w:lvlJc w:val="left"/>
         <w:pPr>
@@ -1851,8 +3226,8 @@
         </w:pPr>
         <w:rPr>
           <w:rFonts w:hAnsi="Arial Unicode MS"/>
-          <w:b w:val="1"/>
-          <w:bCs w:val="1"/>
+          <w:b/>
+          <w:bCs/>
           <w:caps w:val="0"/>
           <w:smallCaps w:val="0"/>
           <w:strike w:val="0"/>
@@ -1870,10 +3245,9 @@
       </w:lvl>
     </w:lvlOverride>
     <w:lvlOverride w:ilvl="1">
-      <w:lvl w:ilvl="1">
+      <w:lvl w:ilvl="1" w:tplc="FB78E5E4">
         <w:start w:val="1"/>
         <w:numFmt w:val="upperLetter"/>
-        <w:suff w:val="tab"/>
         <w:lvlText w:val="%2."/>
         <w:lvlJc w:val="left"/>
         <w:pPr>
@@ -1881,8 +3255,8 @@
         </w:pPr>
         <w:rPr>
           <w:rFonts w:hAnsi="Arial Unicode MS"/>
-          <w:b w:val="1"/>
-          <w:bCs w:val="1"/>
+          <w:b/>
+          <w:bCs/>
           <w:caps w:val="0"/>
           <w:smallCaps w:val="0"/>
           <w:strike w:val="0"/>
@@ -1900,10 +3274,9 @@
       </w:lvl>
     </w:lvlOverride>
     <w:lvlOverride w:ilvl="2">
-      <w:lvl w:ilvl="2">
+      <w:lvl w:ilvl="2" w:tplc="227C7AD8">
         <w:start w:val="1"/>
         <w:numFmt w:val="decimal"/>
-        <w:suff w:val="tab"/>
         <w:lvlText w:val="%3."/>
         <w:lvlJc w:val="left"/>
         <w:pPr>
@@ -1911,8 +3284,8 @@
         </w:pPr>
         <w:rPr>
           <w:rFonts w:hAnsi="Arial Unicode MS"/>
-          <w:b w:val="1"/>
-          <w:bCs w:val="1"/>
+          <w:b/>
+          <w:bCs/>
           <w:caps w:val="0"/>
           <w:smallCaps w:val="0"/>
           <w:strike w:val="0"/>
@@ -1930,10 +3303,9 @@
       </w:lvl>
     </w:lvlOverride>
     <w:lvlOverride w:ilvl="3">
-      <w:lvl w:ilvl="3">
+      <w:lvl w:ilvl="3" w:tplc="4DAC4A0A">
         <w:start w:val="1"/>
         <w:numFmt w:val="lowerLetter"/>
-        <w:suff w:val="tab"/>
         <w:lvlText w:val="%4)"/>
         <w:lvlJc w:val="left"/>
         <w:pPr>
@@ -1941,8 +3313,8 @@
         </w:pPr>
         <w:rPr>
           <w:rFonts w:hAnsi="Arial Unicode MS"/>
-          <w:b w:val="1"/>
-          <w:bCs w:val="1"/>
+          <w:b/>
+          <w:bCs/>
           <w:caps w:val="0"/>
           <w:smallCaps w:val="0"/>
           <w:strike w:val="0"/>
@@ -1960,10 +3332,9 @@
       </w:lvl>
     </w:lvlOverride>
     <w:lvlOverride w:ilvl="4">
-      <w:lvl w:ilvl="4">
+      <w:lvl w:ilvl="4" w:tplc="C7E4208C">
         <w:start w:val="1"/>
         <w:numFmt w:val="decimal"/>
-        <w:suff w:val="tab"/>
         <w:lvlText w:val="(%5)"/>
         <w:lvlJc w:val="left"/>
         <w:pPr>
@@ -1971,8 +3342,8 @@
         </w:pPr>
         <w:rPr>
           <w:rFonts w:hAnsi="Arial Unicode MS"/>
-          <w:b w:val="1"/>
-          <w:bCs w:val="1"/>
+          <w:b/>
+          <w:bCs/>
           <w:caps w:val="0"/>
           <w:smallCaps w:val="0"/>
           <w:strike w:val="0"/>
@@ -1990,10 +3361,9 @@
       </w:lvl>
     </w:lvlOverride>
     <w:lvlOverride w:ilvl="5">
-      <w:lvl w:ilvl="5">
+      <w:lvl w:ilvl="5" w:tplc="FD66D5F0">
         <w:start w:val="1"/>
         <w:numFmt w:val="lowerLetter"/>
-        <w:suff w:val="tab"/>
         <w:lvlText w:val="(%6)"/>
         <w:lvlJc w:val="left"/>
         <w:pPr>
@@ -2001,8 +3371,8 @@
         </w:pPr>
         <w:rPr>
           <w:rFonts w:hAnsi="Arial Unicode MS"/>
-          <w:b w:val="1"/>
-          <w:bCs w:val="1"/>
+          <w:b/>
+          <w:bCs/>
           <w:caps w:val="0"/>
           <w:smallCaps w:val="0"/>
           <w:strike w:val="0"/>
@@ -2020,10 +3390,9 @@
       </w:lvl>
     </w:lvlOverride>
     <w:lvlOverride w:ilvl="6">
-      <w:lvl w:ilvl="6">
+      <w:lvl w:ilvl="6" w:tplc="DF5C7D82">
         <w:start w:val="1"/>
         <w:numFmt w:val="lowerRoman"/>
-        <w:suff w:val="tab"/>
         <w:lvlText w:val="%7)"/>
         <w:lvlJc w:val="left"/>
         <w:pPr>
@@ -2031,8 +3400,8 @@
         </w:pPr>
         <w:rPr>
           <w:rFonts w:hAnsi="Arial Unicode MS"/>
-          <w:b w:val="1"/>
-          <w:bCs w:val="1"/>
+          <w:b/>
+          <w:bCs/>
           <w:caps w:val="0"/>
           <w:smallCaps w:val="0"/>
           <w:strike w:val="0"/>
@@ -2050,10 +3419,9 @@
       </w:lvl>
     </w:lvlOverride>
     <w:lvlOverride w:ilvl="7">
-      <w:lvl w:ilvl="7">
+      <w:lvl w:ilvl="7" w:tplc="75DAD074">
         <w:start w:val="1"/>
         <w:numFmt w:val="decimal"/>
-        <w:suff w:val="tab"/>
         <w:lvlText w:val="(%8)"/>
         <w:lvlJc w:val="left"/>
         <w:pPr>
@@ -2061,8 +3429,8 @@
         </w:pPr>
         <w:rPr>
           <w:rFonts w:hAnsi="Arial Unicode MS"/>
-          <w:b w:val="1"/>
-          <w:bCs w:val="1"/>
+          <w:b/>
+          <w:bCs/>
           <w:caps w:val="0"/>
           <w:smallCaps w:val="0"/>
           <w:strike w:val="0"/>
@@ -2080,10 +3448,9 @@
       </w:lvl>
     </w:lvlOverride>
     <w:lvlOverride w:ilvl="8">
-      <w:lvl w:ilvl="8">
+      <w:lvl w:ilvl="8" w:tplc="7C9A93E4">
         <w:start w:val="1"/>
         <w:numFmt w:val="lowerLetter"/>
-        <w:suff w:val="tab"/>
         <w:lvlText w:val="(%9)"/>
         <w:lvlJc w:val="left"/>
         <w:pPr>
@@ -2091,8 +3458,8 @@
         </w:pPr>
         <w:rPr>
           <w:rFonts w:hAnsi="Arial Unicode MS"/>
-          <w:b w:val="1"/>
-          <w:bCs w:val="1"/>
+          <w:b/>
+          <w:bCs/>
           <w:caps w:val="0"/>
           <w:smallCaps w:val="0"/>
           <w:strike w:val="0"/>
@@ -2114,48 +3481,17 @@
 </file>
 
 <file path=word/styles.xml><?xml version="1.0" encoding="utf-8"?>
-<w:styles xmlns:w="http://schemas.openxmlformats.org/wordprocessingml/2006/main" xmlns:mc="http://schemas.openxmlformats.org/markup-compatibility/2006" xmlns:w14="http://schemas.microsoft.com/office/word/2010/wordml" mc:Ignorable="w14">
+<w:styles xmlns:mc="http://schemas.openxmlformats.org/markup-compatibility/2006" xmlns:r="http://schemas.openxmlformats.org/officeDocument/2006/relationships" xmlns:w="http://schemas.openxmlformats.org/wordprocessingml/2006/main" xmlns:w14="http://schemas.microsoft.com/office/word/2010/wordml" xmlns:w15="http://schemas.microsoft.com/office/word/2012/wordml" xmlns:w16cid="http://schemas.microsoft.com/office/word/2016/wordml/cid" xmlns:w16se="http://schemas.microsoft.com/office/word/2015/wordml/symex" mc:Ignorable="w14 w15 w16se w16cid">
   <w:docDefaults>
     <w:rPrDefault>
       <w:rPr>
-        <w:rFonts w:ascii="Times New Roman" w:cs="Times New Roman" w:hAnsi="Times New Roman" w:eastAsia="Arial Unicode MS"/>
-        <w:b w:val="0"/>
-        <w:bCs w:val="0"/>
-        <w:i w:val="0"/>
-        <w:iCs w:val="0"/>
-        <w:caps w:val="0"/>
-        <w:smallCaps w:val="0"/>
-        <w:strike w:val="0"/>
-        <w:dstrike w:val="0"/>
-        <w:outline w:val="0"/>
-        <w:emboss w:val="0"/>
-        <w:imprint w:val="0"/>
-        <w:vanish w:val="0"/>
-        <w:color w:val="auto"/>
-        <w:spacing w:val="0"/>
-        <w:w w:val="100"/>
-        <w:kern w:val="0"/>
-        <w:position w:val="0"/>
-        <w:sz w:val="20"/>
-        <w:szCs w:val="20"/>
-        <w:u w:val="none" w:color="auto"/>
+        <w:rFonts w:ascii="Times New Roman" w:eastAsia="Arial Unicode MS" w:hAnsi="Times New Roman" w:cs="Times New Roman"/>
         <w:bdr w:val="nil"/>
-        <w:vertAlign w:val="baseline"/>
-        <w:lang/>
+        <w:lang w:val="en-US" w:eastAsia="en-US" w:bidi="ar-SA"/>
       </w:rPr>
     </w:rPrDefault>
     <w:pPrDefault>
       <w:pPr>
-        <w:keepNext w:val="0"/>
-        <w:keepLines w:val="0"/>
-        <w:pageBreakBefore w:val="0"/>
-        <w:framePr w:anchorLock="0" w:w="0" w:h="0" w:vSpace="0" w:hSpace="0" w:xAlign="left" w:y="0" w:hRule="exact" w:vAnchor="margin"/>
-        <w:widowControl w:val="1"/>
-        <w:numPr>
-          <w:ilvl w:val="0"/>
-          <w:numId w:val="0"/>
-        </w:numPr>
-        <w:suppressLineNumbers w:val="0"/>
         <w:pBdr>
           <w:top w:val="nil"/>
           <w:left w:val="nil"/>
@@ -2164,28 +3500,418 @@
           <w:between w:val="nil"/>
           <w:bar w:val="nil"/>
         </w:pBdr>
-        <w:shd w:val="clear" w:color="auto" w:fill="auto"/>
-        <w:suppressAutoHyphens w:val="0"/>
-        <w:spacing w:before="0" w:beforeAutospacing="0" w:after="0" w:afterAutospacing="0" w:line="240" w:lineRule="auto"/>
-        <w:ind w:left="0" w:right="0" w:firstLine="0"/>
-        <w:jc w:val="left"/>
-        <w:outlineLvl w:val="9"/>
       </w:pPr>
     </w:pPrDefault>
   </w:docDefaults>
+  <w:latentStyles w:defLockedState="0" w:defUIPriority="99" w:defSemiHidden="0" w:defUnhideWhenUsed="0" w:defQFormat="0" w:count="375">
+    <w:lsdException w:name="Normal" w:uiPriority="0" w:qFormat="1"/>
+    <w:lsdException w:name="heading 1" w:uiPriority="9" w:qFormat="1"/>
+    <w:lsdException w:name="heading 2" w:semiHidden="1" w:uiPriority="9" w:unhideWhenUsed="1" w:qFormat="1"/>
+    <w:lsdException w:name="heading 3" w:semiHidden="1" w:uiPriority="9" w:unhideWhenUsed="1" w:qFormat="1"/>
+    <w:lsdException w:name="heading 4" w:semiHidden="1" w:uiPriority="9" w:unhideWhenUsed="1" w:qFormat="1"/>
+    <w:lsdException w:name="heading 5" w:semiHidden="1" w:uiPriority="9" w:unhideWhenUsed="1" w:qFormat="1"/>
+    <w:lsdException w:name="heading 6" w:semiHidden="1" w:uiPriority="9" w:unhideWhenUsed="1" w:qFormat="1"/>
+    <w:lsdException w:name="heading 7" w:semiHidden="1" w:uiPriority="9" w:unhideWhenUsed="1" w:qFormat="1"/>
+    <w:lsdException w:name="heading 8" w:semiHidden="1" w:uiPriority="9" w:unhideWhenUsed="1" w:qFormat="1"/>
+    <w:lsdException w:name="heading 9" w:semiHidden="1" w:uiPriority="9" w:unhideWhenUsed="1" w:qFormat="1"/>
+    <w:lsdException w:name="index 1" w:semiHidden="1" w:unhideWhenUsed="1"/>
+    <w:lsdException w:name="index 2" w:semiHidden="1" w:unhideWhenUsed="1"/>
+    <w:lsdException w:name="index 3" w:semiHidden="1" w:unhideWhenUsed="1"/>
+    <w:lsdException w:name="index 4" w:semiHidden="1" w:unhideWhenUsed="1"/>
+    <w:lsdException w:name="index 5" w:semiHidden="1" w:unhideWhenUsed="1"/>
+    <w:lsdException w:name="index 6" w:semiHidden="1" w:unhideWhenUsed="1"/>
+    <w:lsdException w:name="index 7" w:semiHidden="1" w:unhideWhenUsed="1"/>
+    <w:lsdException w:name="index 8" w:semiHidden="1" w:unhideWhenUsed="1"/>
+    <w:lsdException w:name="index 9" w:semiHidden="1" w:unhideWhenUsed="1"/>
+    <w:lsdException w:name="toc 1" w:semiHidden="1" w:uiPriority="39" w:unhideWhenUsed="1"/>
+    <w:lsdException w:name="toc 2" w:semiHidden="1" w:uiPriority="39" w:unhideWhenUsed="1"/>
+    <w:lsdException w:name="toc 3" w:semiHidden="1" w:uiPriority="39" w:unhideWhenUsed="1"/>
+    <w:lsdException w:name="toc 4" w:semiHidden="1" w:uiPriority="39" w:unhideWhenUsed="1"/>
+    <w:lsdException w:name="toc 5" w:semiHidden="1" w:uiPriority="39" w:unhideWhenUsed="1"/>
+    <w:lsdException w:name="toc 6" w:semiHidden="1" w:uiPriority="39" w:unhideWhenUsed="1"/>
+    <w:lsdException w:name="toc 7" w:semiHidden="1" w:uiPriority="39" w:unhideWhenUsed="1"/>
+    <w:lsdException w:name="toc 8" w:semiHidden="1" w:uiPriority="39" w:unhideWhenUsed="1"/>
+    <w:lsdException w:name="toc 9" w:semiHidden="1" w:uiPriority="39" w:unhideWhenUsed="1"/>
+    <w:lsdException w:name="Normal Indent" w:semiHidden="1" w:unhideWhenUsed="1"/>
+    <w:lsdException w:name="footnote text" w:semiHidden="1" w:unhideWhenUsed="1"/>
+    <w:lsdException w:name="annotation text" w:semiHidden="1" w:unhideWhenUsed="1"/>
+    <w:lsdException w:name="header" w:semiHidden="1" w:unhideWhenUsed="1"/>
+    <w:lsdException w:name="footer" w:semiHidden="1" w:unhideWhenUsed="1"/>
+    <w:lsdException w:name="index heading" w:semiHidden="1" w:unhideWhenUsed="1"/>
+    <w:lsdException w:name="caption" w:semiHidden="1" w:uiPriority="35" w:unhideWhenUsed="1" w:qFormat="1"/>
+    <w:lsdException w:name="table of figures" w:semiHidden="1" w:unhideWhenUsed="1"/>
+    <w:lsdException w:name="envelope address" w:semiHidden="1" w:unhideWhenUsed="1"/>
+    <w:lsdException w:name="envelope return" w:semiHidden="1" w:unhideWhenUsed="1"/>
+    <w:lsdException w:name="footnote reference" w:semiHidden="1" w:unhideWhenUsed="1"/>
+    <w:lsdException w:name="annotation reference" w:semiHidden="1" w:unhideWhenUsed="1"/>
+    <w:lsdException w:name="line number" w:semiHidden="1" w:unhideWhenUsed="1"/>
+    <w:lsdException w:name="page number" w:semiHidden="1" w:unhideWhenUsed="1"/>
+    <w:lsdException w:name="endnote reference" w:semiHidden="1" w:unhideWhenUsed="1"/>
+    <w:lsdException w:name="endnote text" w:semiHidden="1" w:unhideWhenUsed="1"/>
+    <w:lsdException w:name="table of authorities" w:semiHidden="1" w:unhideWhenUsed="1"/>
+    <w:lsdException w:name="macro" w:semiHidden="1" w:unhideWhenUsed="1"/>
+    <w:lsdException w:name="toa heading" w:semiHidden="1" w:unhideWhenUsed="1"/>
+    <w:lsdException w:name="List" w:semiHidden="1" w:unhideWhenUsed="1"/>
+    <w:lsdException w:name="List Bullet" w:semiHidden="1" w:unhideWhenUsed="1"/>
+    <w:lsdException w:name="List Number" w:semiHidden="1" w:unhideWhenUsed="1"/>
+    <w:lsdException w:name="List 2" w:semiHidden="1" w:unhideWhenUsed="1"/>
+    <w:lsdException w:name="List 3" w:semiHidden="1" w:unhideWhenUsed="1"/>
+    <w:lsdException w:name="List 4" w:semiHidden="1" w:unhideWhenUsed="1"/>
+    <w:lsdException w:name="List 5" w:semiHidden="1" w:unhideWhenUsed="1"/>
+    <w:lsdException w:name="List Bullet 2" w:semiHidden="1" w:unhideWhenUsed="1"/>
+    <w:lsdException w:name="List Bullet 3" w:semiHidden="1" w:unhideWhenUsed="1"/>
+    <w:lsdException w:name="List Bullet 4" w:semiHidden="1" w:unhideWhenUsed="1"/>
+    <w:lsdException w:name="List Bullet 5" w:semiHidden="1" w:unhideWhenUsed="1"/>
+    <w:lsdException w:name="List Number 2" w:semiHidden="1" w:unhideWhenUsed="1"/>
+    <w:lsdException w:name="List Number 3" w:semiHidden="1" w:unhideWhenUsed="1"/>
+    <w:lsdException w:name="List Number 4" w:semiHidden="1" w:unhideWhenUsed="1"/>
+    <w:lsdException w:name="List Number 5" w:semiHidden="1" w:unhideWhenUsed="1"/>
+    <w:lsdException w:name="Title" w:uiPriority="10" w:qFormat="1"/>
+    <w:lsdException w:name="Closing" w:semiHidden="1" w:unhideWhenUsed="1"/>
+    <w:lsdException w:name="Signature" w:semiHidden="1" w:unhideWhenUsed="1"/>
+    <w:lsdException w:name="Default Paragraph Font" w:semiHidden="1" w:uiPriority="1" w:unhideWhenUsed="1"/>
+    <w:lsdException w:name="Body Text" w:semiHidden="1" w:unhideWhenUsed="1"/>
+    <w:lsdException w:name="Body Text Indent" w:semiHidden="1" w:unhideWhenUsed="1"/>
+    <w:lsdException w:name="List Continue" w:semiHidden="1" w:unhideWhenUsed="1"/>
+    <w:lsdException w:name="List Continue 2" w:semiHidden="1" w:unhideWhenUsed="1"/>
+    <w:lsdException w:name="List Continue 3" w:semiHidden="1" w:unhideWhenUsed="1"/>
+    <w:lsdException w:name="List Continue 4" w:semiHidden="1" w:unhideWhenUsed="1"/>
+    <w:lsdException w:name="List Continue 5" w:semiHidden="1" w:unhideWhenUsed="1"/>
+    <w:lsdException w:name="Message Header" w:semiHidden="1" w:unhideWhenUsed="1"/>
+    <w:lsdException w:name="Subtitle" w:uiPriority="11" w:qFormat="1"/>
+    <w:lsdException w:name="Salutation" w:semiHidden="1" w:unhideWhenUsed="1"/>
+    <w:lsdException w:name="Date" w:semiHidden="1" w:unhideWhenUsed="1"/>
+    <w:lsdException w:name="Body Text First Indent" w:semiHidden="1" w:unhideWhenUsed="1"/>
+    <w:lsdException w:name="Body Text First Indent 2" w:semiHidden="1" w:unhideWhenUsed="1"/>
+    <w:lsdException w:name="Note Heading" w:semiHidden="1" w:unhideWhenUsed="1"/>
+    <w:lsdException w:name="Body Text 2" w:semiHidden="1" w:unhideWhenUsed="1"/>
+    <w:lsdException w:name="Body Text 3" w:semiHidden="1" w:unhideWhenUsed="1"/>
+    <w:lsdException w:name="Body Text Indent 2" w:semiHidden="1" w:unhideWhenUsed="1"/>
+    <w:lsdException w:name="Body Text Indent 3" w:semiHidden="1" w:unhideWhenUsed="1"/>
+    <w:lsdException w:name="Block Text" w:semiHidden="1" w:unhideWhenUsed="1"/>
+    <w:lsdException w:name="Hyperlink" w:semiHidden="1" w:unhideWhenUsed="1"/>
+    <w:lsdException w:name="FollowedHyperlink" w:semiHidden="1" w:unhideWhenUsed="1"/>
+    <w:lsdException w:name="Strong" w:uiPriority="22" w:qFormat="1"/>
+    <w:lsdException w:name="Emphasis" w:uiPriority="20" w:qFormat="1"/>
+    <w:lsdException w:name="Document Map" w:semiHidden="1" w:unhideWhenUsed="1"/>
+    <w:lsdException w:name="Plain Text" w:semiHidden="1" w:unhideWhenUsed="1"/>
+    <w:lsdException w:name="E-mail Signature" w:semiHidden="1" w:unhideWhenUsed="1"/>
+    <w:lsdException w:name="HTML Top of Form" w:semiHidden="1" w:unhideWhenUsed="1"/>
+    <w:lsdException w:name="HTML Bottom of Form" w:semiHidden="1" w:unhideWhenUsed="1"/>
+    <w:lsdException w:name="Normal (Web)" w:semiHidden="1" w:unhideWhenUsed="1"/>
+    <w:lsdException w:name="HTML Acronym" w:semiHidden="1" w:unhideWhenUsed="1"/>
+    <w:lsdException w:name="HTML Address" w:semiHidden="1" w:unhideWhenUsed="1"/>
+    <w:lsdException w:name="HTML Cite" w:semiHidden="1" w:unhideWhenUsed="1"/>
+    <w:lsdException w:name="HTML Code" w:semiHidden="1" w:unhideWhenUsed="1"/>
+    <w:lsdException w:name="HTML Definition" w:semiHidden="1" w:unhideWhenUsed="1"/>
+    <w:lsdException w:name="HTML Keyboard" w:semiHidden="1" w:unhideWhenUsed="1"/>
+    <w:lsdException w:name="HTML Preformatted" w:semiHidden="1" w:unhideWhenUsed="1"/>
+    <w:lsdException w:name="HTML Sample" w:semiHidden="1" w:unhideWhenUsed="1"/>
+    <w:lsdException w:name="HTML Typewriter" w:semiHidden="1" w:unhideWhenUsed="1"/>
+    <w:lsdException w:name="HTML Variable" w:semiHidden="1" w:unhideWhenUsed="1"/>
+    <w:lsdException w:name="Normal Table" w:semiHidden="1" w:unhideWhenUsed="1"/>
+    <w:lsdException w:name="annotation subject" w:semiHidden="1" w:unhideWhenUsed="1"/>
+    <w:lsdException w:name="No List" w:semiHidden="1" w:unhideWhenUsed="1"/>
+    <w:lsdException w:name="Outline List 1" w:semiHidden="1" w:unhideWhenUsed="1"/>
+    <w:lsdException w:name="Outline List 2" w:semiHidden="1" w:unhideWhenUsed="1"/>
+    <w:lsdException w:name="Outline List 3" w:semiHidden="1" w:unhideWhenUsed="1"/>
+    <w:lsdException w:name="Table Simple 1" w:semiHidden="1" w:unhideWhenUsed="1"/>
+    <w:lsdException w:name="Table Simple 2" w:semiHidden="1" w:unhideWhenUsed="1"/>
+    <w:lsdException w:name="Table Simple 3" w:semiHidden="1" w:unhideWhenUsed="1"/>
+    <w:lsdException w:name="Table Classic 1" w:semiHidden="1" w:unhideWhenUsed="1"/>
+    <w:lsdException w:name="Table Classic 2" w:semiHidden="1" w:unhideWhenUsed="1"/>
+    <w:lsdException w:name="Table Classic 3" w:semiHidden="1" w:unhideWhenUsed="1"/>
+    <w:lsdException w:name="Table Classic 4" w:semiHidden="1" w:unhideWhenUsed="1"/>
+    <w:lsdException w:name="Table Colorful 1" w:semiHidden="1" w:unhideWhenUsed="1"/>
+    <w:lsdException w:name="Table Colorful 2" w:semiHidden="1" w:unhideWhenUsed="1"/>
+    <w:lsdException w:name="Table Colorful 3" w:semiHidden="1" w:unhideWhenUsed="1"/>
+    <w:lsdException w:name="Table Columns 1" w:semiHidden="1" w:unhideWhenUsed="1"/>
+    <w:lsdException w:name="Table Columns 2" w:semiHidden="1" w:unhideWhenUsed="1"/>
+    <w:lsdException w:name="Table Columns 3" w:semiHidden="1" w:unhideWhenUsed="1"/>
+    <w:lsdException w:name="Table Columns 4" w:semiHidden="1" w:unhideWhenUsed="1"/>
+    <w:lsdException w:name="Table Columns 5" w:semiHidden="1" w:unhideWhenUsed="1"/>
+    <w:lsdException w:name="Table Grid 1" w:semiHidden="1" w:unhideWhenUsed="1"/>
+    <w:lsdException w:name="Table Grid 2" w:semiHidden="1" w:unhideWhenUsed="1"/>
+    <w:lsdException w:name="Table Grid 3" w:semiHidden="1" w:unhideWhenUsed="1"/>
+    <w:lsdException w:name="Table Grid 4" w:semiHidden="1" w:unhideWhenUsed="1"/>
+    <w:lsdException w:name="Table Grid 5" w:semiHidden="1" w:unhideWhenUsed="1"/>
+    <w:lsdException w:name="Table Grid 6" w:semiHidden="1" w:unhideWhenUsed="1"/>
+    <w:lsdException w:name="Table Grid 7" w:semiHidden="1" w:unhideWhenUsed="1"/>
+    <w:lsdException w:name="Table Grid 8" w:semiHidden="1" w:unhideWhenUsed="1"/>
+    <w:lsdException w:name="Table List 1" w:semiHidden="1" w:unhideWhenUsed="1"/>
+    <w:lsdException w:name="Table List 2" w:semiHidden="1" w:unhideWhenUsed="1"/>
+    <w:lsdException w:name="Table List 3" w:semiHidden="1" w:unhideWhenUsed="1"/>
+    <w:lsdException w:name="Table List 4" w:semiHidden="1" w:unhideWhenUsed="1"/>
+    <w:lsdException w:name="Table List 5" w:semiHidden="1" w:unhideWhenUsed="1"/>
+    <w:lsdException w:name="Table List 6" w:semiHidden="1" w:unhideWhenUsed="1"/>
+    <w:lsdException w:name="Table List 7" w:semiHidden="1" w:unhideWhenUsed="1"/>
+    <w:lsdException w:name="Table List 8" w:semiHidden="1" w:unhideWhenUsed="1"/>
+    <w:lsdException w:name="Table 3D effects 1" w:semiHidden="1" w:unhideWhenUsed="1"/>
+    <w:lsdException w:name="Table 3D effects 2" w:semiHidden="1" w:unhideWhenUsed="1"/>
+    <w:lsdException w:name="Table 3D effects 3" w:semiHidden="1" w:unhideWhenUsed="1"/>
+    <w:lsdException w:name="Table Contemporary" w:semiHidden="1" w:unhideWhenUsed="1"/>
+    <w:lsdException w:name="Table Elegant" w:semiHidden="1" w:unhideWhenUsed="1"/>
+    <w:lsdException w:name="Table Professional" w:semiHidden="1" w:unhideWhenUsed="1"/>
+    <w:lsdException w:name="Table Subtle 1" w:semiHidden="1" w:unhideWhenUsed="1"/>
+    <w:lsdException w:name="Table Subtle 2" w:semiHidden="1" w:unhideWhenUsed="1"/>
+    <w:lsdException w:name="Table Web 1" w:semiHidden="1" w:unhideWhenUsed="1"/>
+    <w:lsdException w:name="Table Web 2" w:semiHidden="1" w:unhideWhenUsed="1"/>
+    <w:lsdException w:name="Table Web 3" w:semiHidden="1" w:unhideWhenUsed="1"/>
+    <w:lsdException w:name="Balloon Text" w:semiHidden="1" w:unhideWhenUsed="1"/>
+    <w:lsdException w:name="Table Grid" w:uiPriority="39"/>
+    <w:lsdException w:name="Table Theme" w:semiHidden="1" w:unhideWhenUsed="1"/>
+    <w:lsdException w:name="Placeholder Text" w:semiHidden="1"/>
+    <w:lsdException w:name="No Spacing" w:uiPriority="1" w:qFormat="1"/>
+    <w:lsdException w:name="Light Shading" w:uiPriority="60"/>
+    <w:lsdException w:name="Light List" w:uiPriority="61"/>
+    <w:lsdException w:name="Light Grid" w:uiPriority="62"/>
+    <w:lsdException w:name="Medium Shading 1" w:uiPriority="63"/>
+    <w:lsdException w:name="Medium Shading 2" w:uiPriority="64"/>
+    <w:lsdException w:name="Medium List 1" w:uiPriority="65"/>
+    <w:lsdException w:name="Medium List 2" w:uiPriority="66"/>
+    <w:lsdException w:name="Medium Grid 1" w:uiPriority="67"/>
+    <w:lsdException w:name="Medium Grid 2" w:uiPriority="68"/>
+    <w:lsdException w:name="Medium Grid 3" w:uiPriority="69"/>
+    <w:lsdException w:name="Dark List" w:uiPriority="70"/>
+    <w:lsdException w:name="Colorful Shading" w:uiPriority="71"/>
+    <w:lsdException w:name="Colorful List" w:uiPriority="72"/>
+    <w:lsdException w:name="Colorful Grid" w:uiPriority="73"/>
+    <w:lsdException w:name="Light Shading Accent 1" w:uiPriority="60"/>
+    <w:lsdException w:name="Light List Accent 1" w:uiPriority="61"/>
+    <w:lsdException w:name="Light Grid Accent 1" w:uiPriority="62"/>
+    <w:lsdException w:name="Medium Shading 1 Accent 1" w:uiPriority="63"/>
+    <w:lsdException w:name="Medium Shading 2 Accent 1" w:uiPriority="64"/>
+    <w:lsdException w:name="Medium List 1 Accent 1" w:uiPriority="65"/>
+    <w:lsdException w:name="Revision" w:semiHidden="1"/>
+    <w:lsdException w:name="List Paragraph" w:uiPriority="34" w:qFormat="1"/>
+    <w:lsdException w:name="Quote" w:uiPriority="29" w:qFormat="1"/>
+    <w:lsdException w:name="Intense Quote" w:uiPriority="30" w:qFormat="1"/>
+    <w:lsdException w:name="Medium List 2 Accent 1" w:uiPriority="66"/>
+    <w:lsdException w:name="Medium Grid 1 Accent 1" w:uiPriority="67"/>
+    <w:lsdException w:name="Medium Grid 2 Accent 1" w:uiPriority="68"/>
+    <w:lsdException w:name="Medium Grid 3 Accent 1" w:uiPriority="69"/>
+    <w:lsdException w:name="Dark List Accent 1" w:uiPriority="70"/>
+    <w:lsdException w:name="Colorful Shading Accent 1" w:uiPriority="71"/>
+    <w:lsdException w:name="Colorful List Accent 1" w:uiPriority="72"/>
+    <w:lsdException w:name="Colorful Grid Accent 1" w:uiPriority="73"/>
+    <w:lsdException w:name="Light Shading Accent 2" w:uiPriority="60"/>
+    <w:lsdException w:name="Light List Accent 2" w:uiPriority="61"/>
+    <w:lsdException w:name="Light Grid Accent 2" w:uiPriority="62"/>
+    <w:lsdException w:name="Medium Shading 1 Accent 2" w:uiPriority="63"/>
+    <w:lsdException w:name="Medium Shading 2 Accent 2" w:uiPriority="64"/>
+    <w:lsdException w:name="Medium List 1 Accent 2" w:uiPriority="65"/>
+    <w:lsdException w:name="Medium List 2 Accent 2" w:uiPriority="66"/>
+    <w:lsdException w:name="Medium Grid 1 Accent 2" w:uiPriority="67"/>
+    <w:lsdException w:name="Medium Grid 2 Accent 2" w:uiPriority="68"/>
+    <w:lsdException w:name="Medium Grid 3 Accent 2" w:uiPriority="69"/>
+    <w:lsdException w:name="Dark List Accent 2" w:uiPriority="70"/>
+    <w:lsdException w:name="Colorful Shading Accent 2" w:uiPriority="71"/>
+    <w:lsdException w:name="Colorful List Accent 2" w:uiPriority="72"/>
+    <w:lsdException w:name="Colorful Grid Accent 2" w:uiPriority="73"/>
+    <w:lsdException w:name="Light Shading Accent 3" w:uiPriority="60"/>
+    <w:lsdException w:name="Light List Accent 3" w:uiPriority="61"/>
+    <w:lsdException w:name="Light Grid Accent 3" w:uiPriority="62"/>
+    <w:lsdException w:name="Medium Shading 1 Accent 3" w:uiPriority="63"/>
+    <w:lsdException w:name="Medium Shading 2 Accent 3" w:uiPriority="64"/>
+    <w:lsdException w:name="Medium List 1 Accent 3" w:uiPriority="65"/>
+    <w:lsdException w:name="Medium List 2 Accent 3" w:uiPriority="66"/>
+    <w:lsdException w:name="Medium Grid 1 Accent 3" w:uiPriority="67"/>
+    <w:lsdException w:name="Medium Grid 2 Accent 3" w:uiPriority="68"/>
+    <w:lsdException w:name="Medium Grid 3 Accent 3" w:uiPriority="69"/>
+    <w:lsdException w:name="Dark List Accent 3" w:uiPriority="70"/>
+    <w:lsdException w:name="Colorful Shading Accent 3" w:uiPriority="71"/>
+    <w:lsdException w:name="Colorful List Accent 3" w:uiPriority="72"/>
+    <w:lsdException w:name="Colorful Grid Accent 3" w:uiPriority="73"/>
+    <w:lsdException w:name="Light Shading Accent 4" w:uiPriority="60"/>
+    <w:lsdException w:name="Light List Accent 4" w:uiPriority="61"/>
+    <w:lsdException w:name="Light Grid Accent 4" w:uiPriority="62"/>
+    <w:lsdException w:name="Medium Shading 1 Accent 4" w:uiPriority="63"/>
+    <w:lsdException w:name="Medium Shading 2 Accent 4" w:uiPriority="64"/>
+    <w:lsdException w:name="Medium List 1 Accent 4" w:uiPriority="65"/>
+    <w:lsdException w:name="Medium List 2 Accent 4" w:uiPriority="66"/>
+    <w:lsdException w:name="Medium Grid 1 Accent 4" w:uiPriority="67"/>
+    <w:lsdException w:name="Medium Grid 2 Accent 4" w:uiPriority="68"/>
+    <w:lsdException w:name="Medium Grid 3 Accent 4" w:uiPriority="69"/>
+    <w:lsdException w:name="Dark List Accent 4" w:uiPriority="70"/>
+    <w:lsdException w:name="Colorful Shading Accent 4" w:uiPriority="71"/>
+    <w:lsdException w:name="Colorful List Accent 4" w:uiPriority="72"/>
+    <w:lsdException w:name="Colorful Grid Accent 4" w:uiPriority="73"/>
+    <w:lsdException w:name="Light Shading Accent 5" w:uiPriority="60"/>
+    <w:lsdException w:name="Light List Accent 5" w:uiPriority="61"/>
+    <w:lsdException w:name="Light Grid Accent 5" w:uiPriority="62"/>
+    <w:lsdException w:name="Medium Shading 1 Accent 5" w:uiPriority="63"/>
+    <w:lsdException w:name="Medium Shading 2 Accent 5" w:uiPriority="64"/>
+    <w:lsdException w:name="Medium List 1 Accent 5" w:uiPriority="65"/>
+    <w:lsdException w:name="Medium List 2 Accent 5" w:uiPriority="66"/>
+    <w:lsdException w:name="Medium Grid 1 Accent 5" w:uiPriority="67"/>
+    <w:lsdException w:name="Medium Grid 2 Accent 5" w:uiPriority="68"/>
+    <w:lsdException w:name="Medium Grid 3 Accent 5" w:uiPriority="69"/>
+    <w:lsdException w:name="Dark List Accent 5" w:uiPriority="70"/>
+    <w:lsdException w:name="Colorful Shading Accent 5" w:uiPriority="71"/>
+    <w:lsdException w:name="Colorful List Accent 5" w:uiPriority="72"/>
+    <w:lsdException w:name="Colorful Grid Accent 5" w:uiPriority="73"/>
+    <w:lsdException w:name="Light Shading Accent 6" w:uiPriority="60"/>
+    <w:lsdException w:name="Light List Accent 6" w:uiPriority="61"/>
+    <w:lsdException w:name="Light Grid Accent 6" w:uiPriority="62"/>
+    <w:lsdException w:name="Medium Shading 1 Accent 6" w:uiPriority="63"/>
+    <w:lsdException w:name="Medium Shading 2 Accent 6" w:uiPriority="64"/>
+    <w:lsdException w:name="Medium List 1 Accent 6" w:uiPriority="65"/>
+    <w:lsdException w:name="Medium List 2 Accent 6" w:uiPriority="66"/>
+    <w:lsdException w:name="Medium Grid 1 Accent 6" w:uiPriority="67"/>
+    <w:lsdException w:name="Medium Grid 2 Accent 6" w:uiPriority="68"/>
+    <w:lsdException w:name="Medium Grid 3 Accent 6" w:uiPriority="69"/>
+    <w:lsdException w:name="Dark List Accent 6" w:uiPriority="70"/>
+    <w:lsdException w:name="Colorful Shading Accent 6" w:uiPriority="71"/>
+    <w:lsdException w:name="Colorful List Accent 6" w:uiPriority="72"/>
+    <w:lsdException w:name="Colorful Grid Accent 6" w:uiPriority="73"/>
+    <w:lsdException w:name="Subtle Emphasis" w:uiPriority="19" w:qFormat="1"/>
+    <w:lsdException w:name="Intense Emphasis" w:uiPriority="21" w:qFormat="1"/>
+    <w:lsdException w:name="Subtle Reference" w:uiPriority="31" w:qFormat="1"/>
+    <w:lsdException w:name="Intense Reference" w:uiPriority="32" w:qFormat="1"/>
+    <w:lsdException w:name="Book Title" w:uiPriority="33" w:qFormat="1"/>
+    <w:lsdException w:name="Bibliography" w:semiHidden="1" w:uiPriority="37" w:unhideWhenUsed="1"/>
+    <w:lsdException w:name="TOC Heading" w:semiHidden="1" w:uiPriority="39" w:unhideWhenUsed="1" w:qFormat="1"/>
+    <w:lsdException w:name="Plain Table 1" w:uiPriority="41"/>
+    <w:lsdException w:name="Plain Table 2" w:uiPriority="42"/>
+    <w:lsdException w:name="Plain Table 3" w:uiPriority="43"/>
+    <w:lsdException w:name="Plain Table 4" w:uiPriority="44"/>
+    <w:lsdException w:name="Plain Table 5" w:uiPriority="45"/>
+    <w:lsdException w:name="Grid Table Light" w:uiPriority="40"/>
+    <w:lsdException w:name="Grid Table 1 Light" w:uiPriority="46"/>
+    <w:lsdException w:name="Grid Table 2" w:uiPriority="47"/>
+    <w:lsdException w:name="Grid Table 3" w:uiPriority="48"/>
+    <w:lsdException w:name="Grid Table 4" w:uiPriority="49"/>
+    <w:lsdException w:name="Grid Table 5 Dark" w:uiPriority="50"/>
+    <w:lsdException w:name="Grid Table 6 Colorful" w:uiPriority="51"/>
+    <w:lsdException w:name="Grid Table 7 Colorful" w:uiPriority="52"/>
+    <w:lsdException w:name="Grid Table 1 Light Accent 1" w:uiPriority="46"/>
+    <w:lsdException w:name="Grid Table 2 Accent 1" w:uiPriority="47"/>
+    <w:lsdException w:name="Grid Table 3 Accent 1" w:uiPriority="48"/>
+    <w:lsdException w:name="Grid Table 4 Accent 1" w:uiPriority="49"/>
+    <w:lsdException w:name="Grid Table 5 Dark Accent 1" w:uiPriority="50"/>
+    <w:lsdException w:name="Grid Table 6 Colorful Accent 1" w:uiPriority="51"/>
+    <w:lsdException w:name="Grid Table 7 Colorful Accent 1" w:uiPriority="52"/>
+    <w:lsdException w:name="Grid Table 1 Light Accent 2" w:uiPriority="46"/>
+    <w:lsdException w:name="Grid Table 2 Accent 2" w:uiPriority="47"/>
+    <w:lsdException w:name="Grid Table 3 Accent 2" w:uiPriority="48"/>
+    <w:lsdException w:name="Grid Table 4 Accent 2" w:uiPriority="49"/>
+    <w:lsdException w:name="Grid Table 5 Dark Accent 2" w:uiPriority="50"/>
+    <w:lsdException w:name="Grid Table 6 Colorful Accent 2" w:uiPriority="51"/>
+    <w:lsdException w:name="Grid Table 7 Colorful Accent 2" w:uiPriority="52"/>
+    <w:lsdException w:name="Grid Table 1 Light Accent 3" w:uiPriority="46"/>
+    <w:lsdException w:name="Grid Table 2 Accent 3" w:uiPriority="47"/>
+    <w:lsdException w:name="Grid Table 3 Accent 3" w:uiPriority="48"/>
+    <w:lsdException w:name="Grid Table 4 Accent 3" w:uiPriority="49"/>
+    <w:lsdException w:name="Grid Table 5 Dark Accent 3" w:uiPriority="50"/>
+    <w:lsdException w:name="Grid Table 6 Colorful Accent 3" w:uiPriority="51"/>
+    <w:lsdException w:name="Grid Table 7 Colorful Accent 3" w:uiPriority="52"/>
+    <w:lsdException w:name="Grid Table 1 Light Accent 4" w:uiPriority="46"/>
+    <w:lsdException w:name="Grid Table 2 Accent 4" w:uiPriority="47"/>
+    <w:lsdException w:name="Grid Table 3 Accent 4" w:uiPriority="48"/>
+    <w:lsdException w:name="Grid Table 4 Accent 4" w:uiPriority="49"/>
+    <w:lsdException w:name="Grid Table 5 Dark Accent 4" w:uiPriority="50"/>
+    <w:lsdException w:name="Grid Table 6 Colorful Accent 4" w:uiPriority="51"/>
+    <w:lsdException w:name="Grid Table 7 Colorful Accent 4" w:uiPriority="52"/>
+    <w:lsdException w:name="Grid Table 1 Light Accent 5" w:uiPriority="46"/>
+    <w:lsdException w:name="Grid Table 2 Accent 5" w:uiPriority="47"/>
+    <w:lsdException w:name="Grid Table 3 Accent 5" w:uiPriority="48"/>
+    <w:lsdException w:name="Grid Table 4 Accent 5" w:uiPriority="49"/>
+    <w:lsdException w:name="Grid Table 5 Dark Accent 5" w:uiPriority="50"/>
+    <w:lsdException w:name="Grid Table 6 Colorful Accent 5" w:uiPriority="51"/>
+    <w:lsdException w:name="Grid Table 7 Colorful Accent 5" w:uiPriority="52"/>
+    <w:lsdException w:name="Grid Table 1 Light Accent 6" w:uiPriority="46"/>
+    <w:lsdException w:name="Grid Table 2 Accent 6" w:uiPriority="47"/>
+    <w:lsdException w:name="Grid Table 3 Accent 6" w:uiPriority="48"/>
+    <w:lsdException w:name="Grid Table 4 Accent 6" w:uiPriority="49"/>
+    <w:lsdException w:name="Grid Table 5 Dark Accent 6" w:uiPriority="50"/>
+    <w:lsdException w:name="Grid Table 6 Colorful Accent 6" w:uiPriority="51"/>
+    <w:lsdException w:name="Grid Table 7 Colorful Accent 6" w:uiPriority="52"/>
+    <w:lsdException w:name="List Table 1 Light" w:uiPriority="46"/>
+    <w:lsdException w:name="List Table 2" w:uiPriority="47"/>
+    <w:lsdException w:name="List Table 3" w:uiPriority="48"/>
+    <w:lsdException w:name="List Table 4" w:uiPriority="49"/>
+    <w:lsdException w:name="List Table 5 Dark" w:uiPriority="50"/>
+    <w:lsdException w:name="List Table 6 Colorful" w:uiPriority="51"/>
+    <w:lsdException w:name="List Table 7 Colorful" w:uiPriority="52"/>
+    <w:lsdException w:name="List Table 1 Light Accent 1" w:uiPriority="46"/>
+    <w:lsdException w:name="List Table 2 Accent 1" w:uiPriority="47"/>
+    <w:lsdException w:name="List Table 3 Accent 1" w:uiPriority="48"/>
+    <w:lsdException w:name="List Table 4 Accent 1" w:uiPriority="49"/>
+    <w:lsdException w:name="List Table 5 Dark Accent 1" w:uiPriority="50"/>
+    <w:lsdException w:name="List Table 6 Colorful Accent 1" w:uiPriority="51"/>
+    <w:lsdException w:name="List Table 7 Colorful Accent 1" w:uiPriority="52"/>
+    <w:lsdException w:name="List Table 1 Light Accent 2" w:uiPriority="46"/>
+    <w:lsdException w:name="List Table 2 Accent 2" w:uiPriority="47"/>
+    <w:lsdException w:name="List Table 3 Accent 2" w:uiPriority="48"/>
+    <w:lsdException w:name="List Table 4 Accent 2" w:uiPriority="49"/>
+    <w:lsdException w:name="List Table 5 Dark Accent 2" w:uiPriority="50"/>
+    <w:lsdException w:name="List Table 6 Colorful Accent 2" w:uiPriority="51"/>
+    <w:lsdException w:name="List Table 7 Colorful Accent 2" w:uiPriority="52"/>
+    <w:lsdException w:name="List Table 1 Light Accent 3" w:uiPriority="46"/>
+    <w:lsdException w:name="List Table 2 Accent 3" w:uiPriority="47"/>
+    <w:lsdException w:name="List Table 3 Accent 3" w:uiPriority="48"/>
+    <w:lsdException w:name="List Table 4 Accent 3" w:uiPriority="49"/>
+    <w:lsdException w:name="List Table 5 Dark Accent 3" w:uiPriority="50"/>
+    <w:lsdException w:name="List Table 6 Colorful Accent 3" w:uiPriority="51"/>
+    <w:lsdException w:name="List Table 7 Colorful Accent 3" w:uiPriority="52"/>
+    <w:lsdException w:name="List Table 1 Light Accent 4" w:uiPriority="46"/>
+    <w:lsdException w:name="List Table 2 Accent 4" w:uiPriority="47"/>
+    <w:lsdException w:name="List Table 3 Accent 4" w:uiPriority="48"/>
+    <w:lsdException w:name="List Table 4 Accent 4" w:uiPriority="49"/>
+    <w:lsdException w:name="List Table 5 Dark Accent 4" w:uiPriority="50"/>
+    <w:lsdException w:name="List Table 6 Colorful Accent 4" w:uiPriority="51"/>
+    <w:lsdException w:name="List Table 7 Colorful Accent 4" w:uiPriority="52"/>
+    <w:lsdException w:name="List Table 1 Light Accent 5" w:uiPriority="46"/>
+    <w:lsdException w:name="List Table 2 Accent 5" w:uiPriority="47"/>
+    <w:lsdException w:name="List Table 3 Accent 5" w:uiPriority="48"/>
+    <w:lsdException w:name="List Table 4 Accent 5" w:uiPriority="49"/>
+    <w:lsdException w:name="List Table 5 Dark Accent 5" w:uiPriority="50"/>
+    <w:lsdException w:name="List Table 6 Colorful Accent 5" w:uiPriority="51"/>
+    <w:lsdException w:name="List Table 7 Colorful Accent 5" w:uiPriority="52"/>
+    <w:lsdException w:name="List Table 1 Light Accent 6" w:uiPriority="46"/>
+    <w:lsdException w:name="List Table 2 Accent 6" w:uiPriority="47"/>
+    <w:lsdException w:name="List Table 3 Accent 6" w:uiPriority="48"/>
+    <w:lsdException w:name="List Table 4 Accent 6" w:uiPriority="49"/>
+    <w:lsdException w:name="List Table 5 Dark Accent 6" w:uiPriority="50"/>
+    <w:lsdException w:name="List Table 6 Colorful Accent 6" w:uiPriority="51"/>
+    <w:lsdException w:name="List Table 7 Colorful Accent 6" w:uiPriority="52"/>
+    <w:lsdException w:name="Mention" w:semiHidden="1" w:unhideWhenUsed="1"/>
+    <w:lsdException w:name="Smart Hyperlink" w:semiHidden="1" w:unhideWhenUsed="1"/>
+    <w:lsdException w:name="Hashtag" w:semiHidden="1" w:unhideWhenUsed="1"/>
+    <w:lsdException w:name="Unresolved Mention" w:semiHidden="1" w:unhideWhenUsed="1"/>
+  </w:latentStyles>
   <w:style w:type="paragraph" w:default="1" w:styleId="Normal">
     <w:name w:val="Normal"/>
-    <w:next w:val="Normal"/>
-    <w:pPr/>
     <w:rPr>
       <w:sz w:val="24"/>
       <w:szCs w:val="24"/>
-      <w:lang w:val="en-US" w:eastAsia="en-US" w:bidi="ar-SA"/>
     </w:rPr>
   </w:style>
-  <w:style w:type="character" w:default="1" w:styleId="Default Paragraph Font">
+  <w:style w:type="character" w:default="1" w:styleId="DefaultParagraphFont">
     <w:name w:val="Default Paragraph Font"/>
-    <w:next w:val="Default Paragraph Font"/>
+    <w:uiPriority w:val="1"/>
+    <w:unhideWhenUsed/>
+  </w:style>
+  <w:style w:type="table" w:default="1" w:styleId="TableNormal">
+    <w:name w:val="Normal Table"/>
+    <w:uiPriority w:val="99"/>
+    <w:semiHidden/>
+    <w:unhideWhenUsed/>
+    <w:tblPr>
+      <w:tblInd w:w="0" w:type="dxa"/>
+      <w:tblCellMar>
+        <w:top w:w="0" w:type="dxa"/>
+        <w:left w:w="108" w:type="dxa"/>
+        <w:bottom w:w="0" w:type="dxa"/>
+        <w:right w:w="108" w:type="dxa"/>
+      </w:tblCellMar>
+    </w:tblPr>
+  </w:style>
+  <w:style w:type="numbering" w:default="1" w:styleId="NoList">
+    <w:name w:val="No List"/>
+    <w:uiPriority w:val="99"/>
+    <w:semiHidden/>
+    <w:unhideWhenUsed/>
   </w:style>
   <w:style w:type="character" w:styleId="Hyperlink">
     <w:name w:val="Hyperlink"/>
@@ -2193,110 +3919,32 @@
       <w:u w:val="single"/>
     </w:rPr>
   </w:style>
-  <w:style w:type="table" w:default="1" w:styleId="Table Normal">
-    <w:name w:val="Table Normal"/>
-    <w:next w:val="Table Normal"/>
-    <w:pPr/>
-    <w:tblPr>
-      <w:tblInd w:w="0" w:type="dxa"/>
-    </w:tblPr>
-    <w:trPr/>
-    <w:tcPr/>
-    <w:tblStylePr w:type="firstRow"/>
-    <w:tblStylePr w:type="lastRow"/>
-    <w:tblStylePr w:type="firstCol"/>
-    <w:tblStylePr w:type="lastCol"/>
-    <w:tblStylePr w:type="band1Vert"/>
-    <w:tblStylePr w:type="band2Vert"/>
-    <w:tblStylePr w:type="band1Horz"/>
-    <w:tblStylePr w:type="band2Horz"/>
-    <w:tblStylePr w:type="neCell"/>
-    <w:tblStylePr w:type="nwCell"/>
-    <w:tblStylePr w:type="seCell"/>
-    <w:tblStylePr w:type="swCell"/>
-  </w:style>
-  <w:style w:type="numbering" w:default="1" w:styleId="No List">
-    <w:name w:val="No List"/>
-    <w:next w:val="No List"/>
-    <w:pPr/>
-  </w:style>
-  <w:style w:type="paragraph" w:styleId="Heading">
+  <w:style w:type="paragraph" w:customStyle="1" w:styleId="Heading">
     <w:name w:val="Heading"/>
     <w:next w:val="Body"/>
     <w:pPr>
-      <w:keepNext w:val="1"/>
-      <w:keepLines w:val="0"/>
-      <w:pageBreakBefore w:val="0"/>
-      <w:widowControl w:val="1"/>
-      <w:shd w:val="clear" w:color="auto" w:fill="auto"/>
-      <w:suppressAutoHyphens w:val="0"/>
-      <w:bidi w:val="0"/>
-      <w:spacing w:before="0" w:after="0" w:line="240" w:lineRule="auto"/>
-      <w:ind w:left="0" w:right="0" w:firstLine="0"/>
-      <w:jc w:val="left"/>
+      <w:keepNext/>
       <w:outlineLvl w:val="0"/>
     </w:pPr>
     <w:rPr>
-      <w:rFonts w:ascii="Helvetica Neue" w:cs="Arial Unicode MS" w:hAnsi="Helvetica Neue" w:eastAsia="Arial Unicode MS"/>
-      <w:b w:val="1"/>
-      <w:bCs w:val="1"/>
-      <w:i w:val="0"/>
-      <w:iCs w:val="0"/>
-      <w:caps w:val="0"/>
-      <w:smallCaps w:val="0"/>
-      <w:strike w:val="0"/>
-      <w:dstrike w:val="0"/>
-      <w:outline w:val="0"/>
+      <w:rFonts w:ascii="Helvetica Neue" w:hAnsi="Helvetica Neue" w:cs="Arial Unicode MS"/>
+      <w:b/>
+      <w:bCs/>
       <w:color w:val="000000"/>
-      <w:spacing w:val="0"/>
-      <w:kern w:val="0"/>
-      <w:position w:val="0"/>
       <w:sz w:val="36"/>
       <w:szCs w:val="36"/>
-      <w:u w:val="none"/>
-      <w:vertAlign w:val="baseline"/>
-      <w:lang w:val="en-US"/>
     </w:rPr>
   </w:style>
-  <w:style w:type="paragraph" w:styleId="Body">
+  <w:style w:type="paragraph" w:customStyle="1" w:styleId="Body">
     <w:name w:val="Body"/>
-    <w:next w:val="Body"/>
-    <w:pPr>
-      <w:keepNext w:val="0"/>
-      <w:keepLines w:val="0"/>
-      <w:pageBreakBefore w:val="0"/>
-      <w:widowControl w:val="1"/>
-      <w:shd w:val="clear" w:color="auto" w:fill="auto"/>
-      <w:suppressAutoHyphens w:val="0"/>
-      <w:bidi w:val="0"/>
-      <w:spacing w:before="0" w:after="0" w:line="240" w:lineRule="auto"/>
-      <w:ind w:left="0" w:right="0" w:firstLine="0"/>
-      <w:jc w:val="left"/>
-      <w:outlineLvl w:val="9"/>
-    </w:pPr>
     <w:rPr>
-      <w:rFonts w:ascii="Helvetica Neue" w:cs="Arial Unicode MS" w:hAnsi="Helvetica Neue" w:eastAsia="Arial Unicode MS"/>
-      <w:b w:val="0"/>
-      <w:bCs w:val="0"/>
-      <w:i w:val="0"/>
-      <w:iCs w:val="0"/>
-      <w:caps w:val="0"/>
-      <w:smallCaps w:val="0"/>
-      <w:strike w:val="0"/>
-      <w:dstrike w:val="0"/>
-      <w:outline w:val="0"/>
+      <w:rFonts w:ascii="Helvetica Neue" w:hAnsi="Helvetica Neue" w:cs="Arial Unicode MS"/>
       <w:color w:val="000000"/>
-      <w:spacing w:val="0"/>
-      <w:kern w:val="0"/>
-      <w:position w:val="0"/>
       <w:sz w:val="22"/>
       <w:szCs w:val="22"/>
-      <w:u w:val="none"/>
-      <w:vertAlign w:val="baseline"/>
-      <w:lang w:val="en-US"/>
     </w:rPr>
   </w:style>
-  <w:style w:type="numbering" w:styleId="Harvard">
+  <w:style w:type="numbering" w:customStyle="1" w:styleId="Harvard">
     <w:name w:val="Harvard"/>
     <w:pPr>
       <w:numPr>
@@ -2304,56 +3952,77 @@
       </w:numPr>
     </w:pPr>
   </w:style>
-  <w:style w:type="character" w:styleId="Hyperlink.0">
+  <w:style w:type="character" w:customStyle="1" w:styleId="Hyperlink0">
     <w:name w:val="Hyperlink.0"/>
     <w:basedOn w:val="Hyperlink"/>
-    <w:next w:val="Hyperlink.0"/>
     <w:rPr>
       <w:u w:val="single"/>
     </w:rPr>
   </w:style>
-  <w:style w:type="paragraph" w:styleId="Default">
+  <w:style w:type="paragraph" w:customStyle="1" w:styleId="Default">
     <w:name w:val="Default"/>
-    <w:next w:val="Default"/>
-    <w:pPr>
-      <w:keepNext w:val="0"/>
-      <w:keepLines w:val="0"/>
-      <w:pageBreakBefore w:val="0"/>
-      <w:widowControl w:val="1"/>
-      <w:shd w:val="clear" w:color="auto" w:fill="auto"/>
-      <w:suppressAutoHyphens w:val="0"/>
-      <w:bidi w:val="0"/>
-      <w:spacing w:before="0" w:after="0" w:line="240" w:lineRule="auto"/>
-      <w:ind w:left="0" w:right="0" w:firstLine="0"/>
-      <w:jc w:val="left"/>
-      <w:outlineLvl w:val="9"/>
-    </w:pPr>
     <w:rPr>
-      <w:rFonts w:ascii="Helvetica Neue" w:cs="Helvetica Neue" w:hAnsi="Helvetica Neue" w:eastAsia="Helvetica Neue"/>
-      <w:b w:val="0"/>
-      <w:bCs w:val="0"/>
-      <w:i w:val="0"/>
-      <w:iCs w:val="0"/>
-      <w:caps w:val="0"/>
-      <w:smallCaps w:val="0"/>
-      <w:strike w:val="0"/>
-      <w:dstrike w:val="0"/>
-      <w:outline w:val="0"/>
+      <w:rFonts w:ascii="Helvetica Neue" w:eastAsia="Helvetica Neue" w:hAnsi="Helvetica Neue" w:cs="Helvetica Neue"/>
       <w:color w:val="000000"/>
-      <w:spacing w:val="0"/>
-      <w:kern w:val="0"/>
-      <w:position w:val="0"/>
       <w:sz w:val="22"/>
       <w:szCs w:val="22"/>
-      <w:u w:val="none"/>
-      <w:vertAlign w:val="baseline"/>
+    </w:rPr>
+  </w:style>
+  <w:style w:type="paragraph" w:styleId="Header">
+    <w:name w:val="header"/>
+    <w:basedOn w:val="Normal"/>
+    <w:link w:val="HeaderChar"/>
+    <w:uiPriority w:val="99"/>
+    <w:unhideWhenUsed/>
+    <w:rsid w:val="00E01F9B"/>
+    <w:pPr>
+      <w:tabs>
+        <w:tab w:val="center" w:pos="4680"/>
+        <w:tab w:val="right" w:pos="9360"/>
+      </w:tabs>
+    </w:pPr>
+  </w:style>
+  <w:style w:type="character" w:customStyle="1" w:styleId="HeaderChar">
+    <w:name w:val="Header Char"/>
+    <w:basedOn w:val="DefaultParagraphFont"/>
+    <w:link w:val="Header"/>
+    <w:uiPriority w:val="99"/>
+    <w:rsid w:val="00E01F9B"/>
+    <w:rPr>
+      <w:sz w:val="24"/>
+      <w:szCs w:val="24"/>
+    </w:rPr>
+  </w:style>
+  <w:style w:type="paragraph" w:styleId="Footer">
+    <w:name w:val="footer"/>
+    <w:basedOn w:val="Normal"/>
+    <w:link w:val="FooterChar"/>
+    <w:uiPriority w:val="99"/>
+    <w:unhideWhenUsed/>
+    <w:rsid w:val="00E01F9B"/>
+    <w:pPr>
+      <w:tabs>
+        <w:tab w:val="center" w:pos="4680"/>
+        <w:tab w:val="right" w:pos="9360"/>
+      </w:tabs>
+    </w:pPr>
+  </w:style>
+  <w:style w:type="character" w:customStyle="1" w:styleId="FooterChar">
+    <w:name w:val="Footer Char"/>
+    <w:basedOn w:val="DefaultParagraphFont"/>
+    <w:link w:val="Footer"/>
+    <w:uiPriority w:val="99"/>
+    <w:rsid w:val="00E01F9B"/>
+    <w:rPr>
+      <w:sz w:val="24"/>
+      <w:szCs w:val="24"/>
     </w:rPr>
   </w:style>
 </w:styles>
 </file>
 
 <file path=word/theme/theme1.xml><?xml version="1.0" encoding="utf-8"?>
-<a:theme xmlns:a="http://schemas.openxmlformats.org/drawingml/2006/main" xmlns:r="http://schemas.openxmlformats.org/officeDocument/2006/relationships" name="Blank">
+<a:theme xmlns:a="http://schemas.openxmlformats.org/drawingml/2006/main" name="Blank">
   <a:themeElements>
     <a:clrScheme name="Blank">
       <a:dk1>
@@ -2552,7 +4221,7 @@
         <a:effectLst/>
         <a:sp3d/>
       </a:spPr>
-      <a:bodyPr rot="0" spcFirstLastPara="1" vertOverflow="overflow" horzOverflow="overflow" vert="horz" wrap="square" lIns="101600" tIns="101600" rIns="101600" bIns="101600" numCol="1" spcCol="38100" rtlCol="0" anchor="ctr" upright="0">
+      <a:bodyPr rot="0" spcFirstLastPara="1" vertOverflow="overflow" horzOverflow="overflow" vert="horz" wrap="square" lIns="101600" tIns="101600" rIns="101600" bIns="101600" numCol="1" spcCol="38100" rtlCol="0" anchor="ctr">
         <a:spAutoFit/>
       </a:bodyPr>
       <a:lstStyle>
@@ -2571,7 +4240,7 @@
           <a:buFontTx/>
           <a:buNone/>
           <a:tabLst/>
-          <a:defRPr b="0" baseline="0" cap="none" i="0" spc="0" strike="noStrike" sz="1200" u="none" kumimoji="0" normalizeH="0">
+          <a:defRPr kumimoji="0" sz="1200" b="0" i="0" u="none" strike="noStrike" cap="none" spc="0" normalizeH="0" baseline="0">
             <a:ln>
               <a:noFill/>
             </a:ln>
@@ -2601,7 +4270,7 @@
           <a:buFontTx/>
           <a:buNone/>
           <a:tabLst/>
-          <a:defRPr b="0" baseline="0" cap="none" i="0" spc="0" strike="noStrike" sz="1800" u="none" kumimoji="0" normalizeH="0">
+          <a:defRPr kumimoji="0" sz="1800" b="0" i="0" u="none" strike="noStrike" cap="none" spc="0" normalizeH="0" baseline="0">
             <a:ln>
               <a:noFill/>
             </a:ln>
@@ -2627,7 +4296,7 @@
           <a:buFontTx/>
           <a:buNone/>
           <a:tabLst/>
-          <a:defRPr b="0" baseline="0" cap="none" i="0" spc="0" strike="noStrike" sz="1800" u="none" kumimoji="0" normalizeH="0">
+          <a:defRPr kumimoji="0" sz="1800" b="0" i="0" u="none" strike="noStrike" cap="none" spc="0" normalizeH="0" baseline="0">
             <a:ln>
               <a:noFill/>
             </a:ln>
@@ -2653,7 +4322,7 @@
           <a:buFontTx/>
           <a:buNone/>
           <a:tabLst/>
-          <a:defRPr b="0" baseline="0" cap="none" i="0" spc="0" strike="noStrike" sz="1800" u="none" kumimoji="0" normalizeH="0">
+          <a:defRPr kumimoji="0" sz="1800" b="0" i="0" u="none" strike="noStrike" cap="none" spc="0" normalizeH="0" baseline="0">
             <a:ln>
               <a:noFill/>
             </a:ln>
@@ -2679,7 +4348,7 @@
           <a:buFontTx/>
           <a:buNone/>
           <a:tabLst/>
-          <a:defRPr b="0" baseline="0" cap="none" i="0" spc="0" strike="noStrike" sz="1800" u="none" kumimoji="0" normalizeH="0">
+          <a:defRPr kumimoji="0" sz="1800" b="0" i="0" u="none" strike="noStrike" cap="none" spc="0" normalizeH="0" baseline="0">
             <a:ln>
               <a:noFill/>
             </a:ln>
@@ -2705,7 +4374,7 @@
           <a:buFontTx/>
           <a:buNone/>
           <a:tabLst/>
-          <a:defRPr b="0" baseline="0" cap="none" i="0" spc="0" strike="noStrike" sz="1800" u="none" kumimoji="0" normalizeH="0">
+          <a:defRPr kumimoji="0" sz="1800" b="0" i="0" u="none" strike="noStrike" cap="none" spc="0" normalizeH="0" baseline="0">
             <a:ln>
               <a:noFill/>
             </a:ln>
@@ -2731,7 +4400,7 @@
           <a:buFontTx/>
           <a:buNone/>
           <a:tabLst/>
-          <a:defRPr b="0" baseline="0" cap="none" i="0" spc="0" strike="noStrike" sz="1800" u="none" kumimoji="0" normalizeH="0">
+          <a:defRPr kumimoji="0" sz="1800" b="0" i="0" u="none" strike="noStrike" cap="none" spc="0" normalizeH="0" baseline="0">
             <a:ln>
               <a:noFill/>
             </a:ln>
@@ -2757,7 +4426,7 @@
           <a:buFontTx/>
           <a:buNone/>
           <a:tabLst/>
-          <a:defRPr b="0" baseline="0" cap="none" i="0" spc="0" strike="noStrike" sz="1800" u="none" kumimoji="0" normalizeH="0">
+          <a:defRPr kumimoji="0" sz="1800" b="0" i="0" u="none" strike="noStrike" cap="none" spc="0" normalizeH="0" baseline="0">
             <a:ln>
               <a:noFill/>
             </a:ln>
@@ -2783,7 +4452,7 @@
           <a:buFontTx/>
           <a:buNone/>
           <a:tabLst/>
-          <a:defRPr b="0" baseline="0" cap="none" i="0" spc="0" strike="noStrike" sz="1800" u="none" kumimoji="0" normalizeH="0">
+          <a:defRPr kumimoji="0" sz="1800" b="0" i="0" u="none" strike="noStrike" cap="none" spc="0" normalizeH="0" baseline="0">
             <a:ln>
               <a:noFill/>
             </a:ln>
@@ -2809,7 +4478,7 @@
           <a:buFontTx/>
           <a:buNone/>
           <a:tabLst/>
-          <a:defRPr b="0" baseline="0" cap="none" i="0" spc="0" strike="noStrike" sz="1800" u="none" kumimoji="0" normalizeH="0">
+          <a:defRPr kumimoji="0" sz="1800" b="0" i="0" u="none" strike="noStrike" cap="none" spc="0" normalizeH="0" baseline="0">
             <a:ln>
               <a:noFill/>
             </a:ln>
@@ -2822,9 +4491,15 @@
         </a:lvl9pPr>
       </a:lstStyle>
       <a:style>
-        <a:lnRef idx="0"/>
-        <a:fillRef idx="0"/>
-        <a:effectRef idx="0"/>
+        <a:lnRef idx="0">
+          <a:scrgbClr r="0" g="0" b="0"/>
+        </a:lnRef>
+        <a:fillRef idx="0">
+          <a:scrgbClr r="0" g="0" b="0"/>
+        </a:fillRef>
+        <a:effectRef idx="0">
+          <a:scrgbClr r="0" g="0" b="0"/>
+        </a:effectRef>
         <a:fontRef idx="none"/>
       </a:style>
     </a:spDef>
@@ -2841,7 +4516,7 @@
         <a:effectLst/>
         <a:sp3d/>
       </a:spPr>
-      <a:bodyPr rot="0" spcFirstLastPara="1" vertOverflow="overflow" horzOverflow="overflow" vert="horz" wrap="square" lIns="91439" tIns="45719" rIns="91439" bIns="45719" numCol="1" spcCol="38100" rtlCol="0" anchor="t" upright="0">
+      <a:bodyPr rot="0" spcFirstLastPara="1" vertOverflow="overflow" horzOverflow="overflow" vert="horz" wrap="square" lIns="91439" tIns="45719" rIns="91439" bIns="45719" numCol="1" spcCol="38100" rtlCol="0" anchor="t">
         <a:noAutofit/>
       </a:bodyPr>
       <a:lstStyle>
@@ -2860,7 +4535,7 @@
           <a:buFontTx/>
           <a:buNone/>
           <a:tabLst/>
-          <a:defRPr b="0" baseline="0" cap="none" i="0" spc="0" strike="noStrike" sz="1800" u="none" kumimoji="0" normalizeH="0">
+          <a:defRPr kumimoji="0" sz="1800" b="0" i="0" u="none" strike="noStrike" cap="none" spc="0" normalizeH="0" baseline="0">
             <a:ln>
               <a:noFill/>
             </a:ln>
@@ -2886,7 +4561,7 @@
           <a:buFontTx/>
           <a:buNone/>
           <a:tabLst/>
-          <a:defRPr b="0" baseline="0" cap="none" i="0" spc="0" strike="noStrike" sz="1800" u="none" kumimoji="0" normalizeH="0">
+          <a:defRPr kumimoji="0" sz="1800" b="0" i="0" u="none" strike="noStrike" cap="none" spc="0" normalizeH="0" baseline="0">
             <a:ln>
               <a:noFill/>
             </a:ln>
@@ -2912,7 +4587,7 @@
           <a:buFontTx/>
           <a:buNone/>
           <a:tabLst/>
-          <a:defRPr b="0" baseline="0" cap="none" i="0" spc="0" strike="noStrike" sz="1800" u="none" kumimoji="0" normalizeH="0">
+          <a:defRPr kumimoji="0" sz="1800" b="0" i="0" u="none" strike="noStrike" cap="none" spc="0" normalizeH="0" baseline="0">
             <a:ln>
               <a:noFill/>
             </a:ln>
@@ -2938,7 +4613,7 @@
           <a:buFontTx/>
           <a:buNone/>
           <a:tabLst/>
-          <a:defRPr b="0" baseline="0" cap="none" i="0" spc="0" strike="noStrike" sz="1800" u="none" kumimoji="0" normalizeH="0">
+          <a:defRPr kumimoji="0" sz="1800" b="0" i="0" u="none" strike="noStrike" cap="none" spc="0" normalizeH="0" baseline="0">
             <a:ln>
               <a:noFill/>
             </a:ln>
@@ -2964,7 +4639,7 @@
           <a:buFontTx/>
           <a:buNone/>
           <a:tabLst/>
-          <a:defRPr b="0" baseline="0" cap="none" i="0" spc="0" strike="noStrike" sz="1800" u="none" kumimoji="0" normalizeH="0">
+          <a:defRPr kumimoji="0" sz="1800" b="0" i="0" u="none" strike="noStrike" cap="none" spc="0" normalizeH="0" baseline="0">
             <a:ln>
               <a:noFill/>
             </a:ln>
@@ -2990,7 +4665,7 @@
           <a:buFontTx/>
           <a:buNone/>
           <a:tabLst/>
-          <a:defRPr b="0" baseline="0" cap="none" i="0" spc="0" strike="noStrike" sz="1800" u="none" kumimoji="0" normalizeH="0">
+          <a:defRPr kumimoji="0" sz="1800" b="0" i="0" u="none" strike="noStrike" cap="none" spc="0" normalizeH="0" baseline="0">
             <a:ln>
               <a:noFill/>
             </a:ln>
@@ -3016,7 +4691,7 @@
           <a:buFontTx/>
           <a:buNone/>
           <a:tabLst/>
-          <a:defRPr b="0" baseline="0" cap="none" i="0" spc="0" strike="noStrike" sz="1800" u="none" kumimoji="0" normalizeH="0">
+          <a:defRPr kumimoji="0" sz="1800" b="0" i="0" u="none" strike="noStrike" cap="none" spc="0" normalizeH="0" baseline="0">
             <a:ln>
               <a:noFill/>
             </a:ln>
@@ -3042,7 +4717,7 @@
           <a:buFontTx/>
           <a:buNone/>
           <a:tabLst/>
-          <a:defRPr b="0" baseline="0" cap="none" i="0" spc="0" strike="noStrike" sz="1800" u="none" kumimoji="0" normalizeH="0">
+          <a:defRPr kumimoji="0" sz="1800" b="0" i="0" u="none" strike="noStrike" cap="none" spc="0" normalizeH="0" baseline="0">
             <a:ln>
               <a:noFill/>
             </a:ln>
@@ -3068,7 +4743,7 @@
           <a:buFontTx/>
           <a:buNone/>
           <a:tabLst/>
-          <a:defRPr b="0" baseline="0" cap="none" i="0" spc="0" strike="noStrike" sz="1800" u="none" kumimoji="0" normalizeH="0">
+          <a:defRPr kumimoji="0" sz="1800" b="0" i="0" u="none" strike="noStrike" cap="none" spc="0" normalizeH="0" baseline="0">
             <a:ln>
               <a:noFill/>
             </a:ln>
@@ -3094,7 +4769,7 @@
           <a:buFontTx/>
           <a:buNone/>
           <a:tabLst/>
-          <a:defRPr b="0" baseline="0" cap="none" i="0" spc="0" strike="noStrike" sz="1800" u="none" kumimoji="0" normalizeH="0">
+          <a:defRPr kumimoji="0" sz="1800" b="0" i="0" u="none" strike="noStrike" cap="none" spc="0" normalizeH="0" baseline="0">
             <a:ln>
               <a:noFill/>
             </a:ln>
@@ -3107,9 +4782,15 @@
         </a:lvl9pPr>
       </a:lstStyle>
       <a:style>
-        <a:lnRef idx="0"/>
-        <a:fillRef idx="0"/>
-        <a:effectRef idx="0"/>
+        <a:lnRef idx="0">
+          <a:scrgbClr r="0" g="0" b="0"/>
+        </a:lnRef>
+        <a:fillRef idx="0">
+          <a:scrgbClr r="0" g="0" b="0"/>
+        </a:fillRef>
+        <a:effectRef idx="0">
+          <a:scrgbClr r="0" g="0" b="0"/>
+        </a:effectRef>
         <a:fontRef idx="none"/>
       </a:style>
     </a:lnDef>
@@ -3123,7 +4804,7 @@
         <a:effectLst/>
         <a:sp3d/>
       </a:spPr>
-      <a:bodyPr rot="0" spcFirstLastPara="1" vertOverflow="overflow" horzOverflow="overflow" vert="horz" wrap="square" lIns="50800" tIns="50800" rIns="50800" bIns="50800" numCol="1" spcCol="38100" rtlCol="0" anchor="t" upright="0">
+      <a:bodyPr rot="0" spcFirstLastPara="1" vertOverflow="overflow" horzOverflow="overflow" vert="horz" wrap="square" lIns="50800" tIns="50800" rIns="50800" bIns="50800" numCol="1" spcCol="38100" rtlCol="0" anchor="t">
         <a:spAutoFit/>
       </a:bodyPr>
       <a:lstStyle>
@@ -3142,7 +4823,7 @@
           <a:buFontTx/>
           <a:buNone/>
           <a:tabLst/>
-          <a:defRPr b="0" baseline="0" cap="none" i="0" spc="0" strike="noStrike" sz="1100" u="none" kumimoji="0" normalizeH="0">
+          <a:defRPr kumimoji="0" sz="1100" b="0" i="0" u="none" strike="noStrike" cap="none" spc="0" normalizeH="0" baseline="0">
             <a:ln>
               <a:noFill/>
             </a:ln>
@@ -3172,7 +4853,7 @@
           <a:buFontTx/>
           <a:buNone/>
           <a:tabLst/>
-          <a:defRPr b="0" baseline="0" cap="none" i="0" spc="0" strike="noStrike" sz="1800" u="none" kumimoji="0" normalizeH="0">
+          <a:defRPr kumimoji="0" sz="1800" b="0" i="0" u="none" strike="noStrike" cap="none" spc="0" normalizeH="0" baseline="0">
             <a:ln>
               <a:noFill/>
             </a:ln>
@@ -3198,7 +4879,7 @@
           <a:buFontTx/>
           <a:buNone/>
           <a:tabLst/>
-          <a:defRPr b="0" baseline="0" cap="none" i="0" spc="0" strike="noStrike" sz="1800" u="none" kumimoji="0" normalizeH="0">
+          <a:defRPr kumimoji="0" sz="1800" b="0" i="0" u="none" strike="noStrike" cap="none" spc="0" normalizeH="0" baseline="0">
             <a:ln>
               <a:noFill/>
             </a:ln>
@@ -3224,7 +4905,7 @@
           <a:buFontTx/>
           <a:buNone/>
           <a:tabLst/>
-          <a:defRPr b="0" baseline="0" cap="none" i="0" spc="0" strike="noStrike" sz="1800" u="none" kumimoji="0" normalizeH="0">
+          <a:defRPr kumimoji="0" sz="1800" b="0" i="0" u="none" strike="noStrike" cap="none" spc="0" normalizeH="0" baseline="0">
             <a:ln>
               <a:noFill/>
             </a:ln>
@@ -3250,7 +4931,7 @@
           <a:buFontTx/>
           <a:buNone/>
           <a:tabLst/>
-          <a:defRPr b="0" baseline="0" cap="none" i="0" spc="0" strike="noStrike" sz="1800" u="none" kumimoji="0" normalizeH="0">
+          <a:defRPr kumimoji="0" sz="1800" b="0" i="0" u="none" strike="noStrike" cap="none" spc="0" normalizeH="0" baseline="0">
             <a:ln>
               <a:noFill/>
             </a:ln>
@@ -3276,7 +4957,7 @@
           <a:buFontTx/>
           <a:buNone/>
           <a:tabLst/>
-          <a:defRPr b="0" baseline="0" cap="none" i="0" spc="0" strike="noStrike" sz="1800" u="none" kumimoji="0" normalizeH="0">
+          <a:defRPr kumimoji="0" sz="1800" b="0" i="0" u="none" strike="noStrike" cap="none" spc="0" normalizeH="0" baseline="0">
             <a:ln>
               <a:noFill/>
             </a:ln>
@@ -3302,7 +4983,7 @@
           <a:buFontTx/>
           <a:buNone/>
           <a:tabLst/>
-          <a:defRPr b="0" baseline="0" cap="none" i="0" spc="0" strike="noStrike" sz="1800" u="none" kumimoji="0" normalizeH="0">
+          <a:defRPr kumimoji="0" sz="1800" b="0" i="0" u="none" strike="noStrike" cap="none" spc="0" normalizeH="0" baseline="0">
             <a:ln>
               <a:noFill/>
             </a:ln>
@@ -3328,7 +5009,7 @@
           <a:buFontTx/>
           <a:buNone/>
           <a:tabLst/>
-          <a:defRPr b="0" baseline="0" cap="none" i="0" spc="0" strike="noStrike" sz="1800" u="none" kumimoji="0" normalizeH="0">
+          <a:defRPr kumimoji="0" sz="1800" b="0" i="0" u="none" strike="noStrike" cap="none" spc="0" normalizeH="0" baseline="0">
             <a:ln>
               <a:noFill/>
             </a:ln>
@@ -3354,7 +5035,7 @@
           <a:buFontTx/>
           <a:buNone/>
           <a:tabLst/>
-          <a:defRPr b="0" baseline="0" cap="none" i="0" spc="0" strike="noStrike" sz="1800" u="none" kumimoji="0" normalizeH="0">
+          <a:defRPr kumimoji="0" sz="1800" b="0" i="0" u="none" strike="noStrike" cap="none" spc="0" normalizeH="0" baseline="0">
             <a:ln>
               <a:noFill/>
             </a:ln>
@@ -3380,7 +5061,7 @@
           <a:buFontTx/>
           <a:buNone/>
           <a:tabLst/>
-          <a:defRPr b="0" baseline="0" cap="none" i="0" spc="0" strike="noStrike" sz="1800" u="none" kumimoji="0" normalizeH="0">
+          <a:defRPr kumimoji="0" sz="1800" b="0" i="0" u="none" strike="noStrike" cap="none" spc="0" normalizeH="0" baseline="0">
             <a:ln>
               <a:noFill/>
             </a:ln>
@@ -3393,12 +5074,31 @@
         </a:lvl9pPr>
       </a:lstStyle>
       <a:style>
-        <a:lnRef idx="0"/>
-        <a:fillRef idx="0"/>
-        <a:effectRef idx="0"/>
+        <a:lnRef idx="0">
+          <a:scrgbClr r="0" g="0" b="0"/>
+        </a:lnRef>
+        <a:fillRef idx="0">
+          <a:scrgbClr r="0" g="0" b="0"/>
+        </a:fillRef>
+        <a:effectRef idx="0">
+          <a:scrgbClr r="0" g="0" b="0"/>
+        </a:effectRef>
         <a:fontRef idx="none"/>
       </a:style>
     </a:txDef>
   </a:objectDefaults>
+  <a:extraClrSchemeLst/>
 </a:theme>
+</file>
+
+<file path=customXml/item1.xml><?xml version="1.0" encoding="utf-8"?>
+<b:Sources xmlns:b="http://schemas.openxmlformats.org/officeDocument/2006/bibliography" xmlns="http://schemas.openxmlformats.org/officeDocument/2006/bibliography" SelectedStyle="\IEEE2006OfficeOnline.xsl" StyleName="IEEE" Version="2006"/>
+</file>
+
+<file path=customXml/itemProps1.xml><?xml version="1.0" encoding="utf-8"?>
+<ds:datastoreItem xmlns:ds="http://schemas.openxmlformats.org/officeDocument/2006/customXml" ds:itemID="{40334352-80EB-41C3-96D0-9A813F80F632}">
+  <ds:schemaRefs>
+    <ds:schemaRef ds:uri="http://schemas.openxmlformats.org/officeDocument/2006/bibliography"/>
+  </ds:schemaRefs>
+</ds:datastoreItem>
 </file>
</xml_diff>

<commit_message>
Update to final technical paper
</commit_message>
<xml_diff>
--- a/src/FinalProject/FinalProject.docx
+++ b/src/FinalProject/FinalProject.docx
@@ -132,17 +132,7 @@
           <w:sz w:val="24"/>
           <w:szCs w:val="24"/>
         </w:rPr>
-        <w:t xml:space="preserve">As part of the course requirements for CISC 400 - Computer Graphics, this paper will serve to aid my </w:t>
-      </w:r>
-      <w:r>
-        <w:rPr>
-          <w:rFonts w:ascii="Times New Roman" w:hAnsi="Times New Roman"/>
-          <w:i/>
-          <w:iCs/>
-          <w:sz w:val="24"/>
-          <w:szCs w:val="24"/>
-        </w:rPr>
-        <w:t>final project.</w:t>
+        <w:t>As part of the course requirements for CISC 400 - Computer Graphics, this paper will serve to aid my final project.</w:t>
       </w:r>
     </w:p>
     <w:p>
@@ -179,6 +169,16 @@
           <w:szCs w:val="24"/>
         </w:rPr>
         <w:t>Keywords: noise, simplex, perlin</w:t>
+      </w:r>
+      <w:r>
+        <w:rPr>
+          <w:rFonts w:ascii="Times New Roman" w:hAnsi="Times New Roman"/>
+          <w:i/>
+          <w:iCs/>
+          <w:sz w:val="24"/>
+          <w:szCs w:val="24"/>
+        </w:rPr>
+        <w:t>, functions, piecewise functions</w:t>
       </w:r>
     </w:p>
     <w:p>
@@ -420,15 +420,7 @@
           <w:sz w:val="24"/>
           <w:szCs w:val="24"/>
         </w:rPr>
-        <w:t xml:space="preserve">Noise generation ( </w:t>
-      </w:r>
-      <w:r>
-        <w:rPr>
-          <w:rFonts w:ascii="Times New Roman" w:hAnsi="Times New Roman"/>
-          <w:sz w:val="24"/>
-          <w:szCs w:val="24"/>
-        </w:rPr>
-        <w:t>Math.round( Math.random() % 32768) * 255)</w:t>
+        <w:t>Noise generation ( Math.round( Math.random() % 32768) * 255)</w:t>
       </w:r>
     </w:p>
     <w:p>
@@ -571,39 +563,7 @@
           <w:sz w:val="24"/>
           <w:szCs w:val="24"/>
         </w:rPr>
-        <w:t xml:space="preserve">By giving a </w:t>
-      </w:r>
-      <w:r>
-        <w:rPr>
-          <w:rFonts w:ascii="Times New Roman" w:hAnsi="Times New Roman"/>
-          <w:sz w:val="24"/>
-          <w:szCs w:val="24"/>
-        </w:rPr>
-        <w:t>“</w:t>
-      </w:r>
-      <w:r>
-        <w:rPr>
-          <w:rFonts w:ascii="Times New Roman" w:hAnsi="Times New Roman"/>
-          <w:sz w:val="24"/>
-          <w:szCs w:val="24"/>
-        </w:rPr>
-        <w:t>zoom</w:t>
-      </w:r>
-      <w:r>
-        <w:rPr>
-          <w:rFonts w:ascii="Times New Roman" w:hAnsi="Times New Roman"/>
-          <w:sz w:val="24"/>
-          <w:szCs w:val="24"/>
-        </w:rPr>
-        <w:t xml:space="preserve">” </w:t>
-      </w:r>
-      <w:r>
-        <w:rPr>
-          <w:rFonts w:ascii="Times New Roman" w:hAnsi="Times New Roman"/>
-          <w:sz w:val="24"/>
-          <w:szCs w:val="24"/>
-        </w:rPr>
-        <w:t>appearance with factor of 8; I.e noise2(x/zoom, y/zoom):</w:t>
+        <w:t>By giving a “zoom” appearance with factor of 8; I.e noise2(x/zoom, y/zoom):</w:t>
       </w:r>
     </w:p>
     <w:p>
@@ -695,15 +655,7 @@
           <w:sz w:val="24"/>
           <w:szCs w:val="24"/>
         </w:rPr>
-        <w:t>We can see we achieve a zooming effect. Lets try a zoom o</w:t>
-      </w:r>
-      <w:r>
-        <w:rPr>
-          <w:rFonts w:ascii="Times New Roman" w:hAnsi="Times New Roman"/>
-          <w:sz w:val="24"/>
-          <w:szCs w:val="24"/>
-        </w:rPr>
-        <w:t>f 64.</w:t>
+        <w:t>We can see we achieve a zooming effect. Lets try a zoom of 64.</w:t>
       </w:r>
     </w:p>
     <w:p>
@@ -835,15 +787,7 @@
           <w:sz w:val="24"/>
           <w:szCs w:val="24"/>
         </w:rPr>
-        <w:t>Now think of increasing the iterations. Again see notes for details. Below is a si</w:t>
-      </w:r>
-      <w:r>
-        <w:rPr>
-          <w:rFonts w:ascii="Times New Roman" w:hAnsi="Times New Roman"/>
-          <w:sz w:val="24"/>
-          <w:szCs w:val="24"/>
-        </w:rPr>
-        <w:t>de-by-side comparison of images with turbulence with zoom factors of 1, 8, 16, 64, N=256, respectively.</w:t>
+        <w:t>Now think of increasing the iterations. Again see notes for details. Below is a side-by-side comparison of images with turbulence with zoom factors of 1, 8, 16, 64, N=256, respectively.</w:t>
       </w:r>
     </w:p>
     <w:p>
@@ -1182,31 +1126,7 @@
           <w:sz w:val="24"/>
           <w:szCs w:val="24"/>
         </w:rPr>
-        <w:t>Creating thresholds for water, dark grass/mud,</w:t>
-      </w:r>
-      <w:r>
-        <w:rPr>
-          <w:rFonts w:ascii="Times New Roman" w:hAnsi="Times New Roman"/>
-          <w:sz w:val="24"/>
-          <w:szCs w:val="24"/>
-        </w:rPr>
-        <w:t xml:space="preserve"> grass, dirty snow, and pure snow mountain tops. (Don</w:t>
-      </w:r>
-      <w:r>
-        <w:rPr>
-          <w:rFonts w:ascii="Times New Roman" w:hAnsi="Times New Roman"/>
-          <w:sz w:val="24"/>
-          <w:szCs w:val="24"/>
-        </w:rPr>
-        <w:t>’</w:t>
-      </w:r>
-      <w:r>
-        <w:rPr>
-          <w:rFonts w:ascii="Times New Roman" w:hAnsi="Times New Roman"/>
-          <w:sz w:val="24"/>
-          <w:szCs w:val="24"/>
-        </w:rPr>
-        <w:t>t forget to attempt adding gradients for smooth color transitions)</w:t>
+        <w:t>Creating thresholds for water, dark grass/mud, grass, dirty snow, and pure snow mountain tops. (Don’t forget to attempt adding gradients for smooth color transitions)</w:t>
       </w:r>
     </w:p>
     <w:p>
@@ -2190,8 +2110,6 @@
           <w:szCs w:val="24"/>
         </w:rPr>
       </w:pPr>
-      <w:bookmarkStart w:id="0" w:name="_GoBack"/>
-      <w:bookmarkEnd w:id="0"/>
     </w:p>
     <w:p>
       <w:pPr>
@@ -2531,71 +2449,26 @@
           <w:szCs w:val="24"/>
         </w:rPr>
       </w:pPr>
-      <w:r>
-        <w:rPr>
-          <w:rFonts w:ascii="Times New Roman" w:eastAsia="Times New Roman" w:hAnsi="Times New Roman" w:cs="Times New Roman"/>
-          <w:sz w:val="24"/>
-          <w:szCs w:val="24"/>
-        </w:rPr>
-        <w:t>To get the best output, we ca</w:t>
-      </w:r>
-      <w:r>
-        <w:rPr>
-          <w:rFonts w:ascii="Times New Roman" w:eastAsia="Times New Roman" w:hAnsi="Times New Roman" w:cs="Times New Roman"/>
-          <w:sz w:val="24"/>
-          <w:szCs w:val="24"/>
-        </w:rPr>
-        <w:t>n introduce piecewise functions</w:t>
-      </w:r>
-      <w:r>
-        <w:rPr>
-          <w:rFonts w:ascii="Times New Roman" w:eastAsia="Times New Roman" w:hAnsi="Times New Roman" w:cs="Times New Roman"/>
-          <w:sz w:val="24"/>
-          <w:szCs w:val="24"/>
-        </w:rPr>
-        <w:t>!</w:t>
-      </w:r>
-    </w:p>
-    <w:p>
-      <w:pPr>
-        <w:pStyle w:val="Body"/>
-        <w:jc w:val="both"/>
-        <w:rPr>
-          <w:rFonts w:ascii="Times New Roman" w:eastAsia="Times New Roman" w:hAnsi="Times New Roman" w:cs="Times New Roman"/>
-          <w:sz w:val="24"/>
-          <w:szCs w:val="24"/>
-        </w:rPr>
-      </w:pPr>
-    </w:p>
-    <w:p>
-      <w:pPr>
-        <w:pStyle w:val="Body"/>
-        <w:jc w:val="both"/>
-        <w:rPr>
-          <w:rFonts w:ascii="Times New Roman" w:eastAsia="Times New Roman" w:hAnsi="Times New Roman" w:cs="Times New Roman"/>
-          <w:sz w:val="24"/>
-          <w:szCs w:val="24"/>
-        </w:rPr>
-      </w:pPr>
-      <w:r>
-        <w:rPr>
-          <w:rFonts w:ascii="Times New Roman" w:eastAsia="Times New Roman" w:hAnsi="Times New Roman" w:cs="Times New Roman"/>
-          <w:sz w:val="24"/>
-          <w:szCs w:val="24"/>
-        </w:rPr>
-        <w:t>Using the piece wise function:</w:t>
-      </w:r>
-    </w:p>
-    <w:p>
-      <w:pPr>
-        <w:pStyle w:val="Body"/>
-        <w:jc w:val="both"/>
-        <w:rPr>
-          <w:rFonts w:ascii="Times New Roman" w:eastAsia="Times New Roman" w:hAnsi="Times New Roman" w:cs="Times New Roman"/>
-          <w:sz w:val="24"/>
-          <w:szCs w:val="24"/>
-        </w:rPr>
-      </w:pPr>
+    </w:p>
+    <w:p>
+      <w:pPr>
+        <w:pStyle w:val="Body"/>
+        <w:jc w:val="both"/>
+        <w:rPr>
+          <w:rFonts w:ascii="Times New Roman" w:eastAsia="Times New Roman" w:hAnsi="Times New Roman" w:cs="Times New Roman"/>
+          <w:sz w:val="24"/>
+          <w:szCs w:val="24"/>
+        </w:rPr>
+      </w:pPr>
+      <w:r>
+        <w:rPr>
+          <w:rFonts w:ascii="Times New Roman" w:eastAsia="Times New Roman" w:hAnsi="Times New Roman" w:cs="Times New Roman"/>
+          <w:sz w:val="24"/>
+          <w:szCs w:val="24"/>
+        </w:rPr>
+        <w:lastRenderedPageBreak/>
+        <w:t>Using Sine function:</w:t>
+      </w:r>
     </w:p>
     <w:p>
       <w:pPr>
@@ -2612,10 +2485,10 @@
           <w:noProof/>
         </w:rPr>
         <w:drawing>
-          <wp:inline distT="0" distB="0" distL="0" distR="0" wp14:anchorId="569B52FE" wp14:editId="126E61C1">
-            <wp:extent cx="4376791" cy="3012035"/>
-            <wp:effectExtent l="0" t="0" r="5080" b="0"/>
-            <wp:docPr id="10" name="Picture 10"/>
+          <wp:inline distT="0" distB="0" distL="0" distR="0" wp14:anchorId="1F0A12CC" wp14:editId="7686F4BC">
+            <wp:extent cx="6620510" cy="4067175"/>
+            <wp:effectExtent l="0" t="0" r="8890" b="9525"/>
+            <wp:docPr id="3" name="Picture 3"/>
             <wp:cNvGraphicFramePr>
               <a:graphicFrameLocks xmlns:a="http://schemas.openxmlformats.org/drawingml/2006/main" noChangeAspect="1"/>
             </wp:cNvGraphicFramePr>
@@ -2635,7 +2508,7 @@
                   <pic:spPr>
                     <a:xfrm>
                       <a:off x="0" y="0"/>
-                      <a:ext cx="4393161" cy="3023301"/>
+                      <a:ext cx="6620510" cy="4067175"/>
                     </a:xfrm>
                     <a:prstGeom prst="rect">
                       <a:avLst/>
@@ -2675,26 +2548,53 @@
           <w:sz w:val="24"/>
           <w:szCs w:val="24"/>
         </w:rPr>
-        <w:t>Pow(y,4) if y &lt;= 0.4</w:t>
-      </w:r>
-    </w:p>
-    <w:p>
-      <w:pPr>
-        <w:pStyle w:val="Body"/>
-        <w:jc w:val="both"/>
-        <w:rPr>
-          <w:rFonts w:ascii="Times New Roman" w:eastAsia="Times New Roman" w:hAnsi="Times New Roman" w:cs="Times New Roman"/>
-          <w:sz w:val="24"/>
-          <w:szCs w:val="24"/>
-        </w:rPr>
-      </w:pPr>
-      <w:r>
-        <w:rPr>
-          <w:rFonts w:ascii="Times New Roman" w:eastAsia="Times New Roman" w:hAnsi="Times New Roman" w:cs="Times New Roman"/>
-          <w:sz w:val="24"/>
-          <w:szCs w:val="24"/>
-        </w:rPr>
-        <w:t>Sin(y) if y &gt; 0.4</w:t>
+        <w:t>To get the best output, we ca</w:t>
+      </w:r>
+      <w:r>
+        <w:rPr>
+          <w:rFonts w:ascii="Times New Roman" w:eastAsia="Times New Roman" w:hAnsi="Times New Roman" w:cs="Times New Roman"/>
+          <w:sz w:val="24"/>
+          <w:szCs w:val="24"/>
+        </w:rPr>
+        <w:t>n introduce piecewise functions</w:t>
+      </w:r>
+      <w:r>
+        <w:rPr>
+          <w:rFonts w:ascii="Times New Roman" w:eastAsia="Times New Roman" w:hAnsi="Times New Roman" w:cs="Times New Roman"/>
+          <w:sz w:val="24"/>
+          <w:szCs w:val="24"/>
+        </w:rPr>
+        <w:t>!</w:t>
+      </w:r>
+    </w:p>
+    <w:p>
+      <w:pPr>
+        <w:pStyle w:val="Body"/>
+        <w:jc w:val="both"/>
+        <w:rPr>
+          <w:rFonts w:ascii="Times New Roman" w:eastAsia="Times New Roman" w:hAnsi="Times New Roman" w:cs="Times New Roman"/>
+          <w:sz w:val="24"/>
+          <w:szCs w:val="24"/>
+        </w:rPr>
+      </w:pPr>
+    </w:p>
+    <w:p>
+      <w:pPr>
+        <w:pStyle w:val="Body"/>
+        <w:jc w:val="both"/>
+        <w:rPr>
+          <w:rFonts w:ascii="Times New Roman" w:eastAsia="Times New Roman" w:hAnsi="Times New Roman" w:cs="Times New Roman"/>
+          <w:sz w:val="24"/>
+          <w:szCs w:val="24"/>
+        </w:rPr>
+      </w:pPr>
+      <w:r>
+        <w:rPr>
+          <w:rFonts w:ascii="Times New Roman" w:eastAsia="Times New Roman" w:hAnsi="Times New Roman" w:cs="Times New Roman"/>
+          <w:sz w:val="24"/>
+          <w:szCs w:val="24"/>
+        </w:rPr>
+        <w:t>Using the piece wise function:</w:t>
       </w:r>
     </w:p>
     <w:p>
@@ -2723,10 +2623,10 @@
           <w:noProof/>
         </w:rPr>
         <w:drawing>
-          <wp:inline distT="0" distB="0" distL="0" distR="0" wp14:anchorId="0AC4974E" wp14:editId="0BBE333C">
-            <wp:extent cx="6620510" cy="3964940"/>
-            <wp:effectExtent l="0" t="0" r="8890" b="0"/>
-            <wp:docPr id="9" name="Picture 9"/>
+          <wp:inline distT="0" distB="0" distL="0" distR="0" wp14:anchorId="569B52FE" wp14:editId="126E61C1">
+            <wp:extent cx="4376791" cy="3012035"/>
+            <wp:effectExtent l="0" t="0" r="5080" b="0"/>
+            <wp:docPr id="10" name="Picture 10"/>
             <wp:cNvGraphicFramePr>
               <a:graphicFrameLocks xmlns:a="http://schemas.openxmlformats.org/drawingml/2006/main" noChangeAspect="1"/>
             </wp:cNvGraphicFramePr>
@@ -2746,6 +2646,118 @@
                   <pic:spPr>
                     <a:xfrm>
                       <a:off x="0" y="0"/>
+                      <a:ext cx="4393161" cy="3023301"/>
+                    </a:xfrm>
+                    <a:prstGeom prst="rect">
+                      <a:avLst/>
+                    </a:prstGeom>
+                  </pic:spPr>
+                </pic:pic>
+              </a:graphicData>
+            </a:graphic>
+          </wp:inline>
+        </w:drawing>
+      </w:r>
+    </w:p>
+    <w:p>
+      <w:pPr>
+        <w:pStyle w:val="Body"/>
+        <w:jc w:val="both"/>
+        <w:rPr>
+          <w:rFonts w:ascii="Times New Roman" w:eastAsia="Times New Roman" w:hAnsi="Times New Roman" w:cs="Times New Roman"/>
+          <w:sz w:val="24"/>
+          <w:szCs w:val="24"/>
+        </w:rPr>
+      </w:pPr>
+    </w:p>
+    <w:p>
+      <w:pPr>
+        <w:pStyle w:val="Body"/>
+        <w:jc w:val="both"/>
+        <w:rPr>
+          <w:rFonts w:ascii="Times New Roman" w:eastAsia="Times New Roman" w:hAnsi="Times New Roman" w:cs="Times New Roman"/>
+          <w:sz w:val="24"/>
+          <w:szCs w:val="24"/>
+        </w:rPr>
+      </w:pPr>
+      <w:r>
+        <w:rPr>
+          <w:rFonts w:ascii="Times New Roman" w:eastAsia="Times New Roman" w:hAnsi="Times New Roman" w:cs="Times New Roman"/>
+          <w:sz w:val="24"/>
+          <w:szCs w:val="24"/>
+        </w:rPr>
+        <w:lastRenderedPageBreak/>
+        <w:t>Pow(y,4) if y &lt;= 0.4</w:t>
+      </w:r>
+    </w:p>
+    <w:p>
+      <w:pPr>
+        <w:pStyle w:val="Body"/>
+        <w:jc w:val="both"/>
+        <w:rPr>
+          <w:rFonts w:ascii="Times New Roman" w:eastAsia="Times New Roman" w:hAnsi="Times New Roman" w:cs="Times New Roman"/>
+          <w:sz w:val="24"/>
+          <w:szCs w:val="24"/>
+        </w:rPr>
+      </w:pPr>
+      <w:r>
+        <w:rPr>
+          <w:rFonts w:ascii="Times New Roman" w:eastAsia="Times New Roman" w:hAnsi="Times New Roman" w:cs="Times New Roman"/>
+          <w:sz w:val="24"/>
+          <w:szCs w:val="24"/>
+        </w:rPr>
+        <w:t>Sin(y) if y &gt; 0.4</w:t>
+      </w:r>
+    </w:p>
+    <w:p>
+      <w:pPr>
+        <w:pStyle w:val="Body"/>
+        <w:jc w:val="both"/>
+        <w:rPr>
+          <w:rFonts w:ascii="Times New Roman" w:eastAsia="Times New Roman" w:hAnsi="Times New Roman" w:cs="Times New Roman"/>
+          <w:sz w:val="24"/>
+          <w:szCs w:val="24"/>
+        </w:rPr>
+      </w:pPr>
+    </w:p>
+    <w:p>
+      <w:pPr>
+        <w:pStyle w:val="Body"/>
+        <w:jc w:val="both"/>
+        <w:rPr>
+          <w:rFonts w:ascii="Times New Roman" w:eastAsia="Times New Roman" w:hAnsi="Times New Roman" w:cs="Times New Roman"/>
+          <w:sz w:val="24"/>
+          <w:szCs w:val="24"/>
+        </w:rPr>
+      </w:pPr>
+      <w:r>
+        <w:rPr>
+          <w:noProof/>
+        </w:rPr>
+        <w:drawing>
+          <wp:inline distT="0" distB="0" distL="0" distR="0" wp14:anchorId="0AC4974E" wp14:editId="0BBE333C">
+            <wp:extent cx="6620510" cy="3964940"/>
+            <wp:effectExtent l="0" t="0" r="8890" b="0"/>
+            <wp:docPr id="9" name="Picture 9"/>
+            <wp:cNvGraphicFramePr>
+              <a:graphicFrameLocks xmlns:a="http://schemas.openxmlformats.org/drawingml/2006/main" noChangeAspect="1"/>
+            </wp:cNvGraphicFramePr>
+            <a:graphic xmlns:a="http://schemas.openxmlformats.org/drawingml/2006/main">
+              <a:graphicData uri="http://schemas.openxmlformats.org/drawingml/2006/picture">
+                <pic:pic xmlns:pic="http://schemas.openxmlformats.org/drawingml/2006/picture">
+                  <pic:nvPicPr>
+                    <pic:cNvPr id="1" name=""/>
+                    <pic:cNvPicPr/>
+                  </pic:nvPicPr>
+                  <pic:blipFill>
+                    <a:blip r:embed="rId22"/>
+                    <a:stretch>
+                      <a:fillRect/>
+                    </a:stretch>
+                  </pic:blipFill>
+                  <pic:spPr>
+                    <a:xfrm>
+                      <a:off x="0" y="0"/>
                       <a:ext cx="6620510" cy="3964940"/>
                     </a:xfrm>
                     <a:prstGeom prst="rect">
@@ -2813,7 +2825,80 @@
           <w:szCs w:val="24"/>
         </w:rPr>
       </w:pPr>
-      <w:hyperlink r:id="rId22" w:history="1">
+      <w:r>
+        <w:rPr>
+          <w:rFonts w:ascii="Times New Roman" w:eastAsia="Times New Roman" w:hAnsi="Times New Roman" w:cs="Times New Roman"/>
+          <w:sz w:val="24"/>
+          <w:szCs w:val="24"/>
+        </w:rPr>
+        <w:t xml:space="preserve">Intro: </w:t>
+      </w:r>
+      <w:hyperlink r:id="rId23" w:history="1">
+        <w:r>
+          <w:rPr>
+            <w:rStyle w:val="Hyperlink"/>
+            <w:rFonts w:ascii="Times New Roman" w:eastAsia="Times New Roman" w:hAnsi="Times New Roman" w:cs="Times New Roman"/>
+            <w:sz w:val="24"/>
+            <w:szCs w:val="24"/>
+          </w:rPr>
+          <w:t>http://staffwww.itn.liu.se/~stegu/simplexnoise/simplexnoise.pdf</w:t>
+        </w:r>
+      </w:hyperlink>
+      <w:r>
+        <w:rPr>
+          <w:rFonts w:ascii="Times New Roman" w:eastAsia="Times New Roman" w:hAnsi="Times New Roman" w:cs="Times New Roman"/>
+          <w:sz w:val="24"/>
+          <w:szCs w:val="24"/>
+        </w:rPr>
+        <w:t xml:space="preserve"> </w:t>
+      </w:r>
+      <w:bookmarkStart w:id="0" w:name="_GoBack"/>
+      <w:bookmarkEnd w:id="0"/>
+    </w:p>
+    <w:p>
+      <w:pPr>
+        <w:pStyle w:val="Body"/>
+        <w:jc w:val="both"/>
+        <w:rPr>
+          <w:rFonts w:ascii="Times New Roman" w:eastAsia="Times New Roman" w:hAnsi="Times New Roman" w:cs="Times New Roman"/>
+          <w:sz w:val="24"/>
+          <w:szCs w:val="24"/>
+        </w:rPr>
+      </w:pPr>
+    </w:p>
+    <w:p>
+      <w:pPr>
+        <w:pStyle w:val="Body"/>
+        <w:jc w:val="both"/>
+        <w:rPr>
+          <w:rFonts w:ascii="Times New Roman" w:eastAsia="Times New Roman" w:hAnsi="Times New Roman" w:cs="Times New Roman"/>
+          <w:sz w:val="24"/>
+          <w:szCs w:val="24"/>
+        </w:rPr>
+      </w:pPr>
+    </w:p>
+    <w:p>
+      <w:pPr>
+        <w:pStyle w:val="Body"/>
+        <w:jc w:val="both"/>
+        <w:rPr>
+          <w:rFonts w:ascii="Times New Roman" w:eastAsia="Times New Roman" w:hAnsi="Times New Roman" w:cs="Times New Roman"/>
+          <w:sz w:val="24"/>
+          <w:szCs w:val="24"/>
+        </w:rPr>
+      </w:pPr>
+    </w:p>
+    <w:p>
+      <w:pPr>
+        <w:pStyle w:val="Body"/>
+        <w:jc w:val="both"/>
+        <w:rPr>
+          <w:rFonts w:ascii="Times New Roman" w:eastAsia="Times New Roman" w:hAnsi="Times New Roman" w:cs="Times New Roman"/>
+          <w:sz w:val="24"/>
+          <w:szCs w:val="24"/>
+        </w:rPr>
+      </w:pPr>
+      <w:hyperlink r:id="rId24" w:history="1">
         <w:r>
           <w:rPr>
             <w:rStyle w:val="Hyperlink0"/>
@@ -2848,7 +2933,7 @@
           <w:shd w:val="clear" w:color="auto" w:fill="ECEEF0"/>
         </w:rPr>
       </w:pPr>
-      <w:hyperlink r:id="rId23" w:history="1">
+      <w:hyperlink r:id="rId25" w:history="1">
         <w:r>
           <w:rPr>
             <w:rStyle w:val="Hyperlink0"/>
@@ -2878,7 +2963,7 @@
       <w:pPr>
         <w:pStyle w:val="Default"/>
       </w:pPr>
-      <w:hyperlink r:id="rId24" w:history="1">
+      <w:hyperlink r:id="rId26" w:history="1">
         <w:r>
           <w:rPr>
             <w:rStyle w:val="Hyperlink0"/>
@@ -3216,7 +3301,7 @@
   <w:num w:numId="3">
     <w:abstractNumId w:val="0"/>
     <w:lvlOverride w:ilvl="0">
-      <w:lvl w:ilvl="0" w:tplc="BEBCB4AE">
+      <w:lvl w:ilvl="0" w:tplc="20AA9E9C">
         <w:start w:val="1"/>
         <w:numFmt w:val="upperRoman"/>
         <w:lvlText w:val="%1."/>
@@ -3245,7 +3330,7 @@
       </w:lvl>
     </w:lvlOverride>
     <w:lvlOverride w:ilvl="1">
-      <w:lvl w:ilvl="1" w:tplc="FB78E5E4">
+      <w:lvl w:ilvl="1" w:tplc="450416A2">
         <w:start w:val="1"/>
         <w:numFmt w:val="upperLetter"/>
         <w:lvlText w:val="%2."/>
@@ -3274,7 +3359,7 @@
       </w:lvl>
     </w:lvlOverride>
     <w:lvlOverride w:ilvl="2">
-      <w:lvl w:ilvl="2" w:tplc="227C7AD8">
+      <w:lvl w:ilvl="2" w:tplc="A0BE15F2">
         <w:start w:val="1"/>
         <w:numFmt w:val="decimal"/>
         <w:lvlText w:val="%3."/>
@@ -3303,7 +3388,7 @@
       </w:lvl>
     </w:lvlOverride>
     <w:lvlOverride w:ilvl="3">
-      <w:lvl w:ilvl="3" w:tplc="4DAC4A0A">
+      <w:lvl w:ilvl="3" w:tplc="41C80C72">
         <w:start w:val="1"/>
         <w:numFmt w:val="lowerLetter"/>
         <w:lvlText w:val="%4)"/>
@@ -3332,7 +3417,7 @@
       </w:lvl>
     </w:lvlOverride>
     <w:lvlOverride w:ilvl="4">
-      <w:lvl w:ilvl="4" w:tplc="C7E4208C">
+      <w:lvl w:ilvl="4" w:tplc="D8E8D314">
         <w:start w:val="1"/>
         <w:numFmt w:val="decimal"/>
         <w:lvlText w:val="(%5)"/>
@@ -3361,7 +3446,7 @@
       </w:lvl>
     </w:lvlOverride>
     <w:lvlOverride w:ilvl="5">
-      <w:lvl w:ilvl="5" w:tplc="FD66D5F0">
+      <w:lvl w:ilvl="5" w:tplc="41A6D536">
         <w:start w:val="1"/>
         <w:numFmt w:val="lowerLetter"/>
         <w:lvlText w:val="(%6)"/>
@@ -3390,7 +3475,7 @@
       </w:lvl>
     </w:lvlOverride>
     <w:lvlOverride w:ilvl="6">
-      <w:lvl w:ilvl="6" w:tplc="DF5C7D82">
+      <w:lvl w:ilvl="6" w:tplc="12606546">
         <w:start w:val="1"/>
         <w:numFmt w:val="lowerRoman"/>
         <w:lvlText w:val="%7)"/>
@@ -3419,7 +3504,7 @@
       </w:lvl>
     </w:lvlOverride>
     <w:lvlOverride w:ilvl="7">
-      <w:lvl w:ilvl="7" w:tplc="75DAD074">
+      <w:lvl w:ilvl="7" w:tplc="CA302220">
         <w:start w:val="1"/>
         <w:numFmt w:val="decimal"/>
         <w:lvlText w:val="(%8)"/>
@@ -3448,7 +3533,7 @@
       </w:lvl>
     </w:lvlOverride>
     <w:lvlOverride w:ilvl="8">
-      <w:lvl w:ilvl="8" w:tplc="7C9A93E4">
+      <w:lvl w:ilvl="8" w:tplc="92E252D8">
         <w:start w:val="1"/>
         <w:numFmt w:val="lowerLetter"/>
         <w:lvlText w:val="(%9)"/>
@@ -3890,6 +3975,7 @@
   <w:style w:type="character" w:default="1" w:styleId="DefaultParagraphFont">
     <w:name w:val="Default Paragraph Font"/>
     <w:uiPriority w:val="1"/>
+    <w:semiHidden/>
     <w:unhideWhenUsed/>
   </w:style>
   <w:style w:type="table" w:default="1" w:styleId="TableNormal">
@@ -4016,6 +4102,28 @@
     <w:rPr>
       <w:sz w:val="24"/>
       <w:szCs w:val="24"/>
+    </w:rPr>
+  </w:style>
+  <w:style w:type="character" w:styleId="PlaceholderText">
+    <w:name w:val="Placeholder Text"/>
+    <w:basedOn w:val="DefaultParagraphFont"/>
+    <w:uiPriority w:val="99"/>
+    <w:semiHidden/>
+    <w:rsid w:val="00396C22"/>
+    <w:rPr>
+      <w:color w:val="808080"/>
+    </w:rPr>
+  </w:style>
+  <w:style w:type="character" w:styleId="UnresolvedMention">
+    <w:name w:val="Unresolved Mention"/>
+    <w:basedOn w:val="DefaultParagraphFont"/>
+    <w:uiPriority w:val="99"/>
+    <w:semiHidden/>
+    <w:unhideWhenUsed/>
+    <w:rsid w:val="00FC195F"/>
+    <w:rPr>
+      <w:color w:val="808080"/>
+      <w:shd w:val="clear" w:color="auto" w:fill="E6E6E6"/>
     </w:rPr>
   </w:style>
 </w:styles>
@@ -5096,7 +5204,7 @@
 </file>
 
 <file path=customXml/itemProps1.xml><?xml version="1.0" encoding="utf-8"?>
-<ds:datastoreItem xmlns:ds="http://schemas.openxmlformats.org/officeDocument/2006/customXml" ds:itemID="{40334352-80EB-41C3-96D0-9A813F80F632}">
+<ds:datastoreItem xmlns:ds="http://schemas.openxmlformats.org/officeDocument/2006/customXml" ds:itemID="{2A22466C-6F52-487E-AF64-684AA311426B}">
   <ds:schemaRefs>
     <ds:schemaRef ds:uri="http://schemas.openxmlformats.org/officeDocument/2006/bibliography"/>
   </ds:schemaRefs>

</xml_diff>